<commit_message>
Agrego el patrón de arquitectura
</commit_message>
<xml_diff>
--- a/trunk/docs/Entregables/Especificacion de Arquitectura/Especificación de Arquitectura - Grupo 5508 - UTN - 2016 v1.0.docx
+++ b/trunk/docs/Entregables/Especificacion de Arquitectura/Especificación de Arquitectura - Grupo 5508 - UTN - 2016 v1.0.docx
@@ -1093,8 +1093,8 @@
         <w:br w:type="page"/>
       </w:r>
     </w:p>
-    <w:bookmarkStart w:id="6" w:name="_Toc257309329" w:displacedByCustomXml="next"/>
-    <w:bookmarkStart w:id="7" w:name="_Toc257309426" w:displacedByCustomXml="next"/>
+    <w:bookmarkStart w:id="6" w:name="_Toc257309426" w:displacedByCustomXml="next"/>
+    <w:bookmarkStart w:id="7" w:name="_Toc257309329" w:displacedByCustomXml="next"/>
     <w:sdt>
       <w:sdtPr>
         <w:rPr>
@@ -1153,7 +1153,6 @@
               <w:noProof/>
               <w:sz w:val="22"/>
               <w:szCs w:val="22"/>
-              <w:lang w:val="es-AR" w:eastAsia="es-AR"/>
             </w:rPr>
           </w:pPr>
           <w:r>
@@ -1165,15 +1164,154 @@
           <w:r>
             <w:fldChar w:fldCharType="separate"/>
           </w:r>
-          <w:hyperlink w:anchor="_Toc445483355" w:history="1">
+          <w:bookmarkStart w:id="8" w:name="_GoBack"/>
+          <w:bookmarkEnd w:id="8"/>
+          <w:r>
+            <w:rPr>
+              <w:rStyle w:val="Hyperlink"/>
+              <w:noProof/>
+            </w:rPr>
+            <w:fldChar w:fldCharType="begin"/>
+          </w:r>
+          <w:r>
+            <w:rPr>
+              <w:rStyle w:val="Hyperlink"/>
+              <w:noProof/>
+            </w:rPr>
+            <w:instrText xml:space="preserve"> </w:instrText>
+          </w:r>
+          <w:r>
+            <w:rPr>
+              <w:noProof/>
+            </w:rPr>
+            <w:instrText>HYPERLINK \l "_Toc452739530"</w:instrText>
+          </w:r>
+          <w:r>
+            <w:rPr>
+              <w:rStyle w:val="Hyperlink"/>
+              <w:noProof/>
+            </w:rPr>
+            <w:instrText xml:space="preserve"> </w:instrText>
+          </w:r>
+          <w:r>
+            <w:rPr>
+              <w:rStyle w:val="Hyperlink"/>
+              <w:noProof/>
+            </w:rPr>
+          </w:r>
+          <w:r>
+            <w:rPr>
+              <w:rStyle w:val="Hyperlink"/>
+              <w:noProof/>
+            </w:rPr>
+            <w:fldChar w:fldCharType="separate"/>
+          </w:r>
+          <w:r>
+            <w:rPr>
+              <w:rStyle w:val="Hyperlink"/>
+              <w:rFonts w:ascii="Arial Black" w:hAnsi="Arial Black"/>
+              <w:noProof/>
+              <w:lang w:val="es-MX"/>
+            </w:rPr>
+            <w:t>Historial de Revisión</w:t>
+          </w:r>
+          <w:r>
+            <w:rPr>
+              <w:noProof/>
+              <w:webHidden/>
+            </w:rPr>
+            <w:tab/>
+          </w:r>
+          <w:r>
+            <w:rPr>
+              <w:noProof/>
+              <w:webHidden/>
+            </w:rPr>
+            <w:fldChar w:fldCharType="begin"/>
+          </w:r>
+          <w:r>
+            <w:rPr>
+              <w:noProof/>
+              <w:webHidden/>
+            </w:rPr>
+            <w:instrText xml:space="preserve"> PAGEREF _Toc452739530 \h </w:instrText>
+          </w:r>
+          <w:r>
+            <w:rPr>
+              <w:noProof/>
+              <w:webHidden/>
+            </w:rPr>
+          </w:r>
+          <w:r>
+            <w:rPr>
+              <w:noProof/>
+              <w:webHidden/>
+            </w:rPr>
+            <w:fldChar w:fldCharType="separate"/>
+          </w:r>
+          <w:r>
+            <w:rPr>
+              <w:noProof/>
+              <w:webHidden/>
+            </w:rPr>
+            <w:t>3</w:t>
+          </w:r>
+          <w:r>
+            <w:rPr>
+              <w:noProof/>
+              <w:webHidden/>
+            </w:rPr>
+            <w:fldChar w:fldCharType="end"/>
+          </w:r>
+          <w:r>
+            <w:rPr>
+              <w:rStyle w:val="Hyperlink"/>
+              <w:noProof/>
+            </w:rPr>
+            <w:fldChar w:fldCharType="end"/>
+          </w:r>
+        </w:p>
+        <w:p>
+          <w:pPr>
+            <w:pStyle w:val="TOC1"/>
+            <w:tabs>
+              <w:tab w:val="left" w:pos="660"/>
+              <w:tab w:val="right" w:leader="dot" w:pos="8828"/>
+            </w:tabs>
+            <w:rPr>
+              <w:rFonts w:asciiTheme="minorHAnsi" w:eastAsiaTheme="minorEastAsia" w:hAnsiTheme="minorHAnsi" w:cstheme="minorBidi"/>
+              <w:noProof/>
+              <w:sz w:val="22"/>
+              <w:szCs w:val="22"/>
+            </w:rPr>
+          </w:pPr>
+          <w:hyperlink w:anchor="_Toc452739531" w:history="1">
             <w:r>
               <w:rPr>
                 <w:rStyle w:val="Hyperlink"/>
-                <w:rFonts w:ascii="Arial Black" w:hAnsi="Arial Black"/>
-                <w:noProof/>
-                <w:lang w:val="es-MX"/>
-              </w:rPr>
-              <w:t>Historial de Revisión</w:t>
+                <w:rFonts w:ascii="Arial Black" w:hAnsi="Arial Black" w:cs="Arial"/>
+                <w:noProof/>
+                <w:lang w:val="es-ES" w:eastAsia="es-ES"/>
+              </w:rPr>
+              <w:t>1.</w:t>
+            </w:r>
+            <w:r>
+              <w:rPr>
+                <w:rFonts w:asciiTheme="minorHAnsi" w:eastAsiaTheme="minorEastAsia" w:hAnsiTheme="minorHAnsi" w:cstheme="minorBidi"/>
+                <w:noProof/>
+                <w:sz w:val="22"/>
+                <w:szCs w:val="22"/>
+              </w:rPr>
+              <w:tab/>
+            </w:r>
+            <w:r>
+              <w:rPr>
+                <w:rStyle w:val="Hyperlink"/>
+                <w:rFonts w:ascii="Arial Black" w:hAnsi="Arial Black" w:cs="Arial"/>
+                <w:noProof/>
+                <w:lang w:val="es-ES" w:eastAsia="es-ES"/>
+              </w:rPr>
+              <w:t>Objetivo</w:t>
             </w:r>
             <w:r>
               <w:rPr>
@@ -1194,7 +1332,7 @@
                 <w:noProof/>
                 <w:webHidden/>
               </w:rPr>
-              <w:instrText xml:space="preserve"> PAGEREF _Toc445483355 \h </w:instrText>
+              <w:instrText xml:space="preserve"> PAGEREF _Toc452739531 \h </w:instrText>
             </w:r>
             <w:r>
               <w:rPr>
@@ -1214,7 +1352,7 @@
                 <w:noProof/>
                 <w:webHidden/>
               </w:rPr>
-              <w:t>3</w:t>
+              <w:t>4</w:t>
             </w:r>
             <w:r>
               <w:rPr>
@@ -1237,10 +1375,9 @@
               <w:noProof/>
               <w:sz w:val="22"/>
               <w:szCs w:val="22"/>
-              <w:lang w:val="es-AR" w:eastAsia="es-AR"/>
             </w:rPr>
           </w:pPr>
-          <w:hyperlink w:anchor="_Toc445483356" w:history="1">
+          <w:hyperlink w:anchor="_Toc452739532" w:history="1">
             <w:r>
               <w:rPr>
                 <w:rStyle w:val="Hyperlink"/>
@@ -1248,7 +1385,7 @@
                 <w:noProof/>
                 <w:lang w:val="es-ES" w:eastAsia="es-ES"/>
               </w:rPr>
-              <w:t>1.</w:t>
+              <w:t>2.</w:t>
             </w:r>
             <w:r>
               <w:rPr>
@@ -1256,7 +1393,6 @@
                 <w:noProof/>
                 <w:sz w:val="22"/>
                 <w:szCs w:val="22"/>
-                <w:lang w:val="es-AR" w:eastAsia="es-AR"/>
               </w:rPr>
               <w:tab/>
             </w:r>
@@ -1267,7 +1403,7 @@
                 <w:noProof/>
                 <w:lang w:val="es-ES" w:eastAsia="es-ES"/>
               </w:rPr>
-              <w:t>Objetivo</w:t>
+              <w:t>Diagrama de Contexto</w:t>
             </w:r>
             <w:r>
               <w:rPr>
@@ -1288,7 +1424,7 @@
                 <w:noProof/>
                 <w:webHidden/>
               </w:rPr>
-              <w:instrText xml:space="preserve"> PAGEREF _Toc445483356 \h </w:instrText>
+              <w:instrText xml:space="preserve"> PAGEREF _Toc452739532 \h </w:instrText>
             </w:r>
             <w:r>
               <w:rPr>
@@ -1331,10 +1467,9 @@
               <w:noProof/>
               <w:sz w:val="22"/>
               <w:szCs w:val="22"/>
-              <w:lang w:val="es-AR" w:eastAsia="es-AR"/>
             </w:rPr>
           </w:pPr>
-          <w:hyperlink w:anchor="_Toc445483357" w:history="1">
+          <w:hyperlink w:anchor="_Toc452739533" w:history="1">
             <w:r>
               <w:rPr>
                 <w:rStyle w:val="Hyperlink"/>
@@ -1342,7 +1477,7 @@
                 <w:noProof/>
                 <w:lang w:val="es-ES" w:eastAsia="es-ES"/>
               </w:rPr>
-              <w:t>2.</w:t>
+              <w:t>3.</w:t>
             </w:r>
             <w:r>
               <w:rPr>
@@ -1350,7 +1485,6 @@
                 <w:noProof/>
                 <w:sz w:val="22"/>
                 <w:szCs w:val="22"/>
-                <w:lang w:val="es-AR" w:eastAsia="es-AR"/>
               </w:rPr>
               <w:tab/>
             </w:r>
@@ -1361,7 +1495,7 @@
                 <w:noProof/>
                 <w:lang w:val="es-ES" w:eastAsia="es-ES"/>
               </w:rPr>
-              <w:t>Diagrama de Contexto</w:t>
+              <w:t>Diagrama de Arquitectura</w:t>
             </w:r>
             <w:r>
               <w:rPr>
@@ -1382,7 +1516,7 @@
                 <w:noProof/>
                 <w:webHidden/>
               </w:rPr>
-              <w:instrText xml:space="preserve"> PAGEREF _Toc445483357 \h </w:instrText>
+              <w:instrText xml:space="preserve"> PAGEREF _Toc452739533 \h </w:instrText>
             </w:r>
             <w:r>
               <w:rPr>
@@ -1402,7 +1536,195 @@
                 <w:noProof/>
                 <w:webHidden/>
               </w:rPr>
-              <w:t>4</w:t>
+              <w:t>5</w:t>
+            </w:r>
+            <w:r>
+              <w:rPr>
+                <w:noProof/>
+                <w:webHidden/>
+              </w:rPr>
+              <w:fldChar w:fldCharType="end"/>
+            </w:r>
+          </w:hyperlink>
+        </w:p>
+        <w:p>
+          <w:pPr>
+            <w:pStyle w:val="TOC2"/>
+            <w:tabs>
+              <w:tab w:val="left" w:pos="880"/>
+              <w:tab w:val="right" w:leader="dot" w:pos="8828"/>
+            </w:tabs>
+            <w:rPr>
+              <w:rFonts w:asciiTheme="minorHAnsi" w:eastAsiaTheme="minorEastAsia" w:hAnsiTheme="minorHAnsi" w:cstheme="minorBidi"/>
+              <w:noProof/>
+              <w:sz w:val="22"/>
+              <w:szCs w:val="22"/>
+            </w:rPr>
+          </w:pPr>
+          <w:hyperlink w:anchor="_Toc452739534" w:history="1">
+            <w:r>
+              <w:rPr>
+                <w:rStyle w:val="Hyperlink"/>
+                <w:rFonts w:ascii="Arial" w:hAnsi="Arial" w:cs="Arial"/>
+                <w:b/>
+                <w:noProof/>
+                <w:lang w:val="es-AR"/>
+              </w:rPr>
+              <w:t>3.1.</w:t>
+            </w:r>
+            <w:r>
+              <w:rPr>
+                <w:rFonts w:asciiTheme="minorHAnsi" w:eastAsiaTheme="minorEastAsia" w:hAnsiTheme="minorHAnsi" w:cstheme="minorBidi"/>
+                <w:noProof/>
+                <w:sz w:val="22"/>
+                <w:szCs w:val="22"/>
+              </w:rPr>
+              <w:tab/>
+            </w:r>
+            <w:r>
+              <w:rPr>
+                <w:rStyle w:val="Hyperlink"/>
+                <w:rFonts w:ascii="Arial" w:hAnsi="Arial" w:cs="Arial"/>
+                <w:b/>
+                <w:noProof/>
+                <w:lang w:val="es-AR"/>
+              </w:rPr>
+              <w:t>Arquitectura General</w:t>
+            </w:r>
+            <w:r>
+              <w:rPr>
+                <w:noProof/>
+                <w:webHidden/>
+              </w:rPr>
+              <w:tab/>
+            </w:r>
+            <w:r>
+              <w:rPr>
+                <w:noProof/>
+                <w:webHidden/>
+              </w:rPr>
+              <w:fldChar w:fldCharType="begin"/>
+            </w:r>
+            <w:r>
+              <w:rPr>
+                <w:noProof/>
+                <w:webHidden/>
+              </w:rPr>
+              <w:instrText xml:space="preserve"> PAGEREF _Toc452739534 \h </w:instrText>
+            </w:r>
+            <w:r>
+              <w:rPr>
+                <w:noProof/>
+                <w:webHidden/>
+              </w:rPr>
+            </w:r>
+            <w:r>
+              <w:rPr>
+                <w:noProof/>
+                <w:webHidden/>
+              </w:rPr>
+              <w:fldChar w:fldCharType="separate"/>
+            </w:r>
+            <w:r>
+              <w:rPr>
+                <w:noProof/>
+                <w:webHidden/>
+              </w:rPr>
+              <w:t>5</w:t>
+            </w:r>
+            <w:r>
+              <w:rPr>
+                <w:noProof/>
+                <w:webHidden/>
+              </w:rPr>
+              <w:fldChar w:fldCharType="end"/>
+            </w:r>
+          </w:hyperlink>
+        </w:p>
+        <w:p>
+          <w:pPr>
+            <w:pStyle w:val="TOC2"/>
+            <w:tabs>
+              <w:tab w:val="left" w:pos="880"/>
+              <w:tab w:val="right" w:leader="dot" w:pos="8828"/>
+            </w:tabs>
+            <w:rPr>
+              <w:rFonts w:asciiTheme="minorHAnsi" w:eastAsiaTheme="minorEastAsia" w:hAnsiTheme="minorHAnsi" w:cstheme="minorBidi"/>
+              <w:noProof/>
+              <w:sz w:val="22"/>
+              <w:szCs w:val="22"/>
+            </w:rPr>
+          </w:pPr>
+          <w:hyperlink w:anchor="_Toc452739535" w:history="1">
+            <w:r>
+              <w:rPr>
+                <w:rStyle w:val="Hyperlink"/>
+                <w:rFonts w:ascii="Arial" w:hAnsi="Arial" w:cs="Arial"/>
+                <w:b/>
+                <w:noProof/>
+                <w:lang w:val="es-AR"/>
+              </w:rPr>
+              <w:t>3.2.</w:t>
+            </w:r>
+            <w:r>
+              <w:rPr>
+                <w:rFonts w:asciiTheme="minorHAnsi" w:eastAsiaTheme="minorEastAsia" w:hAnsiTheme="minorHAnsi" w:cstheme="minorBidi"/>
+                <w:noProof/>
+                <w:sz w:val="22"/>
+                <w:szCs w:val="22"/>
+              </w:rPr>
+              <w:tab/>
+            </w:r>
+            <w:r>
+              <w:rPr>
+                <w:rStyle w:val="Hyperlink"/>
+                <w:rFonts w:ascii="Arial" w:hAnsi="Arial" w:cs="Arial"/>
+                <w:b/>
+                <w:noProof/>
+                <w:lang w:val="es-AR"/>
+              </w:rPr>
+              <w:t>Arquitectura de Infraestructura</w:t>
+            </w:r>
+            <w:r>
+              <w:rPr>
+                <w:noProof/>
+                <w:webHidden/>
+              </w:rPr>
+              <w:tab/>
+            </w:r>
+            <w:r>
+              <w:rPr>
+                <w:noProof/>
+                <w:webHidden/>
+              </w:rPr>
+              <w:fldChar w:fldCharType="begin"/>
+            </w:r>
+            <w:r>
+              <w:rPr>
+                <w:noProof/>
+                <w:webHidden/>
+              </w:rPr>
+              <w:instrText xml:space="preserve"> PAGEREF _Toc452739535 \h </w:instrText>
+            </w:r>
+            <w:r>
+              <w:rPr>
+                <w:noProof/>
+                <w:webHidden/>
+              </w:rPr>
+            </w:r>
+            <w:r>
+              <w:rPr>
+                <w:noProof/>
+                <w:webHidden/>
+              </w:rPr>
+              <w:fldChar w:fldCharType="separate"/>
+            </w:r>
+            <w:r>
+              <w:rPr>
+                <w:noProof/>
+                <w:webHidden/>
+              </w:rPr>
+              <w:t>6</w:t>
             </w:r>
             <w:r>
               <w:rPr>
@@ -1425,10 +1747,9 @@
               <w:noProof/>
               <w:sz w:val="22"/>
               <w:szCs w:val="22"/>
-              <w:lang w:val="es-AR" w:eastAsia="es-AR"/>
             </w:rPr>
           </w:pPr>
-          <w:hyperlink w:anchor="_Toc445483358" w:history="1">
+          <w:hyperlink w:anchor="_Toc452739536" w:history="1">
             <w:r>
               <w:rPr>
                 <w:rStyle w:val="Hyperlink"/>
@@ -1436,7 +1757,7 @@
                 <w:noProof/>
                 <w:lang w:val="es-ES" w:eastAsia="es-ES"/>
               </w:rPr>
-              <w:t>3.</w:t>
+              <w:t>4.</w:t>
             </w:r>
             <w:r>
               <w:rPr>
@@ -1444,7 +1765,6 @@
                 <w:noProof/>
                 <w:sz w:val="22"/>
                 <w:szCs w:val="22"/>
-                <w:lang w:val="es-AR" w:eastAsia="es-AR"/>
               </w:rPr>
               <w:tab/>
             </w:r>
@@ -1455,7 +1775,7 @@
                 <w:noProof/>
                 <w:lang w:val="es-ES" w:eastAsia="es-ES"/>
               </w:rPr>
-              <w:t>Diagrama de Arquitectura</w:t>
+              <w:t>Atributos de calidad – Requisitos No Funcionales</w:t>
             </w:r>
             <w:r>
               <w:rPr>
@@ -1476,7 +1796,7 @@
                 <w:noProof/>
                 <w:webHidden/>
               </w:rPr>
-              <w:instrText xml:space="preserve"> PAGEREF _Toc445483358 \h </w:instrText>
+              <w:instrText xml:space="preserve"> PAGEREF _Toc452739536 \h </w:instrText>
             </w:r>
             <w:r>
               <w:rPr>
@@ -1496,199 +1816,7 @@
                 <w:noProof/>
                 <w:webHidden/>
               </w:rPr>
-              <w:t>5</w:t>
-            </w:r>
-            <w:r>
-              <w:rPr>
-                <w:noProof/>
-                <w:webHidden/>
-              </w:rPr>
-              <w:fldChar w:fldCharType="end"/>
-            </w:r>
-          </w:hyperlink>
-        </w:p>
-        <w:p>
-          <w:pPr>
-            <w:pStyle w:val="TOC2"/>
-            <w:tabs>
-              <w:tab w:val="left" w:pos="880"/>
-              <w:tab w:val="right" w:leader="dot" w:pos="8828"/>
-            </w:tabs>
-            <w:rPr>
-              <w:rFonts w:asciiTheme="minorHAnsi" w:eastAsiaTheme="minorEastAsia" w:hAnsiTheme="minorHAnsi" w:cstheme="minorBidi"/>
-              <w:noProof/>
-              <w:sz w:val="22"/>
-              <w:szCs w:val="22"/>
-              <w:lang w:val="es-AR" w:eastAsia="es-AR"/>
-            </w:rPr>
-          </w:pPr>
-          <w:hyperlink w:anchor="_Toc445483359" w:history="1">
-            <w:r>
-              <w:rPr>
-                <w:rStyle w:val="Hyperlink"/>
-                <w:rFonts w:ascii="Arial" w:hAnsi="Arial" w:cs="Arial"/>
-                <w:b/>
-                <w:noProof/>
-                <w:lang w:val="es-AR"/>
-              </w:rPr>
-              <w:t>3.1.</w:t>
-            </w:r>
-            <w:r>
-              <w:rPr>
-                <w:rFonts w:asciiTheme="minorHAnsi" w:eastAsiaTheme="minorEastAsia" w:hAnsiTheme="minorHAnsi" w:cstheme="minorBidi"/>
-                <w:noProof/>
-                <w:sz w:val="22"/>
-                <w:szCs w:val="22"/>
-                <w:lang w:val="es-AR" w:eastAsia="es-AR"/>
-              </w:rPr>
-              <w:tab/>
-            </w:r>
-            <w:r>
-              <w:rPr>
-                <w:rStyle w:val="Hyperlink"/>
-                <w:rFonts w:ascii="Arial" w:hAnsi="Arial" w:cs="Arial"/>
-                <w:b/>
-                <w:noProof/>
-                <w:lang w:val="es-AR"/>
-              </w:rPr>
-              <w:t>Arquitectura General</w:t>
-            </w:r>
-            <w:r>
-              <w:rPr>
-                <w:noProof/>
-                <w:webHidden/>
-              </w:rPr>
-              <w:tab/>
-            </w:r>
-            <w:r>
-              <w:rPr>
-                <w:noProof/>
-                <w:webHidden/>
-              </w:rPr>
-              <w:fldChar w:fldCharType="begin"/>
-            </w:r>
-            <w:r>
-              <w:rPr>
-                <w:noProof/>
-                <w:webHidden/>
-              </w:rPr>
-              <w:instrText xml:space="preserve"> PAGEREF _Toc445483359 \h </w:instrText>
-            </w:r>
-            <w:r>
-              <w:rPr>
-                <w:noProof/>
-                <w:webHidden/>
-              </w:rPr>
-            </w:r>
-            <w:r>
-              <w:rPr>
-                <w:noProof/>
-                <w:webHidden/>
-              </w:rPr>
-              <w:fldChar w:fldCharType="separate"/>
-            </w:r>
-            <w:r>
-              <w:rPr>
-                <w:noProof/>
-                <w:webHidden/>
-              </w:rPr>
-              <w:t>5</w:t>
-            </w:r>
-            <w:r>
-              <w:rPr>
-                <w:noProof/>
-                <w:webHidden/>
-              </w:rPr>
-              <w:fldChar w:fldCharType="end"/>
-            </w:r>
-          </w:hyperlink>
-        </w:p>
-        <w:p>
-          <w:pPr>
-            <w:pStyle w:val="TOC2"/>
-            <w:tabs>
-              <w:tab w:val="left" w:pos="880"/>
-              <w:tab w:val="right" w:leader="dot" w:pos="8828"/>
-            </w:tabs>
-            <w:rPr>
-              <w:rFonts w:asciiTheme="minorHAnsi" w:eastAsiaTheme="minorEastAsia" w:hAnsiTheme="minorHAnsi" w:cstheme="minorBidi"/>
-              <w:noProof/>
-              <w:sz w:val="22"/>
-              <w:szCs w:val="22"/>
-              <w:lang w:val="es-AR" w:eastAsia="es-AR"/>
-            </w:rPr>
-          </w:pPr>
-          <w:hyperlink w:anchor="_Toc445483360" w:history="1">
-            <w:r>
-              <w:rPr>
-                <w:rStyle w:val="Hyperlink"/>
-                <w:rFonts w:ascii="Arial" w:hAnsi="Arial" w:cs="Arial"/>
-                <w:b/>
-                <w:noProof/>
-                <w:lang w:val="es-AR"/>
-              </w:rPr>
-              <w:t>3.2.</w:t>
-            </w:r>
-            <w:r>
-              <w:rPr>
-                <w:rFonts w:asciiTheme="minorHAnsi" w:eastAsiaTheme="minorEastAsia" w:hAnsiTheme="minorHAnsi" w:cstheme="minorBidi"/>
-                <w:noProof/>
-                <w:sz w:val="22"/>
-                <w:szCs w:val="22"/>
-                <w:lang w:val="es-AR" w:eastAsia="es-AR"/>
-              </w:rPr>
-              <w:tab/>
-            </w:r>
-            <w:r>
-              <w:rPr>
-                <w:rStyle w:val="Hyperlink"/>
-                <w:rFonts w:ascii="Arial" w:hAnsi="Arial" w:cs="Arial"/>
-                <w:b/>
-                <w:noProof/>
-                <w:lang w:val="es-AR"/>
-              </w:rPr>
-              <w:t>Arquitectura de Infraestructura</w:t>
-            </w:r>
-            <w:r>
-              <w:rPr>
-                <w:noProof/>
-                <w:webHidden/>
-              </w:rPr>
-              <w:tab/>
-            </w:r>
-            <w:r>
-              <w:rPr>
-                <w:noProof/>
-                <w:webHidden/>
-              </w:rPr>
-              <w:fldChar w:fldCharType="begin"/>
-            </w:r>
-            <w:r>
-              <w:rPr>
-                <w:noProof/>
-                <w:webHidden/>
-              </w:rPr>
-              <w:instrText xml:space="preserve"> PAGEREF _Toc445483360 \h </w:instrText>
-            </w:r>
-            <w:r>
-              <w:rPr>
-                <w:noProof/>
-                <w:webHidden/>
-              </w:rPr>
-            </w:r>
-            <w:r>
-              <w:rPr>
-                <w:noProof/>
-                <w:webHidden/>
-              </w:rPr>
-              <w:fldChar w:fldCharType="separate"/>
-            </w:r>
-            <w:r>
-              <w:rPr>
-                <w:noProof/>
-                <w:webHidden/>
-              </w:rPr>
-              <w:t>5</w:t>
+              <w:t>7</w:t>
             </w:r>
             <w:r>
               <w:rPr>
@@ -1711,10 +1839,9 @@
               <w:noProof/>
               <w:sz w:val="22"/>
               <w:szCs w:val="22"/>
-              <w:lang w:val="es-AR" w:eastAsia="es-AR"/>
             </w:rPr>
           </w:pPr>
-          <w:hyperlink w:anchor="_Toc445483361" w:history="1">
+          <w:hyperlink w:anchor="_Toc452739537" w:history="1">
             <w:r>
               <w:rPr>
                 <w:rStyle w:val="Hyperlink"/>
@@ -1722,7 +1849,7 @@
                 <w:noProof/>
                 <w:lang w:val="es-ES" w:eastAsia="es-ES"/>
               </w:rPr>
-              <w:t>4.</w:t>
+              <w:t>5.</w:t>
             </w:r>
             <w:r>
               <w:rPr>
@@ -1730,7 +1857,6 @@
                 <w:noProof/>
                 <w:sz w:val="22"/>
                 <w:szCs w:val="22"/>
-                <w:lang w:val="es-AR" w:eastAsia="es-AR"/>
               </w:rPr>
               <w:tab/>
             </w:r>
@@ -1741,7 +1867,7 @@
                 <w:noProof/>
                 <w:lang w:val="es-ES" w:eastAsia="es-ES"/>
               </w:rPr>
-              <w:t>Atributos de calidad – Requisitos No Funcionales</w:t>
+              <w:t>Tácticas para garantizar RNF</w:t>
             </w:r>
             <w:r>
               <w:rPr>
@@ -1762,7 +1888,7 @@
                 <w:noProof/>
                 <w:webHidden/>
               </w:rPr>
-              <w:instrText xml:space="preserve"> PAGEREF _Toc445483361 \h </w:instrText>
+              <w:instrText xml:space="preserve"> PAGEREF _Toc452739537 \h </w:instrText>
             </w:r>
             <w:r>
               <w:rPr>
@@ -1782,7 +1908,7 @@
                 <w:noProof/>
                 <w:webHidden/>
               </w:rPr>
-              <w:t>6</w:t>
+              <w:t>9</w:t>
             </w:r>
             <w:r>
               <w:rPr>
@@ -1805,10 +1931,9 @@
               <w:noProof/>
               <w:sz w:val="22"/>
               <w:szCs w:val="22"/>
-              <w:lang w:val="es-AR" w:eastAsia="es-AR"/>
             </w:rPr>
           </w:pPr>
-          <w:hyperlink w:anchor="_Toc445483362" w:history="1">
+          <w:hyperlink w:anchor="_Toc452739538" w:history="1">
             <w:r>
               <w:rPr>
                 <w:rStyle w:val="Hyperlink"/>
@@ -1816,7 +1941,7 @@
                 <w:noProof/>
                 <w:lang w:val="es-ES" w:eastAsia="es-ES"/>
               </w:rPr>
-              <w:t>5.</w:t>
+              <w:t>6.</w:t>
             </w:r>
             <w:r>
               <w:rPr>
@@ -1824,7 +1949,6 @@
                 <w:noProof/>
                 <w:sz w:val="22"/>
                 <w:szCs w:val="22"/>
-                <w:lang w:val="es-AR" w:eastAsia="es-AR"/>
               </w:rPr>
               <w:tab/>
             </w:r>
@@ -1835,7 +1959,7 @@
                 <w:noProof/>
                 <w:lang w:val="es-ES" w:eastAsia="es-ES"/>
               </w:rPr>
-              <w:t>Tácticas para garantizar RNF</w:t>
+              <w:t>Mecanismos de integración</w:t>
             </w:r>
             <w:r>
               <w:rPr>
@@ -1856,7 +1980,7 @@
                 <w:noProof/>
                 <w:webHidden/>
               </w:rPr>
-              <w:instrText xml:space="preserve"> PAGEREF _Toc445483362 \h </w:instrText>
+              <w:instrText xml:space="preserve"> PAGEREF _Toc452739538 \h </w:instrText>
             </w:r>
             <w:r>
               <w:rPr>
@@ -1876,7 +2000,7 @@
                 <w:noProof/>
                 <w:webHidden/>
               </w:rPr>
-              <w:t>7</w:t>
+              <w:t>10</w:t>
             </w:r>
             <w:r>
               <w:rPr>
@@ -1899,10 +2023,9 @@
               <w:noProof/>
               <w:sz w:val="22"/>
               <w:szCs w:val="22"/>
-              <w:lang w:val="es-AR" w:eastAsia="es-AR"/>
             </w:rPr>
           </w:pPr>
-          <w:hyperlink w:anchor="_Toc445483363" w:history="1">
+          <w:hyperlink w:anchor="_Toc452739539" w:history="1">
             <w:r>
               <w:rPr>
                 <w:rStyle w:val="Hyperlink"/>
@@ -1910,7 +2033,7 @@
                 <w:noProof/>
                 <w:lang w:val="es-ES" w:eastAsia="es-ES"/>
               </w:rPr>
-              <w:t>6.</w:t>
+              <w:t>7.</w:t>
             </w:r>
             <w:r>
               <w:rPr>
@@ -1918,7 +2041,6 @@
                 <w:noProof/>
                 <w:sz w:val="22"/>
                 <w:szCs w:val="22"/>
-                <w:lang w:val="es-AR" w:eastAsia="es-AR"/>
               </w:rPr>
               <w:tab/>
             </w:r>
@@ -1929,7 +2051,7 @@
                 <w:noProof/>
                 <w:lang w:val="es-ES" w:eastAsia="es-ES"/>
               </w:rPr>
-              <w:t>Mecanismos de integración</w:t>
+              <w:t>Patrones de diseño y de Arquitectura</w:t>
             </w:r>
             <w:r>
               <w:rPr>
@@ -1950,7 +2072,7 @@
                 <w:noProof/>
                 <w:webHidden/>
               </w:rPr>
-              <w:instrText xml:space="preserve"> PAGEREF _Toc445483363 \h </w:instrText>
+              <w:instrText xml:space="preserve"> PAGEREF _Toc452739539 \h </w:instrText>
             </w:r>
             <w:r>
               <w:rPr>
@@ -1970,7 +2092,7 @@
                 <w:noProof/>
                 <w:webHidden/>
               </w:rPr>
-              <w:t>8</w:t>
+              <w:t>11</w:t>
             </w:r>
             <w:r>
               <w:rPr>
@@ -1993,10 +2115,9 @@
               <w:noProof/>
               <w:sz w:val="22"/>
               <w:szCs w:val="22"/>
-              <w:lang w:val="es-AR" w:eastAsia="es-AR"/>
             </w:rPr>
           </w:pPr>
-          <w:hyperlink w:anchor="_Toc445483364" w:history="1">
+          <w:hyperlink w:anchor="_Toc452739540" w:history="1">
             <w:r>
               <w:rPr>
                 <w:rStyle w:val="Hyperlink"/>
@@ -2004,7 +2125,7 @@
                 <w:noProof/>
                 <w:lang w:val="es-ES" w:eastAsia="es-ES"/>
               </w:rPr>
-              <w:t>7.</w:t>
+              <w:t>8.</w:t>
             </w:r>
             <w:r>
               <w:rPr>
@@ -2012,7 +2133,6 @@
                 <w:noProof/>
                 <w:sz w:val="22"/>
                 <w:szCs w:val="22"/>
-                <w:lang w:val="es-AR" w:eastAsia="es-AR"/>
               </w:rPr>
               <w:tab/>
             </w:r>
@@ -2023,7 +2143,7 @@
                 <w:noProof/>
                 <w:lang w:val="es-ES" w:eastAsia="es-ES"/>
               </w:rPr>
-              <w:t>Patrones de diseño y de Arquitectura</w:t>
+              <w:t>Aprobaciones</w:t>
             </w:r>
             <w:r>
               <w:rPr>
@@ -2044,7 +2164,7 @@
                 <w:noProof/>
                 <w:webHidden/>
               </w:rPr>
-              <w:instrText xml:space="preserve"> PAGEREF _Toc445483364 \h </w:instrText>
+              <w:instrText xml:space="preserve"> PAGEREF _Toc452739540 \h </w:instrText>
             </w:r>
             <w:r>
               <w:rPr>
@@ -2064,101 +2184,7 @@
                 <w:noProof/>
                 <w:webHidden/>
               </w:rPr>
-              <w:t>9</w:t>
-            </w:r>
-            <w:r>
-              <w:rPr>
-                <w:noProof/>
-                <w:webHidden/>
-              </w:rPr>
-              <w:fldChar w:fldCharType="end"/>
-            </w:r>
-          </w:hyperlink>
-        </w:p>
-        <w:p>
-          <w:pPr>
-            <w:pStyle w:val="TOC1"/>
-            <w:tabs>
-              <w:tab w:val="left" w:pos="660"/>
-              <w:tab w:val="right" w:leader="dot" w:pos="8828"/>
-            </w:tabs>
-            <w:rPr>
-              <w:rFonts w:asciiTheme="minorHAnsi" w:eastAsiaTheme="minorEastAsia" w:hAnsiTheme="minorHAnsi" w:cstheme="minorBidi"/>
-              <w:noProof/>
-              <w:sz w:val="22"/>
-              <w:szCs w:val="22"/>
-              <w:lang w:val="es-AR" w:eastAsia="es-AR"/>
-            </w:rPr>
-          </w:pPr>
-          <w:hyperlink w:anchor="_Toc445483365" w:history="1">
-            <w:r>
-              <w:rPr>
-                <w:rStyle w:val="Hyperlink"/>
-                <w:rFonts w:ascii="Arial Black" w:hAnsi="Arial Black" w:cs="Arial"/>
-                <w:noProof/>
-                <w:lang w:val="es-ES" w:eastAsia="es-ES"/>
-              </w:rPr>
-              <w:t>8.</w:t>
-            </w:r>
-            <w:r>
-              <w:rPr>
-                <w:rFonts w:asciiTheme="minorHAnsi" w:eastAsiaTheme="minorEastAsia" w:hAnsiTheme="minorHAnsi" w:cstheme="minorBidi"/>
-                <w:noProof/>
-                <w:sz w:val="22"/>
-                <w:szCs w:val="22"/>
-                <w:lang w:val="es-AR" w:eastAsia="es-AR"/>
-              </w:rPr>
-              <w:tab/>
-            </w:r>
-            <w:r>
-              <w:rPr>
-                <w:rStyle w:val="Hyperlink"/>
-                <w:rFonts w:ascii="Arial Black" w:hAnsi="Arial Black" w:cs="Arial"/>
-                <w:noProof/>
-                <w:lang w:val="es-ES" w:eastAsia="es-ES"/>
-              </w:rPr>
-              <w:t>Aprobaciones</w:t>
-            </w:r>
-            <w:r>
-              <w:rPr>
-                <w:noProof/>
-                <w:webHidden/>
-              </w:rPr>
-              <w:tab/>
-            </w:r>
-            <w:r>
-              <w:rPr>
-                <w:noProof/>
-                <w:webHidden/>
-              </w:rPr>
-              <w:fldChar w:fldCharType="begin"/>
-            </w:r>
-            <w:r>
-              <w:rPr>
-                <w:noProof/>
-                <w:webHidden/>
-              </w:rPr>
-              <w:instrText xml:space="preserve"> PAGEREF _Toc445483365 \h </w:instrText>
-            </w:r>
-            <w:r>
-              <w:rPr>
-                <w:noProof/>
-                <w:webHidden/>
-              </w:rPr>
-            </w:r>
-            <w:r>
-              <w:rPr>
-                <w:noProof/>
-                <w:webHidden/>
-              </w:rPr>
-              <w:fldChar w:fldCharType="separate"/>
-            </w:r>
-            <w:r>
-              <w:rPr>
-                <w:noProof/>
-                <w:webHidden/>
-              </w:rPr>
-              <w:t>10</w:t>
+              <w:t>12</w:t>
             </w:r>
             <w:r>
               <w:rPr>
@@ -2240,7 +2266,7 @@
           <w:lang w:val="es-MX"/>
         </w:rPr>
       </w:pPr>
-      <w:bookmarkStart w:id="8" w:name="_Toc445483355"/>
+      <w:bookmarkStart w:id="9" w:name="_Toc452739530"/>
       <w:r>
         <w:rPr>
           <w:rFonts w:ascii="Arial Black" w:hAnsi="Arial Black"/>
@@ -2253,7 +2279,7 @@
       </w:r>
       <w:bookmarkEnd w:id="7"/>
       <w:bookmarkEnd w:id="6"/>
-      <w:bookmarkEnd w:id="8"/>
+      <w:bookmarkEnd w:id="9"/>
     </w:p>
     <w:tbl>
       <w:tblPr>
@@ -3135,16 +3161,16 @@
           <w:lang w:val="es-ES" w:eastAsia="es-ES"/>
         </w:rPr>
       </w:pPr>
-      <w:bookmarkStart w:id="9" w:name="_Toc154165313"/>
-      <w:bookmarkStart w:id="10" w:name="_Toc152500037"/>
-      <w:bookmarkStart w:id="11" w:name="_Toc152490842"/>
-      <w:bookmarkStart w:id="12" w:name="_Toc144009193"/>
-      <w:bookmarkStart w:id="13" w:name="_Toc80009548"/>
-      <w:bookmarkStart w:id="14" w:name="_Toc80009244"/>
-      <w:bookmarkStart w:id="15" w:name="_Toc77999370"/>
-      <w:bookmarkStart w:id="16" w:name="_Toc77999210"/>
-      <w:bookmarkStart w:id="17" w:name="_Toc77999043"/>
-      <w:bookmarkStart w:id="18" w:name="_Toc445483356"/>
+      <w:bookmarkStart w:id="10" w:name="_Toc154165313"/>
+      <w:bookmarkStart w:id="11" w:name="_Toc152500037"/>
+      <w:bookmarkStart w:id="12" w:name="_Toc152490842"/>
+      <w:bookmarkStart w:id="13" w:name="_Toc144009193"/>
+      <w:bookmarkStart w:id="14" w:name="_Toc80009548"/>
+      <w:bookmarkStart w:id="15" w:name="_Toc80009244"/>
+      <w:bookmarkStart w:id="16" w:name="_Toc77999370"/>
+      <w:bookmarkStart w:id="17" w:name="_Toc77999210"/>
+      <w:bookmarkStart w:id="18" w:name="_Toc77999043"/>
+      <w:bookmarkStart w:id="19" w:name="_Toc452739531"/>
       <w:r>
         <w:rPr>
           <w:rFonts w:ascii="Arial Black" w:hAnsi="Arial Black" w:cs="Arial"/>
@@ -3156,7 +3182,6 @@
         <w:lastRenderedPageBreak/>
         <w:t>Objetivo</w:t>
       </w:r>
-      <w:bookmarkEnd w:id="9"/>
       <w:bookmarkEnd w:id="10"/>
       <w:bookmarkEnd w:id="11"/>
       <w:bookmarkEnd w:id="12"/>
@@ -3166,6 +3191,7 @@
       <w:bookmarkEnd w:id="16"/>
       <w:bookmarkEnd w:id="17"/>
       <w:bookmarkEnd w:id="18"/>
+      <w:bookmarkEnd w:id="19"/>
     </w:p>
     <w:p>
       <w:pPr>
@@ -3240,7 +3266,7 @@
           <w:lang w:val="es-ES" w:eastAsia="es-ES"/>
         </w:rPr>
       </w:pPr>
-      <w:bookmarkStart w:id="19" w:name="_Toc445483357"/>
+      <w:bookmarkStart w:id="20" w:name="_Toc452739532"/>
       <w:r>
         <w:rPr>
           <w:rFonts w:ascii="Arial Black" w:hAnsi="Arial Black" w:cs="Arial"/>
@@ -3251,7 +3277,7 @@
         </w:rPr>
         <w:t>Diagrama de Contexto</w:t>
       </w:r>
-      <w:bookmarkEnd w:id="19"/>
+      <w:bookmarkEnd w:id="20"/>
     </w:p>
     <w:p>
       <w:pPr>
@@ -3289,7 +3315,7 @@
           <w:szCs w:val="20"/>
         </w:rPr>
         <w:drawing>
-          <wp:inline distT="0" distB="0" distL="0" distR="0">
+          <wp:inline distT="0" distB="0" distL="0" distR="0" wp14:anchorId="6DC25EF0" wp14:editId="54C114D9">
             <wp:extent cx="5612130" cy="3447415"/>
             <wp:effectExtent l="0" t="0" r="0" b="0"/>
             <wp:docPr id="12" name="Picture 12"/>
@@ -3354,7 +3380,7 @@
         </w:rPr>
         <w:br w:type="page"/>
       </w:r>
-      <w:bookmarkStart w:id="20" w:name="_Toc445483358"/>
+      <w:bookmarkStart w:id="21" w:name="_Toc452739533"/>
       <w:r>
         <w:rPr>
           <w:rFonts w:ascii="Arial Black" w:hAnsi="Arial Black" w:cs="Arial"/>
@@ -3366,7 +3392,7 @@
         <w:lastRenderedPageBreak/>
         <w:t>Diagrama de Arquitectura</w:t>
       </w:r>
-      <w:bookmarkEnd w:id="20"/>
+      <w:bookmarkEnd w:id="21"/>
     </w:p>
     <w:p>
       <w:pPr>
@@ -3491,7 +3517,7 @@
           <w:lang w:val="es-AR"/>
         </w:rPr>
       </w:pPr>
-      <w:bookmarkStart w:id="21" w:name="_Toc445483359"/>
+      <w:bookmarkStart w:id="22" w:name="_Toc452739534"/>
       <w:r>
         <w:rPr>
           <w:rFonts w:ascii="Arial" w:hAnsi="Arial" w:cs="Arial"/>
@@ -3525,7 +3551,7 @@
         </w:rPr>
         <w:t>General</w:t>
       </w:r>
-      <w:bookmarkEnd w:id="21"/>
+      <w:bookmarkEnd w:id="22"/>
     </w:p>
     <w:p>
       <w:pPr>
@@ -3540,7 +3566,7 @@
           <w:noProof/>
         </w:rPr>
         <w:drawing>
-          <wp:inline distT="0" distB="0" distL="0" distR="0">
+          <wp:inline distT="0" distB="0" distL="0" distR="0" wp14:anchorId="0E49A5D2" wp14:editId="3A6B2CBA">
             <wp:extent cx="5612130" cy="5962015"/>
             <wp:effectExtent l="0" t="0" r="0" b="0"/>
             <wp:docPr id="11" name="Picture 11"/>
@@ -3606,7 +3632,7 @@
           <w:lang w:val="es-AR"/>
         </w:rPr>
       </w:pPr>
-      <w:bookmarkStart w:id="22" w:name="_Toc445483360"/>
+      <w:bookmarkStart w:id="23" w:name="_Toc452739535"/>
       <w:r>
         <w:rPr>
           <w:rFonts w:ascii="Arial" w:hAnsi="Arial" w:cs="Arial"/>
@@ -3619,17 +3645,18 @@
         <w:lastRenderedPageBreak/>
         <w:t>Arquitectura de Infraestructura</w:t>
       </w:r>
-      <w:bookmarkEnd w:id="22"/>
-    </w:p>
-    <w:p>
-      <w:pPr>
-        <w:rPr>
-          <w:lang w:val="es-AR"/>
-        </w:rPr>
-      </w:pPr>
-    </w:p>
-    <w:p>
-      <w:pPr>
+      <w:bookmarkEnd w:id="23"/>
+    </w:p>
+    <w:p>
+      <w:pPr>
+        <w:rPr>
+          <w:lang w:val="es-AR"/>
+        </w:rPr>
+      </w:pPr>
+    </w:p>
+    <w:p>
+      <w:pPr>
+        <w:pStyle w:val="Subtitle"/>
         <w:rPr>
           <w:lang w:val="es-AR"/>
         </w:rPr>
@@ -3647,21 +3674,14 @@
           <w:lang w:val="es-AR"/>
         </w:rPr>
       </w:pPr>
-    </w:p>
-    <w:p>
-      <w:pPr>
-        <w:rPr>
-          <w:lang w:val="es-AR"/>
-        </w:rPr>
-      </w:pPr>
       <w:r>
         <w:rPr>
           <w:noProof/>
         </w:rPr>
         <w:drawing>
-          <wp:inline distT="0" distB="0" distL="0" distR="0">
-            <wp:extent cx="5612130" cy="3715385"/>
-            <wp:effectExtent l="0" t="0" r="7620" b="0"/>
+          <wp:inline distT="0" distB="0" distL="0" distR="0" wp14:anchorId="3C9FA154" wp14:editId="52FCF17A">
+            <wp:extent cx="4532100" cy="3000375"/>
+            <wp:effectExtent l="0" t="0" r="1905" b="0"/>
             <wp:docPr id="14" name="Picture 14"/>
             <wp:cNvGraphicFramePr>
               <a:graphicFrameLocks xmlns:a="http://schemas.openxmlformats.org/drawingml/2006/main" noChangeAspect="1"/>
@@ -3688,7 +3708,7 @@
                   <pic:spPr>
                     <a:xfrm>
                       <a:off x="0" y="0"/>
-                      <a:ext cx="5612130" cy="3715385"/>
+                      <a:ext cx="4537737" cy="3004107"/>
                     </a:xfrm>
                     <a:prstGeom prst="rect">
                       <a:avLst/>
@@ -3703,30 +3723,23 @@
     </w:p>
     <w:p>
       <w:pPr>
-        <w:rPr>
-          <w:lang w:val="es-AR"/>
-        </w:rPr>
-      </w:pPr>
-      <w:r>
-        <w:rPr>
-          <w:lang w:val="es-AR"/>
-        </w:rPr>
-        <w:t xml:space="preserve">Arquitectura </w:t>
-      </w:r>
-      <w:r>
-        <w:rPr>
-          <w:lang w:val="es-AR"/>
-        </w:rPr>
-        <w:t xml:space="preserve">como aplicación stand </w:t>
-      </w:r>
-      <w:proofErr w:type="spellStart"/>
-      <w:r>
-        <w:rPr>
-          <w:lang w:val="es-AR"/>
-        </w:rPr>
-        <w:t>alone</w:t>
-      </w:r>
-      <w:proofErr w:type="spellEnd"/>
+        <w:pStyle w:val="Subtitle"/>
+        <w:rPr>
+          <w:lang w:val="es-AR"/>
+        </w:rPr>
+      </w:pPr>
+      <w:r>
+        <w:rPr>
+          <w:lang w:val="es-AR"/>
+        </w:rPr>
+        <w:t xml:space="preserve">Arquitectura como aplicación </w:t>
+      </w:r>
+      <w:r>
+        <w:rPr>
+          <w:lang w:val="es-AR"/>
+        </w:rPr>
+        <w:t>instalable</w:t>
+      </w:r>
       <w:r>
         <w:rPr>
           <w:lang w:val="es-AR"/>
@@ -3745,9 +3758,9 @@
           <w:noProof/>
         </w:rPr>
         <w:drawing>
-          <wp:inline distT="0" distB="0" distL="0" distR="0">
-            <wp:extent cx="4381500" cy="2994156"/>
-            <wp:effectExtent l="0" t="0" r="0" b="0"/>
+          <wp:inline distT="0" distB="0" distL="0" distR="0" wp14:anchorId="4CC8A69E" wp14:editId="48ACD84F">
+            <wp:extent cx="3860941" cy="2638425"/>
+            <wp:effectExtent l="0" t="0" r="6350" b="0"/>
             <wp:docPr id="15" name="Picture 15"/>
             <wp:cNvGraphicFramePr>
               <a:graphicFrameLocks xmlns:a="http://schemas.openxmlformats.org/drawingml/2006/main" noChangeAspect="1"/>
@@ -3774,7 +3787,7 @@
                   <pic:spPr>
                     <a:xfrm>
                       <a:off x="0" y="0"/>
-                      <a:ext cx="4390616" cy="3000385"/>
+                      <a:ext cx="3871521" cy="2645655"/>
                     </a:xfrm>
                     <a:prstGeom prst="rect">
                       <a:avLst/>
@@ -3789,6 +3802,59 @@
     </w:p>
     <w:p>
       <w:pPr>
+        <w:pStyle w:val="Subtitle"/>
+        <w:rPr>
+          <w:lang w:val="es-AR"/>
+        </w:rPr>
+      </w:pPr>
+    </w:p>
+    <w:p>
+      <w:pPr>
+        <w:pStyle w:val="Subtitle"/>
+        <w:rPr>
+          <w:lang w:val="es-AR"/>
+        </w:rPr>
+      </w:pPr>
+    </w:p>
+    <w:p>
+      <w:pPr>
+        <w:pStyle w:val="Subtitle"/>
+        <w:rPr>
+          <w:lang w:val="es-AR"/>
+        </w:rPr>
+      </w:pPr>
+    </w:p>
+    <w:p>
+      <w:pPr>
+        <w:pStyle w:val="Subtitle"/>
+        <w:rPr>
+          <w:lang w:val="es-AR"/>
+        </w:rPr>
+      </w:pPr>
+    </w:p>
+    <w:p>
+      <w:pPr>
+        <w:pStyle w:val="Subtitle"/>
+        <w:rPr>
+          <w:lang w:val="es-AR"/>
+        </w:rPr>
+      </w:pPr>
+      <w:r>
+        <w:rPr>
+          <w:lang w:val="es-AR"/>
+        </w:rPr>
+        <w:lastRenderedPageBreak/>
+        <w:t>Patrón de arquitectura</w:t>
+      </w:r>
+      <w:r>
+        <w:rPr>
+          <w:lang w:val="es-AR"/>
+        </w:rPr>
+        <w:t>.</w:t>
+      </w:r>
+    </w:p>
+    <w:p>
+      <w:pPr>
         <w:rPr>
           <w:rFonts w:ascii="Arial Black" w:hAnsi="Arial Black" w:cs="Arial"/>
           <w:sz w:val="28"/>
@@ -3796,6 +3862,55 @@
           <w:lang w:val="es-ES" w:eastAsia="es-ES"/>
         </w:rPr>
       </w:pPr>
+      <w:r>
+        <w:rPr>
+          <w:rFonts w:ascii="Arial Black" w:hAnsi="Arial Black" w:cs="Arial"/>
+          <w:noProof/>
+          <w:sz w:val="28"/>
+          <w:szCs w:val="20"/>
+        </w:rPr>
+        <w:drawing>
+          <wp:inline distT="0" distB="0" distL="0" distR="0" wp14:anchorId="29F33188" wp14:editId="71BFF848">
+            <wp:extent cx="3615157" cy="4810125"/>
+            <wp:effectExtent l="0" t="0" r="0" b="0"/>
+            <wp:docPr id="1" name="Picture 1"/>
+            <wp:cNvGraphicFramePr>
+              <a:graphicFrameLocks xmlns:a="http://schemas.openxmlformats.org/drawingml/2006/main" noChangeAspect="1"/>
+            </wp:cNvGraphicFramePr>
+            <a:graphic xmlns:a="http://schemas.openxmlformats.org/drawingml/2006/main">
+              <a:graphicData uri="http://schemas.openxmlformats.org/drawingml/2006/picture">
+                <pic:pic xmlns:pic="http://schemas.openxmlformats.org/drawingml/2006/picture">
+                  <pic:nvPicPr>
+                    <pic:cNvPr id="1" name="infrastructura_patron.png"/>
+                    <pic:cNvPicPr/>
+                  </pic:nvPicPr>
+                  <pic:blipFill>
+                    <a:blip r:embed="rId23">
+                      <a:extLst>
+                        <a:ext uri="{28A0092B-C50C-407E-A947-70E740481C1C}">
+                          <a14:useLocalDpi xmlns:a14="http://schemas.microsoft.com/office/drawing/2010/main" val="0"/>
+                        </a:ext>
+                      </a:extLst>
+                    </a:blip>
+                    <a:stretch>
+                      <a:fillRect/>
+                    </a:stretch>
+                  </pic:blipFill>
+                  <pic:spPr>
+                    <a:xfrm>
+                      <a:off x="0" y="0"/>
+                      <a:ext cx="3618239" cy="4814226"/>
+                    </a:xfrm>
+                    <a:prstGeom prst="rect">
+                      <a:avLst/>
+                    </a:prstGeom>
+                  </pic:spPr>
+                </pic:pic>
+              </a:graphicData>
+            </a:graphic>
+          </wp:inline>
+        </w:drawing>
+      </w:r>
     </w:p>
     <w:p>
       <w:pPr>
@@ -3806,8 +3921,6 @@
           <w:lang w:val="es-ES" w:eastAsia="es-ES"/>
         </w:rPr>
       </w:pPr>
-      <w:bookmarkStart w:id="23" w:name="_GoBack"/>
-      <w:bookmarkEnd w:id="23"/>
     </w:p>
     <w:p>
       <w:pPr>
@@ -3824,7 +3937,7 @@
           <w:lang w:val="es-ES" w:eastAsia="es-ES"/>
         </w:rPr>
       </w:pPr>
-      <w:bookmarkStart w:id="24" w:name="_Toc445483361"/>
+      <w:bookmarkStart w:id="24" w:name="_Toc452739536"/>
       <w:r>
         <w:rPr>
           <w:rFonts w:ascii="Arial Black" w:hAnsi="Arial Black" w:cs="Arial"/>
@@ -4284,6 +4397,7 @@
                 <w:szCs w:val="22"/>
                 <w:lang w:val="es-ES"/>
               </w:rPr>
+              <w:lastRenderedPageBreak/>
               <w:t>Ambiente</w:t>
             </w:r>
           </w:p>
@@ -5464,7 +5578,7 @@
           <w:lang w:val="es-ES" w:eastAsia="es-ES"/>
         </w:rPr>
       </w:pPr>
-      <w:bookmarkStart w:id="25" w:name="_Toc445483362"/>
+      <w:bookmarkStart w:id="25" w:name="_Toc452739537"/>
       <w:r>
         <w:rPr>
           <w:rFonts w:ascii="Arial Black" w:hAnsi="Arial Black" w:cs="Arial"/>
@@ -5729,7 +5843,7 @@
           <w:lang w:val="es-ES" w:eastAsia="es-ES"/>
         </w:rPr>
       </w:pPr>
-      <w:bookmarkStart w:id="26" w:name="_Toc445483363"/>
+      <w:bookmarkStart w:id="26" w:name="_Toc452739538"/>
       <w:r>
         <w:rPr>
           <w:rFonts w:ascii="Arial Black" w:hAnsi="Arial Black" w:cs="Arial"/>
@@ -6011,7 +6125,7 @@
           <w:lang w:val="es-ES" w:eastAsia="es-ES"/>
         </w:rPr>
       </w:pPr>
-      <w:bookmarkStart w:id="27" w:name="_Toc445483364"/>
+      <w:bookmarkStart w:id="27" w:name="_Toc452739539"/>
       <w:r>
         <w:rPr>
           <w:rFonts w:ascii="Arial Black" w:hAnsi="Arial Black" w:cs="Arial"/>
@@ -6165,7 +6279,7 @@
           <w:lang w:val="es-ES" w:eastAsia="es-ES"/>
         </w:rPr>
       </w:pPr>
-      <w:bookmarkStart w:id="28" w:name="_Toc445483365"/>
+      <w:bookmarkStart w:id="28" w:name="_Toc452739540"/>
       <w:r>
         <w:rPr>
           <w:rFonts w:ascii="Arial Black" w:hAnsi="Arial Black" w:cs="Arial"/>
@@ -6439,9 +6553,9 @@
       </w:pPr>
     </w:p>
     <w:sectPr>
-      <w:headerReference w:type="default" r:id="rId23"/>
-      <w:footerReference w:type="default" r:id="rId24"/>
-      <w:headerReference w:type="first" r:id="rId25"/>
+      <w:headerReference w:type="default" r:id="rId24"/>
+      <w:footerReference w:type="default" r:id="rId25"/>
+      <w:headerReference w:type="first" r:id="rId26"/>
       <w:pgSz w:w="12240" w:h="15840"/>
       <w:pgMar w:top="1417" w:right="1701" w:bottom="1417" w:left="1701" w:header="708" w:footer="708" w:gutter="0"/>
       <w:cols w:space="708"/>
@@ -6521,7 +6635,7 @@
         <w:sz w:val="20"/>
         <w:szCs w:val="20"/>
       </w:rPr>
-      <w:t>11</w:t>
+      <w:t>12</w:t>
     </w:r>
     <w:r>
       <w:rPr>
@@ -6570,7 +6684,7 @@
         <w:sz w:val="20"/>
         <w:szCs w:val="20"/>
       </w:rPr>
-      <w:t>11</w:t>
+      <w:t>12</w:t>
     </w:r>
     <w:r>
       <w:rPr>
@@ -8399,7 +8513,6 @@
     <w:next w:val="Normal"/>
     <w:link w:val="Heading2Char"/>
     <w:uiPriority w:val="9"/>
-    <w:semiHidden/>
     <w:unhideWhenUsed/>
     <w:qFormat/>
     <w:rsid w:val="001D7F7D"/>
@@ -8419,6 +8532,7 @@
   <w:style w:type="character" w:default="1" w:styleId="DefaultParagraphFont">
     <w:name w:val="Default Paragraph Font"/>
     <w:uiPriority w:val="1"/>
+    <w:semiHidden/>
     <w:unhideWhenUsed/>
   </w:style>
   <w:style w:type="table" w:default="1" w:styleId="TableNormal">
@@ -8656,7 +8770,6 @@
     <w:basedOn w:val="DefaultParagraphFont"/>
     <w:link w:val="Heading2"/>
     <w:uiPriority w:val="9"/>
-    <w:semiHidden/>
     <w:rsid w:val="001D7F7D"/>
     <w:rPr>
       <w:rFonts w:asciiTheme="majorHAnsi" w:eastAsiaTheme="majorEastAsia" w:hAnsiTheme="majorHAnsi" w:cstheme="majorBidi"/>
@@ -8678,6 +8791,41 @@
       <w:spacing w:after="100"/>
       <w:ind w:left="240"/>
     </w:pPr>
+  </w:style>
+  <w:style w:type="paragraph" w:styleId="Subtitle">
+    <w:name w:val="Subtitle"/>
+    <w:basedOn w:val="Normal"/>
+    <w:next w:val="Normal"/>
+    <w:link w:val="SubtitleChar"/>
+    <w:uiPriority w:val="11"/>
+    <w:qFormat/>
+    <w:rsid w:val="000333BF"/>
+    <w:pPr>
+      <w:numPr>
+        <w:ilvl w:val="1"/>
+      </w:numPr>
+      <w:spacing w:after="160"/>
+    </w:pPr>
+    <w:rPr>
+      <w:rFonts w:asciiTheme="minorHAnsi" w:eastAsiaTheme="minorEastAsia" w:hAnsiTheme="minorHAnsi" w:cstheme="minorBidi"/>
+      <w:color w:val="5A5A5A" w:themeColor="text1" w:themeTint="A5"/>
+      <w:spacing w:val="15"/>
+      <w:sz w:val="22"/>
+      <w:szCs w:val="22"/>
+    </w:rPr>
+  </w:style>
+  <w:style w:type="character" w:customStyle="1" w:styleId="SubtitleChar">
+    <w:name w:val="Subtitle Char"/>
+    <w:basedOn w:val="DefaultParagraphFont"/>
+    <w:link w:val="Subtitle"/>
+    <w:uiPriority w:val="11"/>
+    <w:rsid w:val="000333BF"/>
+    <w:rPr>
+      <w:rFonts w:eastAsiaTheme="minorEastAsia"/>
+      <w:color w:val="5A5A5A" w:themeColor="text1" w:themeTint="A5"/>
+      <w:spacing w:val="15"/>
+      <w:lang w:val="en-US"/>
+    </w:rPr>
   </w:style>
 </w:styles>
 </file>
@@ -8948,7 +9096,7 @@
 </file>
 
 <file path=customXml/itemProps1.xml><?xml version="1.0" encoding="utf-8"?>
-<ds:datastoreItem xmlns:ds="http://schemas.openxmlformats.org/officeDocument/2006/customXml" ds:itemID="{0D12B105-D235-4A33-9C45-6C8371719C4D}">
+<ds:datastoreItem xmlns:ds="http://schemas.openxmlformats.org/officeDocument/2006/customXml" ds:itemID="{2D6FA8DF-4A40-4CFE-89CA-4330D69ADB77}">
   <ds:schemaRefs>
     <ds:schemaRef ds:uri="http://schemas.openxmlformats.org/officeDocument/2006/bibliography"/>
   </ds:schemaRefs>

</xml_diff>

<commit_message>
Actualizo el diagrama de paquetes
</commit_message>
<xml_diff>
--- a/trunk/docs/Entregables/Especificacion de Arquitectura/Especificación de Arquitectura - Grupo 5508 - UTN - 2016 v1.0.docx
+++ b/trunk/docs/Entregables/Especificacion de Arquitectura/Especificación de Arquitectura - Grupo 5508 - UTN - 2016 v1.0.docx
@@ -2687,7 +2687,53 @@
                 <w:sz w:val="22"/>
                 <w:lang w:val="es-MX"/>
               </w:rPr>
-              <w:t>Corrección del diagrama de contexto. Agregado de RNF, tácticas de RNF, métodos de integración y patrones.</w:t>
+              <w:t>Corre</w:t>
+            </w:r>
+            <w:r>
+              <w:rPr>
+                <w:rFonts w:ascii="Arial" w:hAnsi="Arial" w:cs="Arial"/>
+                <w:sz w:val="22"/>
+                <w:lang w:val="es-MX"/>
+              </w:rPr>
+              <w:t>cción del diagrama de contexto, diagrama de arquitectura y patrones de diseño.</w:t>
+            </w:r>
+          </w:p>
+          <w:p>
+            <w:pPr>
+              <w:widowControl w:val="0"/>
+              <w:spacing w:before="40" w:after="40" w:line="288" w:lineRule="auto"/>
+              <w:rPr>
+                <w:rFonts w:ascii="Arial" w:hAnsi="Arial" w:cs="Arial"/>
+                <w:sz w:val="22"/>
+                <w:lang w:val="es-MX"/>
+              </w:rPr>
+            </w:pPr>
+            <w:r>
+              <w:rPr>
+                <w:rFonts w:ascii="Arial" w:hAnsi="Arial" w:cs="Arial"/>
+                <w:sz w:val="22"/>
+                <w:lang w:val="es-MX"/>
+              </w:rPr>
+              <w:t>Definición de la arquitectura de infraestructura.</w:t>
+            </w:r>
+          </w:p>
+          <w:p>
+            <w:pPr>
+              <w:widowControl w:val="0"/>
+              <w:spacing w:before="40" w:after="40" w:line="288" w:lineRule="auto"/>
+              <w:rPr>
+                <w:rFonts w:ascii="Arial" w:hAnsi="Arial" w:cs="Arial"/>
+                <w:sz w:val="22"/>
+                <w:lang w:val="es-MX"/>
+              </w:rPr>
+            </w:pPr>
+            <w:r>
+              <w:rPr>
+                <w:rFonts w:ascii="Arial" w:hAnsi="Arial" w:cs="Arial"/>
+                <w:sz w:val="22"/>
+                <w:lang w:val="es-MX"/>
+              </w:rPr>
+              <w:t>Agregado de RNF, tácticas de RNF, métodos de integración y patrones.</w:t>
             </w:r>
           </w:p>
         </w:tc>
@@ -3564,15 +3610,16 @@
       </w:pPr>
     </w:p>
     <w:p>
+      <w:bookmarkStart w:id="22" w:name="_GoBack"/>
       <w:r>
         <w:rPr>
           <w:noProof/>
         </w:rPr>
         <w:drawing>
-          <wp:inline distT="0" distB="0" distL="0" distR="0" wp14:anchorId="0E49A5D2" wp14:editId="3A6B2CBA">
+          <wp:inline distT="0" distB="0" distL="0" distR="0">
             <wp:extent cx="5612130" cy="5962015"/>
             <wp:effectExtent l="0" t="0" r="0" b="0"/>
-            <wp:docPr id="11" name="Picture 11"/>
+            <wp:docPr id="4" name="Picture 4"/>
             <wp:cNvGraphicFramePr>
               <a:graphicFrameLocks xmlns:a="http://schemas.openxmlformats.org/drawingml/2006/main" noChangeAspect="1"/>
             </wp:cNvGraphicFramePr>
@@ -3580,7 +3627,7 @@
               <a:graphicData uri="http://schemas.openxmlformats.org/drawingml/2006/picture">
                 <pic:pic xmlns:pic="http://schemas.openxmlformats.org/drawingml/2006/picture">
                   <pic:nvPicPr>
-                    <pic:cNvPr id="11" name="ArquitecturaGeneral.png"/>
+                    <pic:cNvPr id="4" name="ArquitecturaGeneral.png"/>
                     <pic:cNvPicPr/>
                   </pic:nvPicPr>
                   <pic:blipFill>
@@ -3610,6 +3657,7 @@
           </wp:inline>
         </w:drawing>
       </w:r>
+      <w:bookmarkEnd w:id="22"/>
     </w:p>
     <w:p/>
     <w:p>
@@ -3635,7 +3683,7 @@
           <w:lang w:val="es-AR"/>
         </w:rPr>
       </w:pPr>
-      <w:bookmarkStart w:id="22" w:name="_Toc452739535"/>
+      <w:bookmarkStart w:id="23" w:name="_Toc452739535"/>
       <w:r>
         <w:rPr>
           <w:rFonts w:ascii="Arial" w:hAnsi="Arial" w:cs="Arial"/>
@@ -3648,7 +3696,7 @@
         <w:lastRenderedPageBreak/>
         <w:t>Arquitectura de Infraestructura</w:t>
       </w:r>
-      <w:bookmarkEnd w:id="22"/>
+      <w:bookmarkEnd w:id="23"/>
     </w:p>
     <w:p>
       <w:pPr>
@@ -3803,7 +3851,7 @@
           <w:lang w:val="es-ES" w:eastAsia="es-ES"/>
         </w:rPr>
       </w:pPr>
-      <w:bookmarkStart w:id="23" w:name="_Toc452739536"/>
+      <w:bookmarkStart w:id="24" w:name="_Toc452739536"/>
       <w:r>
         <w:rPr>
           <w:rFonts w:ascii="Arial Black" w:hAnsi="Arial Black" w:cs="Arial"/>
@@ -3824,181 +3872,7 @@
         </w:rPr>
         <w:t xml:space="preserve"> – Requisitos No Funcionales</w:t>
       </w:r>
-      <w:bookmarkEnd w:id="23"/>
-    </w:p>
-    <w:p>
-      <w:pPr>
-        <w:autoSpaceDE w:val="0"/>
-        <w:autoSpaceDN w:val="0"/>
-        <w:adjustRightInd w:val="0"/>
-        <w:rPr>
-          <w:rFonts w:ascii="Arial" w:hAnsi="Arial" w:cs="Arial"/>
-          <w:sz w:val="22"/>
-          <w:szCs w:val="20"/>
-          <w:lang w:val="es-ES" w:eastAsia="es-ES"/>
-        </w:rPr>
-      </w:pPr>
-      <w:r>
-        <w:rPr>
-          <w:rFonts w:ascii="Arial" w:hAnsi="Arial" w:cs="Arial"/>
-          <w:sz w:val="22"/>
-          <w:szCs w:val="20"/>
-          <w:lang w:val="es-ES" w:eastAsia="es-ES"/>
-        </w:rPr>
-        <w:t>Son los aspectos del sistema</w:t>
-      </w:r>
-      <w:r>
-        <w:rPr>
-          <w:rFonts w:ascii="Arial" w:hAnsi="Arial" w:cs="Arial"/>
-          <w:sz w:val="22"/>
-          <w:szCs w:val="20"/>
-          <w:lang w:val="es-ES" w:eastAsia="es-ES"/>
-        </w:rPr>
-        <w:t xml:space="preserve"> también llamados requerimientos No funcionales</w:t>
-      </w:r>
-      <w:r>
-        <w:rPr>
-          <w:rFonts w:ascii="Arial" w:hAnsi="Arial" w:cs="Arial"/>
-          <w:sz w:val="22"/>
-          <w:szCs w:val="20"/>
-          <w:lang w:val="es-ES" w:eastAsia="es-ES"/>
-        </w:rPr>
-        <w:t xml:space="preserve">, que en general no afectan directamente a la funcionalidad </w:t>
-      </w:r>
-      <w:r>
-        <w:rPr>
-          <w:rFonts w:ascii="Arial" w:hAnsi="Arial" w:cs="Arial"/>
-          <w:sz w:val="22"/>
-          <w:szCs w:val="20"/>
-          <w:lang w:val="es-ES" w:eastAsia="es-ES"/>
-        </w:rPr>
-        <w:t>requerida</w:t>
-      </w:r>
-      <w:r>
-        <w:rPr>
-          <w:rFonts w:ascii="Arial" w:hAnsi="Arial" w:cs="Arial"/>
-          <w:sz w:val="22"/>
-          <w:szCs w:val="20"/>
-          <w:lang w:val="es-ES" w:eastAsia="es-ES"/>
-        </w:rPr>
-        <w:t>, sino que definen la calidad y las características que el sistema debe soportar.</w:t>
-      </w:r>
-    </w:p>
-    <w:p>
-      <w:pPr>
-        <w:autoSpaceDE w:val="0"/>
-        <w:autoSpaceDN w:val="0"/>
-        <w:adjustRightInd w:val="0"/>
-        <w:rPr>
-          <w:rFonts w:ascii="Arial" w:hAnsi="Arial" w:cs="Arial"/>
-          <w:i/>
-          <w:sz w:val="22"/>
-          <w:szCs w:val="20"/>
-          <w:lang w:val="es-ES" w:eastAsia="es-ES"/>
-        </w:rPr>
-      </w:pPr>
-      <w:r>
-        <w:rPr>
-          <w:rFonts w:ascii="Arial" w:hAnsi="Arial" w:cs="Arial"/>
-          <w:i/>
-          <w:sz w:val="22"/>
-          <w:szCs w:val="20"/>
-          <w:lang w:val="es-ES" w:eastAsia="es-ES"/>
-        </w:rPr>
-        <w:t xml:space="preserve">Ejemplos: Disponibilidad, Funcionalidad, Performance, Mantenibilidad, Flexibilidad, Portabilidad, Facilidad de prueba, Integridad, Reusabilidad, Usabilidad, </w:t>
-      </w:r>
-      <w:r>
-        <w:rPr>
-          <w:rFonts w:ascii="Arial" w:hAnsi="Arial" w:cs="Arial"/>
-          <w:i/>
-          <w:sz w:val="22"/>
-          <w:szCs w:val="20"/>
-          <w:lang w:val="es-ES" w:eastAsia="es-ES"/>
-        </w:rPr>
-        <w:t>Interoperabilidad</w:t>
-      </w:r>
-      <w:r>
-        <w:rPr>
-          <w:rFonts w:ascii="Arial" w:hAnsi="Arial" w:cs="Arial"/>
-          <w:i/>
-          <w:sz w:val="22"/>
-          <w:szCs w:val="20"/>
-          <w:lang w:val="es-ES" w:eastAsia="es-ES"/>
-        </w:rPr>
-        <w:t>, Eficiencia)</w:t>
-      </w:r>
-    </w:p>
-    <w:p>
-      <w:pPr>
-        <w:autoSpaceDE w:val="0"/>
-        <w:autoSpaceDN w:val="0"/>
-        <w:adjustRightInd w:val="0"/>
-        <w:rPr>
-          <w:rFonts w:ascii="Arial" w:eastAsiaTheme="minorHAnsi" w:hAnsi="Arial" w:cs="Arial"/>
-          <w:i/>
-          <w:color w:val="2DB7B4"/>
-          <w:sz w:val="20"/>
-          <w:szCs w:val="20"/>
-          <w:lang w:val="es-AR"/>
-        </w:rPr>
-      </w:pPr>
-    </w:p>
-    <w:p>
-      <w:pPr>
-        <w:rPr>
-          <w:lang w:val="es-ES"/>
-        </w:rPr>
-      </w:pPr>
-    </w:p>
-    <w:p>
-      <w:pPr>
-        <w:rPr>
-          <w:rFonts w:ascii="Arial" w:hAnsi="Arial" w:cs="Arial"/>
-          <w:sz w:val="22"/>
-          <w:szCs w:val="22"/>
-          <w:lang w:val="es-ES"/>
-        </w:rPr>
-      </w:pPr>
-    </w:p>
-    <w:p>
-      <w:pPr>
-        <w:rPr>
-          <w:rFonts w:ascii="Arial" w:hAnsi="Arial" w:cs="Arial"/>
-          <w:sz w:val="22"/>
-          <w:szCs w:val="22"/>
-          <w:lang w:val="es-ES"/>
-        </w:rPr>
-      </w:pPr>
-    </w:p>
-    <w:p>
-      <w:pPr>
-        <w:rPr>
-          <w:rFonts w:ascii="Arial" w:hAnsi="Arial" w:cs="Arial"/>
-          <w:sz w:val="22"/>
-          <w:szCs w:val="22"/>
-          <w:lang w:val="es-ES"/>
-        </w:rPr>
-      </w:pPr>
-    </w:p>
-    <w:p>
-      <w:pPr>
-        <w:rPr>
-          <w:rFonts w:ascii="Arial" w:hAnsi="Arial" w:cs="Arial"/>
-          <w:sz w:val="22"/>
-          <w:szCs w:val="22"/>
-          <w:lang w:val="es-ES"/>
-        </w:rPr>
-      </w:pPr>
-    </w:p>
-    <w:p>
-      <w:pPr>
-        <w:rPr>
-          <w:rFonts w:ascii="Arial" w:hAnsi="Arial" w:cs="Arial"/>
-          <w:sz w:val="22"/>
-          <w:szCs w:val="22"/>
-          <w:lang w:val="es-ES"/>
-        </w:rPr>
-      </w:pPr>
+      <w:bookmarkEnd w:id="24"/>
     </w:p>
     <w:p>
       <w:pPr>
@@ -4059,7 +3933,6 @@
                 <w:szCs w:val="22"/>
                 <w:lang w:val="es-ES"/>
               </w:rPr>
-              <w:lastRenderedPageBreak/>
               <w:t>Compatibilidad</w:t>
             </w:r>
           </w:p>
@@ -4773,6 +4646,7 @@
                 <w:szCs w:val="22"/>
                 <w:lang w:val="es-ES"/>
               </w:rPr>
+              <w:lastRenderedPageBreak/>
               <w:t>Portabilidad</w:t>
             </w:r>
           </w:p>
@@ -6188,7 +6062,7 @@
           <w:lang w:val="es-ES" w:eastAsia="es-ES"/>
         </w:rPr>
       </w:pPr>
-      <w:bookmarkStart w:id="24" w:name="_Toc452739537"/>
+      <w:bookmarkStart w:id="25" w:name="_Toc452739537"/>
       <w:r>
         <w:rPr>
           <w:rFonts w:ascii="Arial Black" w:hAnsi="Arial Black" w:cs="Arial"/>
@@ -6197,7 +6071,6 @@
           <w:szCs w:val="28"/>
           <w:lang w:val="es-ES" w:eastAsia="es-ES"/>
         </w:rPr>
-        <w:lastRenderedPageBreak/>
         <w:t xml:space="preserve">Tácticas </w:t>
       </w:r>
       <w:r>
@@ -6210,7 +6083,7 @@
         </w:rPr>
         <w:t>para garantizar RNF</w:t>
       </w:r>
-      <w:bookmarkEnd w:id="24"/>
+      <w:bookmarkEnd w:id="25"/>
     </w:p>
     <w:p>
       <w:pPr>
@@ -6231,18 +6104,19 @@
           <w:szCs w:val="20"/>
           <w:lang w:val="es-ES" w:eastAsia="es-ES"/>
         </w:rPr>
-        <w:t xml:space="preserve">Las </w:t>
-      </w:r>
+        <w:t xml:space="preserve">A </w:t>
+      </w:r>
+      <w:proofErr w:type="gramStart"/>
       <w:r>
         <w:rPr>
           <w:rFonts w:ascii="Arial" w:hAnsi="Arial" w:cs="Arial"/>
-          <w:b/>
           <w:sz w:val="22"/>
           <w:szCs w:val="20"/>
           <w:lang w:val="es-ES" w:eastAsia="es-ES"/>
         </w:rPr>
-        <w:t>tácticas</w:t>
-      </w:r>
+        <w:t>continuación</w:t>
+      </w:r>
+      <w:proofErr w:type="gramEnd"/>
       <w:r>
         <w:rPr>
           <w:rFonts w:ascii="Arial" w:hAnsi="Arial" w:cs="Arial"/>
@@ -6250,16 +6124,7 @@
           <w:szCs w:val="20"/>
           <w:lang w:val="es-ES" w:eastAsia="es-ES"/>
         </w:rPr>
-        <w:t xml:space="preserve"> son decisiones que tienen como objetivo lograr los atributos de calidad</w:t>
-      </w:r>
-      <w:r>
-        <w:rPr>
-          <w:rFonts w:ascii="Arial" w:hAnsi="Arial" w:cs="Arial"/>
-          <w:sz w:val="22"/>
-          <w:szCs w:val="20"/>
-          <w:lang w:val="es-ES" w:eastAsia="es-ES"/>
-        </w:rPr>
-        <w:t>. En este segmento se busca que el equipo detalle con que elemento arquitectónico responderá a esta restricción.</w:t>
+        <w:t xml:space="preserve"> se detallan las tácticas para lograr los atributos de calidad.</w:t>
       </w:r>
     </w:p>
     <w:p>
@@ -6508,37 +6373,7 @@
           <w:szCs w:val="20"/>
           <w:lang w:val="es-ES" w:eastAsia="es-ES"/>
         </w:rPr>
-        <w:t>Escalabilidad horizontal</w:t>
-      </w:r>
-      <w:r>
-        <w:rPr>
-          <w:rFonts w:ascii="Arial" w:hAnsi="Arial" w:cs="Arial"/>
-          <w:i/>
-          <w:sz w:val="22"/>
-          <w:szCs w:val="20"/>
-          <w:lang w:val="es-ES" w:eastAsia="es-ES"/>
-        </w:rPr>
-        <w:t xml:space="preserve">: </w:t>
-      </w:r>
-      <w:r>
-        <w:rPr>
-          <w:rFonts w:ascii="Arial" w:hAnsi="Arial" w:cs="Arial"/>
-          <w:i/>
-          <w:sz w:val="22"/>
-          <w:szCs w:val="20"/>
-          <w:lang w:val="es-ES" w:eastAsia="es-ES"/>
-        </w:rPr>
-        <w:t>Soporte para integrar un balanceador de carga</w:t>
-      </w:r>
-      <w:r>
-        <w:rPr>
-          <w:rFonts w:ascii="Arial" w:hAnsi="Arial" w:cs="Arial"/>
-          <w:i/>
-          <w:sz w:val="22"/>
-          <w:szCs w:val="20"/>
-          <w:lang w:val="es-ES" w:eastAsia="es-ES"/>
-        </w:rPr>
-        <w:t>.</w:t>
+        <w:t>Escalabilidad horizontal: Soporte para integrar un balanceador de carga.</w:t>
       </w:r>
     </w:p>
     <w:p>
@@ -6592,17 +6427,7 @@
           <w:szCs w:val="20"/>
           <w:lang w:val="es-ES" w:eastAsia="es-ES"/>
         </w:rPr>
-        <w:t>Seguridad</w:t>
-      </w:r>
-      <w:r>
-        <w:rPr>
-          <w:rFonts w:ascii="Arial" w:hAnsi="Arial" w:cs="Arial"/>
-          <w:i/>
-          <w:sz w:val="22"/>
-          <w:szCs w:val="20"/>
-          <w:lang w:val="es-ES" w:eastAsia="es-ES"/>
-        </w:rPr>
-        <w:t>: Soporte para integrar un balanceador de carga.</w:t>
+        <w:t>Seguridad: Soporte para integrar un balanceador de carga.</w:t>
       </w:r>
     </w:p>
     <w:p>
@@ -6632,177 +6457,7 @@
     </w:p>
     <w:p>
       <w:pPr>
-        <w:pStyle w:val="ListParagraph"/>
-        <w:autoSpaceDE w:val="0"/>
-        <w:autoSpaceDN w:val="0"/>
-        <w:adjustRightInd w:val="0"/>
-        <w:rPr>
-          <w:rFonts w:ascii="Arial" w:hAnsi="Arial" w:cs="Arial"/>
-          <w:i/>
-          <w:sz w:val="22"/>
-          <w:szCs w:val="20"/>
-          <w:lang w:val="es-ES" w:eastAsia="es-ES"/>
-        </w:rPr>
-      </w:pPr>
-    </w:p>
-    <w:p>
-      <w:pPr>
-        <w:rPr>
-          <w:lang w:val="es-ES"/>
-        </w:rPr>
-      </w:pPr>
-    </w:p>
-    <w:p>
-      <w:pPr>
         <w:spacing w:after="160" w:line="259" w:lineRule="auto"/>
-        <w:rPr>
-          <w:rFonts w:ascii="Arial Black" w:hAnsi="Arial Black" w:cs="Arial"/>
-          <w:sz w:val="28"/>
-          <w:szCs w:val="20"/>
-          <w:lang w:val="es-ES" w:eastAsia="es-ES"/>
-        </w:rPr>
-      </w:pPr>
-      <w:r>
-        <w:rPr>
-          <w:rFonts w:ascii="Arial Black" w:hAnsi="Arial Black" w:cs="Arial"/>
-          <w:sz w:val="28"/>
-          <w:szCs w:val="20"/>
-          <w:lang w:val="es-ES" w:eastAsia="es-ES"/>
-        </w:rPr>
-        <w:br w:type="page"/>
-      </w:r>
-    </w:p>
-    <w:p>
-      <w:pPr>
-        <w:pStyle w:val="Heading1"/>
-        <w:numPr>
-          <w:ilvl w:val="0"/>
-          <w:numId w:val="3"/>
-        </w:numPr>
-        <w:rPr>
-          <w:rFonts w:ascii="Arial Black" w:hAnsi="Arial Black" w:cs="Arial"/>
-          <w:color w:val="auto"/>
-          <w:sz w:val="28"/>
-          <w:szCs w:val="28"/>
-          <w:lang w:val="es-ES" w:eastAsia="es-ES"/>
-        </w:rPr>
-      </w:pPr>
-      <w:bookmarkStart w:id="25" w:name="_Toc452739538"/>
-      <w:r>
-        <w:rPr>
-          <w:rFonts w:ascii="Arial Black" w:hAnsi="Arial Black" w:cs="Arial"/>
-          <w:color w:val="auto"/>
-          <w:sz w:val="28"/>
-          <w:szCs w:val="28"/>
-          <w:lang w:val="es-ES" w:eastAsia="es-ES"/>
-        </w:rPr>
-        <w:lastRenderedPageBreak/>
-        <w:t>Mecanismos de integración</w:t>
-      </w:r>
-      <w:bookmarkEnd w:id="25"/>
-    </w:p>
-    <w:p>
-      <w:pPr>
-        <w:rPr>
-          <w:rFonts w:ascii="Arial" w:hAnsi="Arial" w:cs="Arial"/>
-          <w:sz w:val="22"/>
-          <w:szCs w:val="20"/>
-          <w:lang w:val="es-ES"/>
-        </w:rPr>
-      </w:pPr>
-    </w:p>
-    <w:p>
-      <w:pPr>
-        <w:rPr>
-          <w:rFonts w:ascii="Arial" w:hAnsi="Arial" w:cs="Arial"/>
-          <w:sz w:val="22"/>
-          <w:szCs w:val="20"/>
-          <w:lang w:val="es-ES"/>
-        </w:rPr>
-      </w:pPr>
-      <w:r>
-        <w:rPr>
-          <w:rFonts w:ascii="Arial" w:hAnsi="Arial" w:cs="Arial"/>
-          <w:sz w:val="22"/>
-          <w:szCs w:val="20"/>
-          <w:lang w:val="es-ES"/>
-        </w:rPr>
-        <w:t xml:space="preserve">Las diversas integraciones satisfacen la coexistencia y colaboración con otras soluciones de </w:t>
-      </w:r>
-      <w:proofErr w:type="gramStart"/>
-      <w:r>
-        <w:rPr>
-          <w:rFonts w:ascii="Arial" w:hAnsi="Arial" w:cs="Arial"/>
-          <w:sz w:val="22"/>
-          <w:szCs w:val="20"/>
-          <w:lang w:val="es-ES"/>
-        </w:rPr>
-        <w:t>Software</w:t>
-      </w:r>
-      <w:proofErr w:type="gramEnd"/>
-      <w:r>
-        <w:rPr>
-          <w:rFonts w:ascii="Arial" w:hAnsi="Arial" w:cs="Arial"/>
-          <w:sz w:val="22"/>
-          <w:szCs w:val="20"/>
-          <w:lang w:val="es-ES"/>
-        </w:rPr>
-        <w:t xml:space="preserve"> pero también determinan la forma de comunicación entre los componentes o capas de la solución escogida. Las integraciones están guiadas por los atributos de calidad escogidos o relevados del negocio. </w:t>
-      </w:r>
-    </w:p>
-    <w:p>
-      <w:pPr>
-        <w:rPr>
-          <w:rFonts w:ascii="Arial" w:hAnsi="Arial" w:cs="Arial"/>
-          <w:sz w:val="22"/>
-          <w:szCs w:val="20"/>
-          <w:lang w:val="es-ES"/>
-        </w:rPr>
-      </w:pPr>
-    </w:p>
-    <w:p>
-      <w:pPr>
-        <w:rPr>
-          <w:rFonts w:ascii="Arial" w:hAnsi="Arial" w:cs="Arial"/>
-          <w:i/>
-          <w:sz w:val="22"/>
-          <w:szCs w:val="20"/>
-          <w:lang w:val="es-AR"/>
-        </w:rPr>
-      </w:pPr>
-      <w:r>
-        <w:rPr>
-          <w:rFonts w:ascii="Arial" w:hAnsi="Arial" w:cs="Arial"/>
-          <w:sz w:val="22"/>
-          <w:szCs w:val="20"/>
-          <w:lang w:val="es-ES"/>
-        </w:rPr>
-        <w:t>Las integraciones entre los sistemas se realizarán</w:t>
-      </w:r>
-      <w:r>
-        <w:rPr>
-          <w:rFonts w:ascii="Arial" w:hAnsi="Arial" w:cs="Arial"/>
-          <w:sz w:val="22"/>
-          <w:szCs w:val="20"/>
-          <w:lang w:val="es-ES"/>
-        </w:rPr>
-        <w:t xml:space="preserve"> mediante REST y TCP/IP para los accesos a la BBDD.</w:t>
-      </w:r>
-      <w:bookmarkStart w:id="26" w:name="_Toc452739539"/>
-    </w:p>
-    <w:p>
-      <w:pPr>
-        <w:rPr>
-          <w:rFonts w:ascii="Arial" w:hAnsi="Arial" w:cs="Arial"/>
-          <w:i/>
-          <w:sz w:val="22"/>
-          <w:szCs w:val="20"/>
-          <w:lang w:val="es-AR"/>
-        </w:rPr>
-      </w:pPr>
-    </w:p>
-    <w:p>
-      <w:pPr>
         <w:rPr>
           <w:rFonts w:ascii="Arial Black" w:hAnsi="Arial Black" w:cs="Arial"/>
           <w:sz w:val="28"/>
@@ -6810,6 +6465,7 @@
           <w:lang w:val="es-ES" w:eastAsia="es-ES"/>
         </w:rPr>
       </w:pPr>
+      <w:bookmarkStart w:id="26" w:name="_Toc452739538"/>
       <w:r>
         <w:rPr>
           <w:rFonts w:ascii="Arial Black" w:hAnsi="Arial Black" w:cs="Arial"/>
@@ -6817,9 +6473,130 @@
           <w:szCs w:val="28"/>
           <w:lang w:val="es-ES" w:eastAsia="es-ES"/>
         </w:rPr>
+        <w:lastRenderedPageBreak/>
+        <w:t>Mecanismos de integración</w:t>
+      </w:r>
+      <w:bookmarkEnd w:id="26"/>
+    </w:p>
+    <w:p>
+      <w:pPr>
+        <w:rPr>
+          <w:rFonts w:ascii="Arial" w:hAnsi="Arial" w:cs="Arial"/>
+          <w:sz w:val="22"/>
+          <w:szCs w:val="20"/>
+          <w:lang w:val="es-ES"/>
+        </w:rPr>
+      </w:pPr>
+    </w:p>
+    <w:p>
+      <w:pPr>
+        <w:rPr>
+          <w:rFonts w:ascii="Arial" w:hAnsi="Arial" w:cs="Arial"/>
+          <w:sz w:val="22"/>
+          <w:szCs w:val="20"/>
+          <w:lang w:val="es-ES"/>
+        </w:rPr>
+      </w:pPr>
+      <w:r>
+        <w:rPr>
+          <w:rFonts w:ascii="Arial" w:hAnsi="Arial" w:cs="Arial"/>
+          <w:sz w:val="22"/>
+          <w:szCs w:val="20"/>
+          <w:lang w:val="es-ES"/>
+        </w:rPr>
+        <w:t xml:space="preserve">Las diversas integraciones satisfacen la coexistencia y colaboración con otras soluciones de </w:t>
+      </w:r>
+      <w:proofErr w:type="gramStart"/>
+      <w:r>
+        <w:rPr>
+          <w:rFonts w:ascii="Arial" w:hAnsi="Arial" w:cs="Arial"/>
+          <w:sz w:val="22"/>
+          <w:szCs w:val="20"/>
+          <w:lang w:val="es-ES"/>
+        </w:rPr>
+        <w:t>Software</w:t>
+      </w:r>
+      <w:proofErr w:type="gramEnd"/>
+      <w:r>
+        <w:rPr>
+          <w:rFonts w:ascii="Arial" w:hAnsi="Arial" w:cs="Arial"/>
+          <w:sz w:val="22"/>
+          <w:szCs w:val="20"/>
+          <w:lang w:val="es-ES"/>
+        </w:rPr>
+        <w:t xml:space="preserve"> pero también determinan la forma de comunicación entre los componentes o capas de la solución escogida. Las integraciones están guiadas por los atributos de calidad escogidos o relevados del negocio. </w:t>
+      </w:r>
+    </w:p>
+    <w:p>
+      <w:pPr>
+        <w:rPr>
+          <w:rFonts w:ascii="Arial" w:hAnsi="Arial" w:cs="Arial"/>
+          <w:sz w:val="22"/>
+          <w:szCs w:val="20"/>
+          <w:lang w:val="es-ES"/>
+        </w:rPr>
+      </w:pPr>
+    </w:p>
+    <w:p>
+      <w:pPr>
+        <w:rPr>
+          <w:rFonts w:ascii="Arial" w:hAnsi="Arial" w:cs="Arial"/>
+          <w:i/>
+          <w:sz w:val="22"/>
+          <w:szCs w:val="20"/>
+          <w:lang w:val="es-AR"/>
+        </w:rPr>
+      </w:pPr>
+      <w:r>
+        <w:rPr>
+          <w:rFonts w:ascii="Arial" w:hAnsi="Arial" w:cs="Arial"/>
+          <w:sz w:val="22"/>
+          <w:szCs w:val="20"/>
+          <w:lang w:val="es-ES"/>
+        </w:rPr>
+        <w:t>Las integraciones entre los sistemas se realizarán</w:t>
+      </w:r>
+      <w:r>
+        <w:rPr>
+          <w:rFonts w:ascii="Arial" w:hAnsi="Arial" w:cs="Arial"/>
+          <w:sz w:val="22"/>
+          <w:szCs w:val="20"/>
+          <w:lang w:val="es-ES"/>
+        </w:rPr>
+        <w:t xml:space="preserve"> mediante REST y TCP/IP para los accesos a la BBDD.</w:t>
+      </w:r>
+      <w:bookmarkStart w:id="27" w:name="_Toc452739539"/>
+    </w:p>
+    <w:p>
+      <w:pPr>
+        <w:rPr>
+          <w:rFonts w:ascii="Arial" w:hAnsi="Arial" w:cs="Arial"/>
+          <w:i/>
+          <w:sz w:val="22"/>
+          <w:szCs w:val="20"/>
+          <w:lang w:val="es-AR"/>
+        </w:rPr>
+      </w:pPr>
+    </w:p>
+    <w:p>
+      <w:pPr>
+        <w:rPr>
+          <w:rFonts w:ascii="Arial Black" w:hAnsi="Arial Black" w:cs="Arial"/>
+          <w:sz w:val="28"/>
+          <w:szCs w:val="28"/>
+          <w:lang w:val="es-ES" w:eastAsia="es-ES"/>
+        </w:rPr>
+      </w:pPr>
+      <w:r>
+        <w:rPr>
+          <w:rFonts w:ascii="Arial Black" w:hAnsi="Arial Black" w:cs="Arial"/>
+          <w:sz w:val="28"/>
+          <w:szCs w:val="28"/>
+          <w:lang w:val="es-ES" w:eastAsia="es-ES"/>
+        </w:rPr>
         <w:t>Patrones de diseño y de Arquitectura</w:t>
       </w:r>
-      <w:bookmarkEnd w:id="26"/>
+      <w:bookmarkEnd w:id="27"/>
       <w:r>
         <w:rPr>
           <w:rFonts w:ascii="Arial Black" w:hAnsi="Arial Black" w:cs="Arial"/>
@@ -6988,7 +6765,7 @@
           <w:lang w:val="es-ES" w:eastAsia="es-ES"/>
         </w:rPr>
       </w:pPr>
-      <w:bookmarkStart w:id="27" w:name="_Toc452739540"/>
+      <w:bookmarkStart w:id="28" w:name="_Toc452739540"/>
       <w:r>
         <w:rPr>
           <w:rFonts w:ascii="Arial Black" w:hAnsi="Arial Black" w:cs="Arial"/>
@@ -6999,7 +6776,7 @@
         </w:rPr>
         <w:t>Aprobaciones</w:t>
       </w:r>
-      <w:bookmarkEnd w:id="27"/>
+      <w:bookmarkEnd w:id="28"/>
     </w:p>
     <w:p>
       <w:pPr>
@@ -7261,12 +7038,9 @@
       </w:pPr>
     </w:p>
     <w:sectPr>
-      <w:headerReference w:type="even" r:id="rId23"/>
-      <w:headerReference w:type="default" r:id="rId24"/>
-      <w:footerReference w:type="even" r:id="rId25"/>
-      <w:footerReference w:type="default" r:id="rId26"/>
-      <w:headerReference w:type="first" r:id="rId27"/>
-      <w:footerReference w:type="first" r:id="rId28"/>
+      <w:headerReference w:type="default" r:id="rId23"/>
+      <w:footerReference w:type="default" r:id="rId24"/>
+      <w:headerReference w:type="first" r:id="rId25"/>
       <w:pgSz w:w="12240" w:h="15840"/>
       <w:pgMar w:top="1417" w:right="1701" w:bottom="1417" w:left="1701" w:header="708" w:footer="708" w:gutter="0"/>
       <w:cols w:space="708"/>
@@ -7297,16 +7071,6 @@
 </file>
 
 <file path=word/footer1.xml><?xml version="1.0" encoding="utf-8"?>
-<w:ftr xmlns:wpc="http://schemas.microsoft.com/office/word/2010/wordprocessingCanvas" xmlns:cx="http://schemas.microsoft.com/office/drawing/2014/chartex" xmlns:cx1="http://schemas.microsoft.com/office/drawing/2015/9/8/chartex" xmlns:mc="http://schemas.openxmlformats.org/markup-compatibility/2006" xmlns:o="urn:schemas-microsoft-com:office:office" xmlns:r="http://schemas.openxmlformats.org/officeDocument/2006/relationships" xmlns:m="http://schemas.openxmlformats.org/officeDocument/2006/math" xmlns:v="urn:schemas-microsoft-com:vml" xmlns:wp14="http://schemas.microsoft.com/office/word/2010/wordprocessingDrawing" xmlns:wp="http://schemas.openxmlformats.org/drawingml/2006/wordprocessingDrawing" xmlns:w10="urn:schemas-microsoft-com:office:word" xmlns:w="http://schemas.openxmlformats.org/wordprocessingml/2006/main" xmlns:w14="http://schemas.microsoft.com/office/word/2010/wordml" xmlns:w15="http://schemas.microsoft.com/office/word/2012/wordml" xmlns:w16se="http://schemas.microsoft.com/office/word/2015/wordml/symex" xmlns:wpg="http://schemas.microsoft.com/office/word/2010/wordprocessingGroup" xmlns:wpi="http://schemas.microsoft.com/office/word/2010/wordprocessingInk" xmlns:wne="http://schemas.microsoft.com/office/word/2006/wordml" xmlns:wps="http://schemas.microsoft.com/office/word/2010/wordprocessingShape" mc:Ignorable="w14 w15 w16se wp14">
-  <w:p>
-    <w:pPr>
-      <w:pStyle w:val="Footer"/>
-    </w:pPr>
-  </w:p>
-</w:ftr>
-</file>
-
-<file path=word/footer2.xml><?xml version="1.0" encoding="utf-8"?>
 <w:ftr xmlns:wpc="http://schemas.microsoft.com/office/word/2010/wordprocessingCanvas" xmlns:cx="http://schemas.microsoft.com/office/drawing/2014/chartex" xmlns:cx1="http://schemas.microsoft.com/office/drawing/2015/9/8/chartex" xmlns:mc="http://schemas.openxmlformats.org/markup-compatibility/2006" xmlns:o="urn:schemas-microsoft-com:office:office" xmlns:r="http://schemas.openxmlformats.org/officeDocument/2006/relationships" xmlns:m="http://schemas.openxmlformats.org/officeDocument/2006/math" xmlns:v="urn:schemas-microsoft-com:vml" xmlns:wp14="http://schemas.microsoft.com/office/word/2010/wordprocessingDrawing" xmlns:wp="http://schemas.openxmlformats.org/drawingml/2006/wordprocessingDrawing" xmlns:w10="urn:schemas-microsoft-com:office:word" xmlns:w="http://schemas.openxmlformats.org/wordprocessingml/2006/main" xmlns:w14="http://schemas.microsoft.com/office/word/2010/wordml" xmlns:w15="http://schemas.microsoft.com/office/word/2012/wordml" xmlns:w16se="http://schemas.microsoft.com/office/word/2015/wordml/symex" xmlns:wpg="http://schemas.microsoft.com/office/word/2010/wordprocessingGroup" xmlns:wpi="http://schemas.microsoft.com/office/word/2010/wordprocessingInk" xmlns:wne="http://schemas.microsoft.com/office/word/2006/wordml" xmlns:wps="http://schemas.microsoft.com/office/word/2010/wordprocessingShape" mc:Ignorable="w14 w15 w16se wp14">
   <w:p>
     <w:pPr>
@@ -7366,7 +7130,7 @@
         <w:sz w:val="20"/>
         <w:szCs w:val="20"/>
       </w:rPr>
-      <w:t>3</w:t>
+      <w:t>9</w:t>
     </w:r>
     <w:r>
       <w:rPr>
@@ -7415,7 +7179,7 @@
         <w:sz w:val="20"/>
         <w:szCs w:val="20"/>
       </w:rPr>
-      <w:t>10</w:t>
+      <w:t>9</w:t>
     </w:r>
     <w:r>
       <w:rPr>
@@ -7434,16 +7198,6 @@
 </w:ftr>
 </file>
 
-<file path=word/footer3.xml><?xml version="1.0" encoding="utf-8"?>
-<w:ftr xmlns:wpc="http://schemas.microsoft.com/office/word/2010/wordprocessingCanvas" xmlns:cx="http://schemas.microsoft.com/office/drawing/2014/chartex" xmlns:cx1="http://schemas.microsoft.com/office/drawing/2015/9/8/chartex" xmlns:mc="http://schemas.openxmlformats.org/markup-compatibility/2006" xmlns:o="urn:schemas-microsoft-com:office:office" xmlns:r="http://schemas.openxmlformats.org/officeDocument/2006/relationships" xmlns:m="http://schemas.openxmlformats.org/officeDocument/2006/math" xmlns:v="urn:schemas-microsoft-com:vml" xmlns:wp14="http://schemas.microsoft.com/office/word/2010/wordprocessingDrawing" xmlns:wp="http://schemas.openxmlformats.org/drawingml/2006/wordprocessingDrawing" xmlns:w10="urn:schemas-microsoft-com:office:word" xmlns:w="http://schemas.openxmlformats.org/wordprocessingml/2006/main" xmlns:w14="http://schemas.microsoft.com/office/word/2010/wordml" xmlns:w15="http://schemas.microsoft.com/office/word/2012/wordml" xmlns:w16se="http://schemas.microsoft.com/office/word/2015/wordml/symex" xmlns:wpg="http://schemas.microsoft.com/office/word/2010/wordprocessingGroup" xmlns:wpi="http://schemas.microsoft.com/office/word/2010/wordprocessingInk" xmlns:wne="http://schemas.microsoft.com/office/word/2006/wordml" xmlns:wps="http://schemas.microsoft.com/office/word/2010/wordprocessingShape" mc:Ignorable="w14 w15 w16se wp14">
-  <w:p>
-    <w:pPr>
-      <w:pStyle w:val="Footer"/>
-    </w:pPr>
-  </w:p>
-</w:ftr>
-</file>
-
 <file path=word/footnotes.xml><?xml version="1.0" encoding="utf-8"?>
 <w:footnotes xmlns:wpc="http://schemas.microsoft.com/office/word/2010/wordprocessingCanvas" xmlns:cx="http://schemas.microsoft.com/office/drawing/2014/chartex" xmlns:cx1="http://schemas.microsoft.com/office/drawing/2015/9/8/chartex" xmlns:mc="http://schemas.openxmlformats.org/markup-compatibility/2006" xmlns:o="urn:schemas-microsoft-com:office:office" xmlns:r="http://schemas.openxmlformats.org/officeDocument/2006/relationships" xmlns:m="http://schemas.openxmlformats.org/officeDocument/2006/math" xmlns:v="urn:schemas-microsoft-com:vml" xmlns:wp14="http://schemas.microsoft.com/office/word/2010/wordprocessingDrawing" xmlns:wp="http://schemas.openxmlformats.org/drawingml/2006/wordprocessingDrawing" xmlns:w10="urn:schemas-microsoft-com:office:word" xmlns:w="http://schemas.openxmlformats.org/wordprocessingml/2006/main" xmlns:w14="http://schemas.microsoft.com/office/word/2010/wordml" xmlns:w15="http://schemas.microsoft.com/office/word/2012/wordml" xmlns:w16se="http://schemas.microsoft.com/office/word/2015/wordml/symex" xmlns:wpg="http://schemas.microsoft.com/office/word/2010/wordprocessingGroup" xmlns:wpi="http://schemas.microsoft.com/office/word/2010/wordprocessingInk" xmlns:wne="http://schemas.microsoft.com/office/word/2006/wordml" xmlns:wps="http://schemas.microsoft.com/office/word/2010/wordprocessingShape" mc:Ignorable="w14 w15 w16se wp14">
   <w:footnote w:type="separator" w:id="-1">
@@ -7464,16 +7218,6 @@
 </file>
 
 <file path=word/header1.xml><?xml version="1.0" encoding="utf-8"?>
-<w:hdr xmlns:wpc="http://schemas.microsoft.com/office/word/2010/wordprocessingCanvas" xmlns:cx="http://schemas.microsoft.com/office/drawing/2014/chartex" xmlns:cx1="http://schemas.microsoft.com/office/drawing/2015/9/8/chartex" xmlns:mc="http://schemas.openxmlformats.org/markup-compatibility/2006" xmlns:o="urn:schemas-microsoft-com:office:office" xmlns:r="http://schemas.openxmlformats.org/officeDocument/2006/relationships" xmlns:m="http://schemas.openxmlformats.org/officeDocument/2006/math" xmlns:v="urn:schemas-microsoft-com:vml" xmlns:wp14="http://schemas.microsoft.com/office/word/2010/wordprocessingDrawing" xmlns:wp="http://schemas.openxmlformats.org/drawingml/2006/wordprocessingDrawing" xmlns:w10="urn:schemas-microsoft-com:office:word" xmlns:w="http://schemas.openxmlformats.org/wordprocessingml/2006/main" xmlns:w14="http://schemas.microsoft.com/office/word/2010/wordml" xmlns:w15="http://schemas.microsoft.com/office/word/2012/wordml" xmlns:w16se="http://schemas.microsoft.com/office/word/2015/wordml/symex" xmlns:wpg="http://schemas.microsoft.com/office/word/2010/wordprocessingGroup" xmlns:wpi="http://schemas.microsoft.com/office/word/2010/wordprocessingInk" xmlns:wne="http://schemas.microsoft.com/office/word/2006/wordml" xmlns:wps="http://schemas.microsoft.com/office/word/2010/wordprocessingShape" mc:Ignorable="w14 w15 w16se wp14">
-  <w:p>
-    <w:pPr>
-      <w:pStyle w:val="Header"/>
-    </w:pPr>
-  </w:p>
-</w:hdr>
-</file>
-
-<file path=word/header2.xml><?xml version="1.0" encoding="utf-8"?>
 <w:hdr xmlns:wpc="http://schemas.microsoft.com/office/word/2010/wordprocessingCanvas" xmlns:cx="http://schemas.microsoft.com/office/drawing/2014/chartex" xmlns:cx1="http://schemas.microsoft.com/office/drawing/2015/9/8/chartex" xmlns:mc="http://schemas.openxmlformats.org/markup-compatibility/2006" xmlns:o="urn:schemas-microsoft-com:office:office" xmlns:r="http://schemas.openxmlformats.org/officeDocument/2006/relationships" xmlns:m="http://schemas.openxmlformats.org/officeDocument/2006/math" xmlns:v="urn:schemas-microsoft-com:vml" xmlns:wp14="http://schemas.microsoft.com/office/word/2010/wordprocessingDrawing" xmlns:wp="http://schemas.openxmlformats.org/drawingml/2006/wordprocessingDrawing" xmlns:w10="urn:schemas-microsoft-com:office:word" xmlns:w="http://schemas.openxmlformats.org/wordprocessingml/2006/main" xmlns:w14="http://schemas.microsoft.com/office/word/2010/wordml" xmlns:w15="http://schemas.microsoft.com/office/word/2012/wordml" xmlns:w16se="http://schemas.microsoft.com/office/word/2015/wordml/symex" xmlns:wpg="http://schemas.microsoft.com/office/word/2010/wordprocessingGroup" xmlns:wpi="http://schemas.microsoft.com/office/word/2010/wordprocessingInk" xmlns:wne="http://schemas.microsoft.com/office/word/2006/wordml" xmlns:wps="http://schemas.microsoft.com/office/word/2010/wordprocessingShape" mc:Ignorable="w14 w15 w16se wp14">
   <w:p>
     <w:pPr>
@@ -7810,8 +7554,6 @@
             </w:rPr>
             <w:t>10</w:t>
           </w:r>
-          <w:bookmarkStart w:id="28" w:name="_GoBack"/>
-          <w:bookmarkEnd w:id="28"/>
           <w:r>
             <w:rPr>
               <w:rFonts w:ascii="Univers (W1)" w:hAnsi="Univers (W1)"/>
@@ -7852,7 +7594,7 @@
 </w:hdr>
 </file>
 
-<file path=word/header3.xml><?xml version="1.0" encoding="utf-8"?>
+<file path=word/header2.xml><?xml version="1.0" encoding="utf-8"?>
 <w:hdr xmlns:wpc="http://schemas.microsoft.com/office/word/2010/wordprocessingCanvas" xmlns:cx="http://schemas.microsoft.com/office/drawing/2014/chartex" xmlns:cx1="http://schemas.microsoft.com/office/drawing/2015/9/8/chartex" xmlns:mc="http://schemas.openxmlformats.org/markup-compatibility/2006" xmlns:o="urn:schemas-microsoft-com:office:office" xmlns:r="http://schemas.openxmlformats.org/officeDocument/2006/relationships" xmlns:m="http://schemas.openxmlformats.org/officeDocument/2006/math" xmlns:v="urn:schemas-microsoft-com:vml" xmlns:wp14="http://schemas.microsoft.com/office/word/2010/wordprocessingDrawing" xmlns:wp="http://schemas.openxmlformats.org/drawingml/2006/wordprocessingDrawing" xmlns:w10="urn:schemas-microsoft-com:office:word" xmlns:w="http://schemas.openxmlformats.org/wordprocessingml/2006/main" xmlns:w14="http://schemas.microsoft.com/office/word/2010/wordml" xmlns:w15="http://schemas.microsoft.com/office/word/2012/wordml" xmlns:w16se="http://schemas.microsoft.com/office/word/2015/wordml/symex" xmlns:wpg="http://schemas.microsoft.com/office/word/2010/wordprocessingGroup" xmlns:wpi="http://schemas.microsoft.com/office/word/2010/wordprocessingInk" xmlns:wne="http://schemas.microsoft.com/office/word/2006/wordml" xmlns:wps="http://schemas.microsoft.com/office/word/2010/wordprocessingShape" mc:Ignorable="w14 w15 w16se wp14">
   <w:tbl>
     <w:tblPr>
@@ -8147,7 +7889,17 @@
               <w:szCs w:val="20"/>
               <w:lang w:val="es-AR"/>
             </w:rPr>
-            <w:t>Versión 1.0</w:t>
+            <w:t>Versión 1.</w:t>
+          </w:r>
+          <w:r>
+            <w:rPr>
+              <w:rFonts w:ascii="Univers (W1)" w:hAnsi="Univers (W1)"/>
+              <w:b/>
+              <w:sz w:val="20"/>
+              <w:szCs w:val="20"/>
+              <w:lang w:val="es-AR"/>
+            </w:rPr>
+            <w:t>1</w:t>
           </w:r>
         </w:p>
       </w:tc>
@@ -8175,7 +7927,17 @@
               <w:szCs w:val="20"/>
               <w:lang w:val="es-AR"/>
             </w:rPr>
-            <w:t>03/06/2016</w:t>
+            <w:t>10</w:t>
+          </w:r>
+          <w:r>
+            <w:rPr>
+              <w:rFonts w:ascii="Univers (W1)" w:hAnsi="Univers (W1)"/>
+              <w:b/>
+              <w:sz w:val="20"/>
+              <w:szCs w:val="20"/>
+              <w:lang w:val="es-AR"/>
+            </w:rPr>
+            <w:t>/06/2016</w:t>
           </w:r>
         </w:p>
       </w:tc>
@@ -9859,7 +9621,7 @@
 </file>
 
 <file path=customXml/itemProps1.xml><?xml version="1.0" encoding="utf-8"?>
-<ds:datastoreItem xmlns:ds="http://schemas.openxmlformats.org/officeDocument/2006/customXml" ds:itemID="{A55D7CC0-CA13-49AF-ADAD-C9174FF60985}">
+<ds:datastoreItem xmlns:ds="http://schemas.openxmlformats.org/officeDocument/2006/customXml" ds:itemID="{CBB1B41E-10A2-4EC5-8CFD-3FC66B68A6AC}">
   <ds:schemaRefs>
     <ds:schemaRef ds:uri="http://schemas.openxmlformats.org/officeDocument/2006/bibliography"/>
   </ds:schemaRefs>

</xml_diff>

<commit_message>
Actualizo el documento de arquitectura.
</commit_message>
<xml_diff>
--- a/trunk/docs/Entregables/Especificacion de Arquitectura/Especificación de Arquitectura - Grupo 5508 - UTN - 2016 v1.0.docx
+++ b/trunk/docs/Entregables/Especificacion de Arquitectura/Especificación de Arquitectura - Grupo 5508 - UTN - 2016 v1.0.docx
@@ -1093,8 +1093,8 @@
         <w:br w:type="page"/>
       </w:r>
     </w:p>
-    <w:bookmarkStart w:id="6" w:name="_Toc257309426" w:displacedByCustomXml="next"/>
-    <w:bookmarkStart w:id="7" w:name="_Toc257309329" w:displacedByCustomXml="next"/>
+    <w:bookmarkStart w:id="6" w:name="_Toc257309329" w:displacedByCustomXml="next"/>
+    <w:bookmarkStart w:id="7" w:name="_Toc257309426" w:displacedByCustomXml="next"/>
     <w:sdt>
       <w:sdtPr>
         <w:rPr>
@@ -2825,6 +2825,14 @@
                 <w:lang w:val="es-MX"/>
               </w:rPr>
             </w:pPr>
+            <w:r>
+              <w:rPr>
+                <w:rFonts w:ascii="Arial" w:hAnsi="Arial" w:cs="Arial"/>
+                <w:sz w:val="22"/>
+                <w:lang w:val="es-MX"/>
+              </w:rPr>
+              <w:t>24/06/16</w:t>
+            </w:r>
           </w:p>
         </w:tc>
         <w:tc>
@@ -2848,6 +2856,14 @@
                 <w:lang w:val="es-MX"/>
               </w:rPr>
             </w:pPr>
+            <w:r>
+              <w:rPr>
+                <w:rFonts w:ascii="Arial" w:hAnsi="Arial" w:cs="Arial"/>
+                <w:sz w:val="22"/>
+                <w:lang w:val="es-MX"/>
+              </w:rPr>
+              <w:t>1.2</w:t>
+            </w:r>
           </w:p>
         </w:tc>
         <w:tc>
@@ -2870,6 +2886,14 @@
                 <w:lang w:val="es-MX"/>
               </w:rPr>
             </w:pPr>
+            <w:r>
+              <w:rPr>
+                <w:rFonts w:ascii="Arial" w:hAnsi="Arial" w:cs="Arial"/>
+                <w:sz w:val="22"/>
+                <w:lang w:val="es-MX"/>
+              </w:rPr>
+              <w:t>Corrección de ortografía.</w:t>
+            </w:r>
           </w:p>
         </w:tc>
         <w:tc>
@@ -3610,16 +3634,15 @@
       </w:pPr>
     </w:p>
     <w:p>
-      <w:bookmarkStart w:id="22" w:name="_GoBack"/>
       <w:r>
         <w:rPr>
           <w:noProof/>
         </w:rPr>
         <w:drawing>
           <wp:inline distT="0" distB="0" distL="0" distR="0">
-            <wp:extent cx="5612130" cy="5962015"/>
-            <wp:effectExtent l="0" t="0" r="0" b="0"/>
-            <wp:docPr id="4" name="Picture 4"/>
+            <wp:extent cx="5612130" cy="5612130"/>
+            <wp:effectExtent l="0" t="0" r="7620" b="7620"/>
+            <wp:docPr id="1" name="Picture 1"/>
             <wp:cNvGraphicFramePr>
               <a:graphicFrameLocks xmlns:a="http://schemas.openxmlformats.org/drawingml/2006/main" noChangeAspect="1"/>
             </wp:cNvGraphicFramePr>
@@ -3627,7 +3650,7 @@
               <a:graphicData uri="http://schemas.openxmlformats.org/drawingml/2006/picture">
                 <pic:pic xmlns:pic="http://schemas.openxmlformats.org/drawingml/2006/picture">
                   <pic:nvPicPr>
-                    <pic:cNvPr id="4" name="ArquitecturaGeneral.png"/>
+                    <pic:cNvPr id="1" name="ArquitecturaGeneral.png"/>
                     <pic:cNvPicPr/>
                   </pic:nvPicPr>
                   <pic:blipFill>
@@ -3645,7 +3668,7 @@
                   <pic:spPr>
                     <a:xfrm>
                       <a:off x="0" y="0"/>
-                      <a:ext cx="5612130" cy="5962015"/>
+                      <a:ext cx="5612130" cy="5612130"/>
                     </a:xfrm>
                     <a:prstGeom prst="rect">
                       <a:avLst/>
@@ -3657,7 +3680,6 @@
           </wp:inline>
         </w:drawing>
       </w:r>
-      <w:bookmarkEnd w:id="22"/>
     </w:p>
     <w:p/>
     <w:p>
@@ -3666,6 +3688,15 @@
           <w:lang w:val="es-AR"/>
         </w:rPr>
       </w:pPr>
+    </w:p>
+    <w:p>
+      <w:pPr>
+        <w:rPr>
+          <w:lang w:val="es-AR"/>
+        </w:rPr>
+      </w:pPr>
+      <w:bookmarkStart w:id="22" w:name="_GoBack"/>
+      <w:bookmarkEnd w:id="22"/>
     </w:p>
     <w:p>
       <w:pPr>
@@ -3697,6 +3728,32 @@
         <w:t>Arquitectura de Infraestructura</w:t>
       </w:r>
       <w:bookmarkEnd w:id="23"/>
+    </w:p>
+    <w:p>
+      <w:pPr>
+        <w:rPr>
+          <w:lang w:val="es-AR"/>
+        </w:rPr>
+      </w:pPr>
+      <w:r>
+        <w:rPr>
+          <w:lang w:val="es-AR"/>
+        </w:rPr>
+        <w:t>A continuación, se desc</w:t>
+      </w:r>
+      <w:r>
+        <w:rPr>
+          <w:lang w:val="es-AR"/>
+        </w:rPr>
+        <w:t>ribe la infraestructura necesaria para la implementación del sistema.</w:t>
+      </w:r>
+    </w:p>
+    <w:p>
+      <w:pPr>
+        <w:rPr>
+          <w:lang w:val="es-AR"/>
+        </w:rPr>
+      </w:pPr>
     </w:p>
     <w:p>
       <w:pPr>
@@ -3786,7 +3843,6 @@
     </w:p>
     <w:p>
       <w:pPr>
-        <w:pStyle w:val="Subtitle"/>
         <w:rPr>
           <w:lang w:val="es-AR"/>
         </w:rPr>
@@ -3794,23 +3850,781 @@
     </w:p>
     <w:p>
       <w:pPr>
-        <w:pStyle w:val="Subtitle"/>
-        <w:rPr>
+        <w:pStyle w:val="Heading2"/>
+        <w:ind w:left="360"/>
+        <w:rPr>
+          <w:rFonts w:ascii="Arial" w:hAnsi="Arial" w:cs="Arial"/>
+          <w:b/>
+          <w:color w:val="auto"/>
+          <w:sz w:val="24"/>
+          <w:szCs w:val="28"/>
           <w:lang w:val="es-AR"/>
         </w:rPr>
       </w:pPr>
+      <w:r>
+        <w:rPr>
+          <w:rFonts w:ascii="Arial" w:hAnsi="Arial" w:cs="Arial"/>
+          <w:b/>
+          <w:color w:val="auto"/>
+          <w:sz w:val="24"/>
+          <w:szCs w:val="28"/>
+          <w:lang w:val="es-AR"/>
+        </w:rPr>
+        <w:t>Hardware</w:t>
+      </w:r>
     </w:p>
     <w:p>
       <w:pPr>
-        <w:pStyle w:val="Subtitle"/>
         <w:rPr>
           <w:lang w:val="es-AR"/>
         </w:rPr>
       </w:pPr>
+    </w:p>
+    <w:tbl>
+      <w:tblPr>
+        <w:tblStyle w:val="GridTable4-Accent1"/>
+        <w:tblW w:w="0" w:type="auto"/>
+        <w:tblLook w:val="04A0" w:firstRow="1" w:lastRow="0" w:firstColumn="1" w:lastColumn="0" w:noHBand="0" w:noVBand="1"/>
+      </w:tblPr>
+      <w:tblGrid>
+        <w:gridCol w:w="2326"/>
+        <w:gridCol w:w="2201"/>
+        <w:gridCol w:w="2427"/>
+        <w:gridCol w:w="1874"/>
+      </w:tblGrid>
+      <w:tr>
+        <w:trPr>
+          <w:cnfStyle w:val="100000000000" w:firstRow="1" w:lastRow="0" w:firstColumn="0" w:lastColumn="0" w:oddVBand="0" w:evenVBand="0" w:oddHBand="0" w:evenHBand="0" w:firstRowFirstColumn="0" w:firstRowLastColumn="0" w:lastRowFirstColumn="0" w:lastRowLastColumn="0"/>
+        </w:trPr>
+        <w:tc>
+          <w:tcPr>
+            <w:cnfStyle w:val="001000000000" w:firstRow="0" w:lastRow="0" w:firstColumn="1" w:lastColumn="0" w:oddVBand="0" w:evenVBand="0" w:oddHBand="0" w:evenHBand="0" w:firstRowFirstColumn="0" w:firstRowLastColumn="0" w:lastRowFirstColumn="0" w:lastRowLastColumn="0"/>
+            <w:tcW w:w="2326" w:type="dxa"/>
+          </w:tcPr>
+          <w:p>
+            <w:pPr>
+              <w:rPr>
+                <w:lang w:val="es-AR"/>
+              </w:rPr>
+            </w:pPr>
+            <w:r>
+              <w:rPr>
+                <w:lang w:val="es-AR"/>
+              </w:rPr>
+              <w:t>Descripción</w:t>
+            </w:r>
+          </w:p>
+        </w:tc>
+        <w:tc>
+          <w:tcPr>
+            <w:tcW w:w="2201" w:type="dxa"/>
+          </w:tcPr>
+          <w:p>
+            <w:pPr>
+              <w:cnfStyle w:val="100000000000" w:firstRow="1" w:lastRow="0" w:firstColumn="0" w:lastColumn="0" w:oddVBand="0" w:evenVBand="0" w:oddHBand="0" w:evenHBand="0" w:firstRowFirstColumn="0" w:firstRowLastColumn="0" w:lastRowFirstColumn="0" w:lastRowLastColumn="0"/>
+              <w:rPr>
+                <w:lang w:val="es-AR"/>
+              </w:rPr>
+            </w:pPr>
+            <w:r>
+              <w:rPr>
+                <w:lang w:val="es-AR"/>
+              </w:rPr>
+              <w:t>Objetivo</w:t>
+            </w:r>
+          </w:p>
+        </w:tc>
+        <w:tc>
+          <w:tcPr>
+            <w:tcW w:w="2427" w:type="dxa"/>
+          </w:tcPr>
+          <w:p>
+            <w:pPr>
+              <w:cnfStyle w:val="100000000000" w:firstRow="1" w:lastRow="0" w:firstColumn="0" w:lastColumn="0" w:oddVBand="0" w:evenVBand="0" w:oddHBand="0" w:evenHBand="0" w:firstRowFirstColumn="0" w:firstRowLastColumn="0" w:lastRowFirstColumn="0" w:lastRowLastColumn="0"/>
+              <w:rPr>
+                <w:lang w:val="es-AR"/>
+              </w:rPr>
+            </w:pPr>
+            <w:r>
+              <w:rPr>
+                <w:lang w:val="es-AR"/>
+              </w:rPr>
+              <w:t>Características</w:t>
+            </w:r>
+          </w:p>
+        </w:tc>
+        <w:tc>
+          <w:tcPr>
+            <w:tcW w:w="1874" w:type="dxa"/>
+          </w:tcPr>
+          <w:p>
+            <w:pPr>
+              <w:cnfStyle w:val="100000000000" w:firstRow="1" w:lastRow="0" w:firstColumn="0" w:lastColumn="0" w:oddVBand="0" w:evenVBand="0" w:oddHBand="0" w:evenHBand="0" w:firstRowFirstColumn="0" w:firstRowLastColumn="0" w:lastRowFirstColumn="0" w:lastRowLastColumn="0"/>
+              <w:rPr>
+                <w:lang w:val="es-AR"/>
+              </w:rPr>
+            </w:pPr>
+            <w:r>
+              <w:rPr>
+                <w:lang w:val="es-AR"/>
+              </w:rPr>
+              <w:t>Nota</w:t>
+            </w:r>
+          </w:p>
+        </w:tc>
+      </w:tr>
+      <w:tr>
+        <w:trPr>
+          <w:cnfStyle w:val="000000100000" w:firstRow="0" w:lastRow="0" w:firstColumn="0" w:lastColumn="0" w:oddVBand="0" w:evenVBand="0" w:oddHBand="1" w:evenHBand="0" w:firstRowFirstColumn="0" w:firstRowLastColumn="0" w:lastRowFirstColumn="0" w:lastRowLastColumn="0"/>
+        </w:trPr>
+        <w:tc>
+          <w:tcPr>
+            <w:cnfStyle w:val="001000000000" w:firstRow="0" w:lastRow="0" w:firstColumn="1" w:lastColumn="0" w:oddVBand="0" w:evenVBand="0" w:oddHBand="0" w:evenHBand="0" w:firstRowFirstColumn="0" w:firstRowLastColumn="0" w:lastRowFirstColumn="0" w:lastRowLastColumn="0"/>
+            <w:tcW w:w="2326" w:type="dxa"/>
+          </w:tcPr>
+          <w:p>
+            <w:pPr>
+              <w:rPr>
+                <w:lang w:val="es-AR"/>
+              </w:rPr>
+            </w:pPr>
+            <w:r>
+              <w:rPr>
+                <w:lang w:val="es-AR"/>
+              </w:rPr>
+              <w:t>Servidor de aplicaciones</w:t>
+            </w:r>
+          </w:p>
+        </w:tc>
+        <w:tc>
+          <w:tcPr>
+            <w:tcW w:w="2201" w:type="dxa"/>
+          </w:tcPr>
+          <w:p>
+            <w:pPr>
+              <w:cnfStyle w:val="000000100000" w:firstRow="0" w:lastRow="0" w:firstColumn="0" w:lastColumn="0" w:oddVBand="0" w:evenVBand="0" w:oddHBand="1" w:evenHBand="0" w:firstRowFirstColumn="0" w:firstRowLastColumn="0" w:lastRowFirstColumn="0" w:lastRowLastColumn="0"/>
+              <w:rPr>
+                <w:lang w:val="es-AR"/>
+              </w:rPr>
+            </w:pPr>
+            <w:r>
+              <w:rPr>
+                <w:lang w:val="es-AR"/>
+              </w:rPr>
+              <w:t>Ejecutar la aplicación.</w:t>
+            </w:r>
+          </w:p>
+        </w:tc>
+        <w:tc>
+          <w:tcPr>
+            <w:tcW w:w="2427" w:type="dxa"/>
+          </w:tcPr>
+          <w:p>
+            <w:pPr>
+              <w:cnfStyle w:val="000000100000" w:firstRow="0" w:lastRow="0" w:firstColumn="0" w:lastColumn="0" w:oddVBand="0" w:evenVBand="0" w:oddHBand="1" w:evenHBand="0" w:firstRowFirstColumn="0" w:firstRowLastColumn="0" w:lastRowFirstColumn="0" w:lastRowLastColumn="0"/>
+              <w:rPr>
+                <w:lang w:val="es-AR"/>
+              </w:rPr>
+            </w:pPr>
+            <w:r>
+              <w:rPr>
+                <w:lang w:val="es-AR"/>
+              </w:rPr>
+              <w:t>CPU:</w:t>
+            </w:r>
+          </w:p>
+          <w:p>
+            <w:pPr>
+              <w:cnfStyle w:val="000000100000" w:firstRow="0" w:lastRow="0" w:firstColumn="0" w:lastColumn="0" w:oddVBand="0" w:evenVBand="0" w:oddHBand="1" w:evenHBand="0" w:firstRowFirstColumn="0" w:firstRowLastColumn="0" w:lastRowFirstColumn="0" w:lastRowLastColumn="0"/>
+              <w:rPr>
+                <w:lang w:val="es-AR"/>
+              </w:rPr>
+            </w:pPr>
+            <w:r>
+              <w:rPr>
+                <w:lang w:val="es-AR"/>
+              </w:rPr>
+              <w:t>Disco:</w:t>
+            </w:r>
+          </w:p>
+          <w:p>
+            <w:pPr>
+              <w:cnfStyle w:val="000000100000" w:firstRow="0" w:lastRow="0" w:firstColumn="0" w:lastColumn="0" w:oddVBand="0" w:evenVBand="0" w:oddHBand="1" w:evenHBand="0" w:firstRowFirstColumn="0" w:firstRowLastColumn="0" w:lastRowFirstColumn="0" w:lastRowLastColumn="0"/>
+              <w:rPr>
+                <w:lang w:val="es-AR"/>
+              </w:rPr>
+            </w:pPr>
+            <w:r>
+              <w:rPr>
+                <w:lang w:val="es-AR"/>
+              </w:rPr>
+              <w:t>RAM:</w:t>
+            </w:r>
+          </w:p>
+          <w:p>
+            <w:pPr>
+              <w:cnfStyle w:val="000000100000" w:firstRow="0" w:lastRow="0" w:firstColumn="0" w:lastColumn="0" w:oddVBand="0" w:evenVBand="0" w:oddHBand="1" w:evenHBand="0" w:firstRowFirstColumn="0" w:firstRowLastColumn="0" w:lastRowFirstColumn="0" w:lastRowLastColumn="0"/>
+              <w:rPr>
+                <w:lang w:val="es-AR"/>
+              </w:rPr>
+            </w:pPr>
+            <w:r>
+              <w:rPr>
+                <w:lang w:val="es-AR"/>
+              </w:rPr>
+              <w:t>Red:</w:t>
+            </w:r>
+          </w:p>
+        </w:tc>
+        <w:tc>
+          <w:tcPr>
+            <w:tcW w:w="1874" w:type="dxa"/>
+          </w:tcPr>
+          <w:p>
+            <w:pPr>
+              <w:cnfStyle w:val="000000100000" w:firstRow="0" w:lastRow="0" w:firstColumn="0" w:lastColumn="0" w:oddVBand="0" w:evenVBand="0" w:oddHBand="1" w:evenHBand="0" w:firstRowFirstColumn="0" w:firstRowLastColumn="0" w:lastRowFirstColumn="0" w:lastRowLastColumn="0"/>
+              <w:rPr>
+                <w:lang w:val="es-AR"/>
+              </w:rPr>
+            </w:pPr>
+            <w:r>
+              <w:rPr>
+                <w:lang w:val="es-AR"/>
+              </w:rPr>
+              <w:t xml:space="preserve">Los servidores de aplicaciones, autenticación y BBDD pueden ser </w:t>
+            </w:r>
+            <w:proofErr w:type="spellStart"/>
+            <w:r>
+              <w:rPr>
+                <w:lang w:val="es-AR"/>
+              </w:rPr>
+              <w:t>virtualizados</w:t>
+            </w:r>
+            <w:proofErr w:type="spellEnd"/>
+            <w:r>
+              <w:rPr>
+                <w:lang w:val="es-AR"/>
+              </w:rPr>
+              <w:t xml:space="preserve"> y/o </w:t>
+            </w:r>
+            <w:r>
+              <w:rPr>
+                <w:lang w:val="es-AR"/>
+              </w:rPr>
+              <w:t>ser el mismo servidor.</w:t>
+            </w:r>
+          </w:p>
+        </w:tc>
+      </w:tr>
+      <w:tr>
+        <w:tc>
+          <w:tcPr>
+            <w:cnfStyle w:val="001000000000" w:firstRow="0" w:lastRow="0" w:firstColumn="1" w:lastColumn="0" w:oddVBand="0" w:evenVBand="0" w:oddHBand="0" w:evenHBand="0" w:firstRowFirstColumn="0" w:firstRowLastColumn="0" w:lastRowFirstColumn="0" w:lastRowLastColumn="0"/>
+            <w:tcW w:w="2326" w:type="dxa"/>
+          </w:tcPr>
+          <w:p>
+            <w:pPr>
+              <w:rPr>
+                <w:lang w:val="es-AR"/>
+              </w:rPr>
+            </w:pPr>
+            <w:r>
+              <w:rPr>
+                <w:lang w:val="es-AR"/>
+              </w:rPr>
+              <w:t>Servidor de autenticación</w:t>
+            </w:r>
+          </w:p>
+        </w:tc>
+        <w:tc>
+          <w:tcPr>
+            <w:tcW w:w="2201" w:type="dxa"/>
+          </w:tcPr>
+          <w:p>
+            <w:pPr>
+              <w:cnfStyle w:val="000000000000" w:firstRow="0" w:lastRow="0" w:firstColumn="0" w:lastColumn="0" w:oddVBand="0" w:evenVBand="0" w:oddHBand="0" w:evenHBand="0" w:firstRowFirstColumn="0" w:firstRowLastColumn="0" w:lastRowFirstColumn="0" w:lastRowLastColumn="0"/>
+              <w:rPr>
+                <w:lang w:val="es-AR"/>
+              </w:rPr>
+            </w:pPr>
+            <w:r>
+              <w:rPr>
+                <w:lang w:val="es-AR"/>
+              </w:rPr>
+              <w:t>Ejecutar la aplicación de autenticación</w:t>
+            </w:r>
+          </w:p>
+        </w:tc>
+        <w:tc>
+          <w:tcPr>
+            <w:tcW w:w="2427" w:type="dxa"/>
+          </w:tcPr>
+          <w:p>
+            <w:pPr>
+              <w:cnfStyle w:val="000000000000" w:firstRow="0" w:lastRow="0" w:firstColumn="0" w:lastColumn="0" w:oddVBand="0" w:evenVBand="0" w:oddHBand="0" w:evenHBand="0" w:firstRowFirstColumn="0" w:firstRowLastColumn="0" w:lastRowFirstColumn="0" w:lastRowLastColumn="0"/>
+              <w:rPr>
+                <w:lang w:val="es-AR"/>
+              </w:rPr>
+            </w:pPr>
+            <w:r>
+              <w:rPr>
+                <w:lang w:val="es-AR"/>
+              </w:rPr>
+              <w:t>CPU:</w:t>
+            </w:r>
+          </w:p>
+          <w:p>
+            <w:pPr>
+              <w:cnfStyle w:val="000000000000" w:firstRow="0" w:lastRow="0" w:firstColumn="0" w:lastColumn="0" w:oddVBand="0" w:evenVBand="0" w:oddHBand="0" w:evenHBand="0" w:firstRowFirstColumn="0" w:firstRowLastColumn="0" w:lastRowFirstColumn="0" w:lastRowLastColumn="0"/>
+              <w:rPr>
+                <w:lang w:val="es-AR"/>
+              </w:rPr>
+            </w:pPr>
+            <w:r>
+              <w:rPr>
+                <w:lang w:val="es-AR"/>
+              </w:rPr>
+              <w:t>Disco:</w:t>
+            </w:r>
+          </w:p>
+          <w:p>
+            <w:pPr>
+              <w:cnfStyle w:val="000000000000" w:firstRow="0" w:lastRow="0" w:firstColumn="0" w:lastColumn="0" w:oddVBand="0" w:evenVBand="0" w:oddHBand="0" w:evenHBand="0" w:firstRowFirstColumn="0" w:firstRowLastColumn="0" w:lastRowFirstColumn="0" w:lastRowLastColumn="0"/>
+              <w:rPr>
+                <w:lang w:val="es-AR"/>
+              </w:rPr>
+            </w:pPr>
+            <w:r>
+              <w:rPr>
+                <w:lang w:val="es-AR"/>
+              </w:rPr>
+              <w:t>RAM</w:t>
+            </w:r>
+          </w:p>
+          <w:p>
+            <w:pPr>
+              <w:cnfStyle w:val="000000000000" w:firstRow="0" w:lastRow="0" w:firstColumn="0" w:lastColumn="0" w:oddVBand="0" w:evenVBand="0" w:oddHBand="0" w:evenHBand="0" w:firstRowFirstColumn="0" w:firstRowLastColumn="0" w:lastRowFirstColumn="0" w:lastRowLastColumn="0"/>
+              <w:rPr>
+                <w:lang w:val="es-AR"/>
+              </w:rPr>
+            </w:pPr>
+            <w:r>
+              <w:rPr>
+                <w:lang w:val="es-AR"/>
+              </w:rPr>
+              <w:t>Red:</w:t>
+            </w:r>
+          </w:p>
+        </w:tc>
+        <w:tc>
+          <w:tcPr>
+            <w:tcW w:w="1874" w:type="dxa"/>
+          </w:tcPr>
+          <w:p>
+            <w:pPr>
+              <w:cnfStyle w:val="000000000000" w:firstRow="0" w:lastRow="0" w:firstColumn="0" w:lastColumn="0" w:oddVBand="0" w:evenVBand="0" w:oddHBand="0" w:evenHBand="0" w:firstRowFirstColumn="0" w:firstRowLastColumn="0" w:lastRowFirstColumn="0" w:lastRowLastColumn="0"/>
+              <w:rPr>
+                <w:lang w:val="es-AR"/>
+              </w:rPr>
+            </w:pPr>
+          </w:p>
+        </w:tc>
+      </w:tr>
+      <w:tr>
+        <w:trPr>
+          <w:cnfStyle w:val="000000100000" w:firstRow="0" w:lastRow="0" w:firstColumn="0" w:lastColumn="0" w:oddVBand="0" w:evenVBand="0" w:oddHBand="1" w:evenHBand="0" w:firstRowFirstColumn="0" w:firstRowLastColumn="0" w:lastRowFirstColumn="0" w:lastRowLastColumn="0"/>
+        </w:trPr>
+        <w:tc>
+          <w:tcPr>
+            <w:cnfStyle w:val="001000000000" w:firstRow="0" w:lastRow="0" w:firstColumn="1" w:lastColumn="0" w:oddVBand="0" w:evenVBand="0" w:oddHBand="0" w:evenHBand="0" w:firstRowFirstColumn="0" w:firstRowLastColumn="0" w:lastRowFirstColumn="0" w:lastRowLastColumn="0"/>
+            <w:tcW w:w="2326" w:type="dxa"/>
+          </w:tcPr>
+          <w:p>
+            <w:pPr>
+              <w:rPr>
+                <w:lang w:val="es-AR"/>
+              </w:rPr>
+            </w:pPr>
+            <w:r>
+              <w:rPr>
+                <w:lang w:val="es-AR"/>
+              </w:rPr>
+              <w:t>Servidor de BBDD</w:t>
+            </w:r>
+          </w:p>
+        </w:tc>
+        <w:tc>
+          <w:tcPr>
+            <w:tcW w:w="2201" w:type="dxa"/>
+          </w:tcPr>
+          <w:p>
+            <w:pPr>
+              <w:cnfStyle w:val="000000100000" w:firstRow="0" w:lastRow="0" w:firstColumn="0" w:lastColumn="0" w:oddVBand="0" w:evenVBand="0" w:oddHBand="1" w:evenHBand="0" w:firstRowFirstColumn="0" w:firstRowLastColumn="0" w:lastRowFirstColumn="0" w:lastRowLastColumn="0"/>
+              <w:rPr>
+                <w:lang w:val="es-AR"/>
+              </w:rPr>
+            </w:pPr>
+            <w:r>
+              <w:rPr>
+                <w:lang w:val="es-AR"/>
+              </w:rPr>
+              <w:t>Ejecutar el motor de BBDD</w:t>
+            </w:r>
+          </w:p>
+        </w:tc>
+        <w:tc>
+          <w:tcPr>
+            <w:tcW w:w="2427" w:type="dxa"/>
+          </w:tcPr>
+          <w:p>
+            <w:pPr>
+              <w:cnfStyle w:val="000000100000" w:firstRow="0" w:lastRow="0" w:firstColumn="0" w:lastColumn="0" w:oddVBand="0" w:evenVBand="0" w:oddHBand="1" w:evenHBand="0" w:firstRowFirstColumn="0" w:firstRowLastColumn="0" w:lastRowFirstColumn="0" w:lastRowLastColumn="0"/>
+              <w:rPr>
+                <w:lang w:val="es-AR"/>
+              </w:rPr>
+            </w:pPr>
+            <w:r>
+              <w:rPr>
+                <w:lang w:val="es-AR"/>
+              </w:rPr>
+              <w:t>CPU:</w:t>
+            </w:r>
+          </w:p>
+          <w:p>
+            <w:pPr>
+              <w:cnfStyle w:val="000000100000" w:firstRow="0" w:lastRow="0" w:firstColumn="0" w:lastColumn="0" w:oddVBand="0" w:evenVBand="0" w:oddHBand="1" w:evenHBand="0" w:firstRowFirstColumn="0" w:firstRowLastColumn="0" w:lastRowFirstColumn="0" w:lastRowLastColumn="0"/>
+              <w:rPr>
+                <w:lang w:val="es-AR"/>
+              </w:rPr>
+            </w:pPr>
+            <w:r>
+              <w:rPr>
+                <w:lang w:val="es-AR"/>
+              </w:rPr>
+              <w:t>Disco:</w:t>
+            </w:r>
+          </w:p>
+          <w:p>
+            <w:pPr>
+              <w:cnfStyle w:val="000000100000" w:firstRow="0" w:lastRow="0" w:firstColumn="0" w:lastColumn="0" w:oddVBand="0" w:evenVBand="0" w:oddHBand="1" w:evenHBand="0" w:firstRowFirstColumn="0" w:firstRowLastColumn="0" w:lastRowFirstColumn="0" w:lastRowLastColumn="0"/>
+              <w:rPr>
+                <w:lang w:val="es-AR"/>
+              </w:rPr>
+            </w:pPr>
+            <w:r>
+              <w:rPr>
+                <w:lang w:val="es-AR"/>
+              </w:rPr>
+              <w:t>RAM</w:t>
+            </w:r>
+          </w:p>
+          <w:p>
+            <w:pPr>
+              <w:cnfStyle w:val="000000100000" w:firstRow="0" w:lastRow="0" w:firstColumn="0" w:lastColumn="0" w:oddVBand="0" w:evenVBand="0" w:oddHBand="1" w:evenHBand="0" w:firstRowFirstColumn="0" w:firstRowLastColumn="0" w:lastRowFirstColumn="0" w:lastRowLastColumn="0"/>
+              <w:rPr>
+                <w:lang w:val="es-AR"/>
+              </w:rPr>
+            </w:pPr>
+            <w:r>
+              <w:rPr>
+                <w:lang w:val="es-AR"/>
+              </w:rPr>
+              <w:t>Red</w:t>
+            </w:r>
+          </w:p>
+        </w:tc>
+        <w:tc>
+          <w:tcPr>
+            <w:tcW w:w="1874" w:type="dxa"/>
+          </w:tcPr>
+          <w:p>
+            <w:pPr>
+              <w:cnfStyle w:val="000000100000" w:firstRow="0" w:lastRow="0" w:firstColumn="0" w:lastColumn="0" w:oddVBand="0" w:evenVBand="0" w:oddHBand="1" w:evenHBand="0" w:firstRowFirstColumn="0" w:firstRowLastColumn="0" w:lastRowFirstColumn="0" w:lastRowLastColumn="0"/>
+              <w:rPr>
+                <w:lang w:val="es-AR"/>
+              </w:rPr>
+            </w:pPr>
+          </w:p>
+        </w:tc>
+      </w:tr>
+      <w:tr>
+        <w:tc>
+          <w:tcPr>
+            <w:cnfStyle w:val="001000000000" w:firstRow="0" w:lastRow="0" w:firstColumn="1" w:lastColumn="0" w:oddVBand="0" w:evenVBand="0" w:oddHBand="0" w:evenHBand="0" w:firstRowFirstColumn="0" w:firstRowLastColumn="0" w:lastRowFirstColumn="0" w:lastRowLastColumn="0"/>
+            <w:tcW w:w="2326" w:type="dxa"/>
+          </w:tcPr>
+          <w:p>
+            <w:pPr>
+              <w:rPr>
+                <w:lang w:val="es-AR"/>
+              </w:rPr>
+            </w:pPr>
+            <w:proofErr w:type="spellStart"/>
+            <w:r>
+              <w:rPr>
+                <w:lang w:val="es-AR"/>
+              </w:rPr>
+              <w:t>Router</w:t>
+            </w:r>
+            <w:proofErr w:type="spellEnd"/>
+          </w:p>
+        </w:tc>
+        <w:tc>
+          <w:tcPr>
+            <w:tcW w:w="2201" w:type="dxa"/>
+          </w:tcPr>
+          <w:p>
+            <w:pPr>
+              <w:cnfStyle w:val="000000000000" w:firstRow="0" w:lastRow="0" w:firstColumn="0" w:lastColumn="0" w:oddVBand="0" w:evenVBand="0" w:oddHBand="0" w:evenHBand="0" w:firstRowFirstColumn="0" w:firstRowLastColumn="0" w:lastRowFirstColumn="0" w:lastRowLastColumn="0"/>
+              <w:rPr>
+                <w:lang w:val="es-AR"/>
+              </w:rPr>
+            </w:pPr>
+            <w:r>
+              <w:rPr>
+                <w:lang w:val="es-AR"/>
+              </w:rPr>
+              <w:t xml:space="preserve">Intercomunicar los diferentes </w:t>
+            </w:r>
+            <w:r>
+              <w:rPr>
+                <w:lang w:val="es-AR"/>
+              </w:rPr>
+              <w:lastRenderedPageBreak/>
+              <w:t xml:space="preserve">servidores y las PC de los </w:t>
+            </w:r>
+            <w:proofErr w:type="spellStart"/>
+            <w:r>
+              <w:rPr>
+                <w:lang w:val="es-AR"/>
+              </w:rPr>
+              <w:t>usuarioes</w:t>
+            </w:r>
+            <w:proofErr w:type="spellEnd"/>
+          </w:p>
+        </w:tc>
+        <w:tc>
+          <w:tcPr>
+            <w:tcW w:w="2427" w:type="dxa"/>
+          </w:tcPr>
+          <w:p>
+            <w:pPr>
+              <w:cnfStyle w:val="000000000000" w:firstRow="0" w:lastRow="0" w:firstColumn="0" w:lastColumn="0" w:oddVBand="0" w:evenVBand="0" w:oddHBand="0" w:evenHBand="0" w:firstRowFirstColumn="0" w:firstRowLastColumn="0" w:lastRowFirstColumn="0" w:lastRowLastColumn="0"/>
+              <w:rPr>
+                <w:lang w:val="es-AR"/>
+              </w:rPr>
+            </w:pPr>
+            <w:r>
+              <w:rPr>
+                <w:lang w:val="es-AR"/>
+              </w:rPr>
+              <w:lastRenderedPageBreak/>
+              <w:t>Capacidad de transferencia:</w:t>
+            </w:r>
+          </w:p>
+          <w:p>
+            <w:pPr>
+              <w:cnfStyle w:val="000000000000" w:firstRow="0" w:lastRow="0" w:firstColumn="0" w:lastColumn="0" w:oddVBand="0" w:evenVBand="0" w:oddHBand="0" w:evenHBand="0" w:firstRowFirstColumn="0" w:firstRowLastColumn="0" w:lastRowFirstColumn="0" w:lastRowLastColumn="0"/>
+              <w:rPr>
+                <w:lang w:val="es-AR"/>
+              </w:rPr>
+            </w:pPr>
+            <w:r>
+              <w:rPr>
+                <w:lang w:val="es-AR"/>
+              </w:rPr>
+              <w:t>Usuarios simultáneos:</w:t>
+            </w:r>
+          </w:p>
+        </w:tc>
+        <w:tc>
+          <w:tcPr>
+            <w:tcW w:w="1874" w:type="dxa"/>
+          </w:tcPr>
+          <w:p>
+            <w:pPr>
+              <w:cnfStyle w:val="000000000000" w:firstRow="0" w:lastRow="0" w:firstColumn="0" w:lastColumn="0" w:oddVBand="0" w:evenVBand="0" w:oddHBand="0" w:evenHBand="0" w:firstRowFirstColumn="0" w:firstRowLastColumn="0" w:lastRowFirstColumn="0" w:lastRowLastColumn="0"/>
+              <w:rPr>
+                <w:lang w:val="es-AR"/>
+              </w:rPr>
+            </w:pPr>
+          </w:p>
+        </w:tc>
+      </w:tr>
+      <w:tr>
+        <w:trPr>
+          <w:cnfStyle w:val="000000100000" w:firstRow="0" w:lastRow="0" w:firstColumn="0" w:lastColumn="0" w:oddVBand="0" w:evenVBand="0" w:oddHBand="1" w:evenHBand="0" w:firstRowFirstColumn="0" w:firstRowLastColumn="0" w:lastRowFirstColumn="0" w:lastRowLastColumn="0"/>
+        </w:trPr>
+        <w:tc>
+          <w:tcPr>
+            <w:cnfStyle w:val="001000000000" w:firstRow="0" w:lastRow="0" w:firstColumn="1" w:lastColumn="0" w:oddVBand="0" w:evenVBand="0" w:oddHBand="0" w:evenHBand="0" w:firstRowFirstColumn="0" w:firstRowLastColumn="0" w:lastRowFirstColumn="0" w:lastRowLastColumn="0"/>
+            <w:tcW w:w="2326" w:type="dxa"/>
+          </w:tcPr>
+          <w:p>
+            <w:pPr>
+              <w:rPr>
+                <w:lang w:val="es-AR"/>
+              </w:rPr>
+            </w:pPr>
+            <w:proofErr w:type="spellStart"/>
+            <w:r>
+              <w:rPr>
+                <w:lang w:val="es-AR"/>
+              </w:rPr>
+              <w:lastRenderedPageBreak/>
+              <w:t>Router</w:t>
+            </w:r>
+            <w:proofErr w:type="spellEnd"/>
+            <w:r>
+              <w:rPr>
+                <w:lang w:val="es-AR"/>
+              </w:rPr>
+              <w:t xml:space="preserve"> wifi</w:t>
+            </w:r>
+          </w:p>
+        </w:tc>
+        <w:tc>
+          <w:tcPr>
+            <w:tcW w:w="2201" w:type="dxa"/>
+          </w:tcPr>
+          <w:p>
+            <w:pPr>
+              <w:cnfStyle w:val="000000100000" w:firstRow="0" w:lastRow="0" w:firstColumn="0" w:lastColumn="0" w:oddVBand="0" w:evenVBand="0" w:oddHBand="1" w:evenHBand="0" w:firstRowFirstColumn="0" w:firstRowLastColumn="0" w:lastRowFirstColumn="0" w:lastRowLastColumn="0"/>
+              <w:rPr>
+                <w:lang w:val="es-AR"/>
+              </w:rPr>
+            </w:pPr>
+            <w:r>
+              <w:rPr>
+                <w:lang w:val="es-AR"/>
+              </w:rPr>
+              <w:t>Intercomunicar las PC de los usuarios con la aplicación de forma inalámbrica</w:t>
+            </w:r>
+          </w:p>
+        </w:tc>
+        <w:tc>
+          <w:tcPr>
+            <w:tcW w:w="2427" w:type="dxa"/>
+          </w:tcPr>
+          <w:p>
+            <w:pPr>
+              <w:cnfStyle w:val="000000100000" w:firstRow="0" w:lastRow="0" w:firstColumn="0" w:lastColumn="0" w:oddVBand="0" w:evenVBand="0" w:oddHBand="1" w:evenHBand="0" w:firstRowFirstColumn="0" w:firstRowLastColumn="0" w:lastRowFirstColumn="0" w:lastRowLastColumn="0"/>
+              <w:rPr>
+                <w:lang w:val="es-AR"/>
+              </w:rPr>
+            </w:pPr>
+            <w:r>
+              <w:rPr>
+                <w:lang w:val="es-AR"/>
+              </w:rPr>
+              <w:t>Capacidad de transferencia:</w:t>
+            </w:r>
+          </w:p>
+          <w:p>
+            <w:pPr>
+              <w:cnfStyle w:val="000000100000" w:firstRow="0" w:lastRow="0" w:firstColumn="0" w:lastColumn="0" w:oddVBand="0" w:evenVBand="0" w:oddHBand="1" w:evenHBand="0" w:firstRowFirstColumn="0" w:firstRowLastColumn="0" w:lastRowFirstColumn="0" w:lastRowLastColumn="0"/>
+              <w:rPr>
+                <w:lang w:val="es-AR"/>
+              </w:rPr>
+            </w:pPr>
+            <w:r>
+              <w:rPr>
+                <w:lang w:val="es-AR"/>
+              </w:rPr>
+              <w:t>Usuarios simultáneos:</w:t>
+            </w:r>
+          </w:p>
+        </w:tc>
+        <w:tc>
+          <w:tcPr>
+            <w:tcW w:w="1874" w:type="dxa"/>
+          </w:tcPr>
+          <w:p>
+            <w:pPr>
+              <w:cnfStyle w:val="000000100000" w:firstRow="0" w:lastRow="0" w:firstColumn="0" w:lastColumn="0" w:oddVBand="0" w:evenVBand="0" w:oddHBand="1" w:evenHBand="0" w:firstRowFirstColumn="0" w:firstRowLastColumn="0" w:lastRowFirstColumn="0" w:lastRowLastColumn="0"/>
+              <w:rPr>
+                <w:lang w:val="es-AR"/>
+              </w:rPr>
+            </w:pPr>
+            <w:r>
+              <w:rPr>
+                <w:lang w:val="es-AR"/>
+              </w:rPr>
+              <w:t>Opcional</w:t>
+            </w:r>
+          </w:p>
+        </w:tc>
+      </w:tr>
+      <w:tr>
+        <w:tc>
+          <w:tcPr>
+            <w:cnfStyle w:val="001000000000" w:firstRow="0" w:lastRow="0" w:firstColumn="1" w:lastColumn="0" w:oddVBand="0" w:evenVBand="0" w:oddHBand="0" w:evenHBand="0" w:firstRowFirstColumn="0" w:firstRowLastColumn="0" w:lastRowFirstColumn="0" w:lastRowLastColumn="0"/>
+            <w:tcW w:w="2326" w:type="dxa"/>
+          </w:tcPr>
+          <w:p>
+            <w:pPr>
+              <w:rPr>
+                <w:lang w:val="es-AR"/>
+              </w:rPr>
+            </w:pPr>
+          </w:p>
+        </w:tc>
+        <w:tc>
+          <w:tcPr>
+            <w:tcW w:w="2201" w:type="dxa"/>
+          </w:tcPr>
+          <w:p>
+            <w:pPr>
+              <w:cnfStyle w:val="000000000000" w:firstRow="0" w:lastRow="0" w:firstColumn="0" w:lastColumn="0" w:oddVBand="0" w:evenVBand="0" w:oddHBand="0" w:evenHBand="0" w:firstRowFirstColumn="0" w:firstRowLastColumn="0" w:lastRowFirstColumn="0" w:lastRowLastColumn="0"/>
+              <w:rPr>
+                <w:lang w:val="es-AR"/>
+              </w:rPr>
+            </w:pPr>
+          </w:p>
+        </w:tc>
+        <w:tc>
+          <w:tcPr>
+            <w:tcW w:w="2427" w:type="dxa"/>
+          </w:tcPr>
+          <w:p>
+            <w:pPr>
+              <w:cnfStyle w:val="000000000000" w:firstRow="0" w:lastRow="0" w:firstColumn="0" w:lastColumn="0" w:oddVBand="0" w:evenVBand="0" w:oddHBand="0" w:evenHBand="0" w:firstRowFirstColumn="0" w:firstRowLastColumn="0" w:lastRowFirstColumn="0" w:lastRowLastColumn="0"/>
+              <w:rPr>
+                <w:lang w:val="es-AR"/>
+              </w:rPr>
+            </w:pPr>
+          </w:p>
+        </w:tc>
+        <w:tc>
+          <w:tcPr>
+            <w:tcW w:w="1874" w:type="dxa"/>
+          </w:tcPr>
+          <w:p>
+            <w:pPr>
+              <w:cnfStyle w:val="000000000000" w:firstRow="0" w:lastRow="0" w:firstColumn="0" w:lastColumn="0" w:oddVBand="0" w:evenVBand="0" w:oddHBand="0" w:evenHBand="0" w:firstRowFirstColumn="0" w:firstRowLastColumn="0" w:lastRowFirstColumn="0" w:lastRowLastColumn="0"/>
+              <w:rPr>
+                <w:lang w:val="es-AR"/>
+              </w:rPr>
+            </w:pPr>
+          </w:p>
+        </w:tc>
+      </w:tr>
+    </w:tbl>
+    <w:p>
+      <w:pPr>
+        <w:rPr>
+          <w:lang w:val="es-AR"/>
+        </w:rPr>
+      </w:pPr>
+      <w:r>
+        <w:rPr>
+          <w:lang w:val="es-AR"/>
+        </w:rPr>
+        <w:t>:</w:t>
+      </w:r>
     </w:p>
     <w:p>
       <w:pPr>
-        <w:pStyle w:val="Subtitle"/>
         <w:rPr>
           <w:lang w:val="es-AR"/>
         </w:rPr>
@@ -3819,29 +4633,343 @@
     <w:p>
       <w:pPr>
         <w:rPr>
-          <w:rFonts w:ascii="Arial Black" w:hAnsi="Arial Black" w:cs="Arial"/>
-          <w:sz w:val="28"/>
-          <w:szCs w:val="20"/>
-          <w:lang w:val="es-ES" w:eastAsia="es-ES"/>
+          <w:lang w:val="es-AR"/>
         </w:rPr>
       </w:pPr>
     </w:p>
     <w:p>
       <w:pPr>
-        <w:rPr>
-          <w:rFonts w:ascii="Arial Black" w:hAnsi="Arial Black" w:cs="Arial"/>
-          <w:sz w:val="28"/>
-          <w:szCs w:val="20"/>
-          <w:lang w:val="es-ES" w:eastAsia="es-ES"/>
-        </w:rPr>
-      </w:pPr>
+        <w:pStyle w:val="Heading2"/>
+        <w:ind w:left="360"/>
+        <w:rPr>
+          <w:rFonts w:ascii="Arial" w:hAnsi="Arial" w:cs="Arial"/>
+          <w:b/>
+          <w:color w:val="auto"/>
+          <w:sz w:val="24"/>
+          <w:szCs w:val="28"/>
+          <w:lang w:val="es-AR"/>
+        </w:rPr>
+      </w:pPr>
+      <w:r>
+        <w:rPr>
+          <w:rFonts w:ascii="Arial" w:hAnsi="Arial" w:cs="Arial"/>
+          <w:b/>
+          <w:color w:val="auto"/>
+          <w:sz w:val="24"/>
+          <w:szCs w:val="28"/>
+          <w:lang w:val="es-AR"/>
+        </w:rPr>
+        <w:t>Tecnología</w:t>
+      </w:r>
+      <w:r>
+        <w:rPr>
+          <w:rFonts w:ascii="Arial" w:hAnsi="Arial" w:cs="Arial"/>
+          <w:b/>
+          <w:color w:val="auto"/>
+          <w:sz w:val="24"/>
+          <w:szCs w:val="28"/>
+          <w:lang w:val="es-AR"/>
+        </w:rPr>
+        <w:t>s</w:t>
+      </w:r>
     </w:p>
+    <w:p>
+      <w:pPr>
+        <w:rPr>
+          <w:lang w:val="es-AR"/>
+        </w:rPr>
+      </w:pPr>
+    </w:p>
+    <w:tbl>
+      <w:tblPr>
+        <w:tblStyle w:val="GridTable4-Accent1"/>
+        <w:tblW w:w="0" w:type="auto"/>
+        <w:tblLook w:val="04A0" w:firstRow="1" w:lastRow="0" w:firstColumn="1" w:lastColumn="0" w:noHBand="0" w:noVBand="1"/>
+      </w:tblPr>
+      <w:tblGrid>
+        <w:gridCol w:w="2972"/>
+        <w:gridCol w:w="5812"/>
+      </w:tblGrid>
+      <w:tr>
+        <w:trPr>
+          <w:cnfStyle w:val="100000000000" w:firstRow="1" w:lastRow="0" w:firstColumn="0" w:lastColumn="0" w:oddVBand="0" w:evenVBand="0" w:oddHBand="0" w:evenHBand="0" w:firstRowFirstColumn="0" w:firstRowLastColumn="0" w:lastRowFirstColumn="0" w:lastRowLastColumn="0"/>
+        </w:trPr>
+        <w:tc>
+          <w:tcPr>
+            <w:cnfStyle w:val="001000000000" w:firstRow="0" w:lastRow="0" w:firstColumn="1" w:lastColumn="0" w:oddVBand="0" w:evenVBand="0" w:oddHBand="0" w:evenHBand="0" w:firstRowFirstColumn="0" w:firstRowLastColumn="0" w:lastRowFirstColumn="0" w:lastRowLastColumn="0"/>
+            <w:tcW w:w="2972" w:type="dxa"/>
+          </w:tcPr>
+          <w:p>
+            <w:pPr>
+              <w:rPr>
+                <w:lang w:val="es-AR"/>
+              </w:rPr>
+            </w:pPr>
+            <w:r>
+              <w:rPr>
+                <w:lang w:val="es-AR"/>
+              </w:rPr>
+              <w:t>Tecnología</w:t>
+            </w:r>
+          </w:p>
+        </w:tc>
+        <w:tc>
+          <w:tcPr>
+            <w:tcW w:w="5812" w:type="dxa"/>
+          </w:tcPr>
+          <w:p>
+            <w:pPr>
+              <w:cnfStyle w:val="100000000000" w:firstRow="1" w:lastRow="0" w:firstColumn="0" w:lastColumn="0" w:oddVBand="0" w:evenVBand="0" w:oddHBand="0" w:evenHBand="0" w:firstRowFirstColumn="0" w:firstRowLastColumn="0" w:lastRowFirstColumn="0" w:lastRowLastColumn="0"/>
+              <w:rPr>
+                <w:lang w:val="es-AR"/>
+              </w:rPr>
+            </w:pPr>
+            <w:r>
+              <w:rPr>
+                <w:lang w:val="es-AR"/>
+              </w:rPr>
+              <w:t>Descripción</w:t>
+            </w:r>
+          </w:p>
+        </w:tc>
+      </w:tr>
+      <w:tr>
+        <w:trPr>
+          <w:cnfStyle w:val="000000100000" w:firstRow="0" w:lastRow="0" w:firstColumn="0" w:lastColumn="0" w:oddVBand="0" w:evenVBand="0" w:oddHBand="1" w:evenHBand="0" w:firstRowFirstColumn="0" w:firstRowLastColumn="0" w:lastRowFirstColumn="0" w:lastRowLastColumn="0"/>
+        </w:trPr>
+        <w:tc>
+          <w:tcPr>
+            <w:cnfStyle w:val="001000000000" w:firstRow="0" w:lastRow="0" w:firstColumn="1" w:lastColumn="0" w:oddVBand="0" w:evenVBand="0" w:oddHBand="0" w:evenHBand="0" w:firstRowFirstColumn="0" w:firstRowLastColumn="0" w:lastRowFirstColumn="0" w:lastRowLastColumn="0"/>
+            <w:tcW w:w="2972" w:type="dxa"/>
+          </w:tcPr>
+          <w:p>
+            <w:pPr>
+              <w:rPr>
+                <w:lang w:val="es-AR"/>
+              </w:rPr>
+            </w:pPr>
+            <w:r>
+              <w:rPr>
+                <w:lang w:val="es-AR"/>
+              </w:rPr>
+              <w:t>Apache Web Server</w:t>
+            </w:r>
+          </w:p>
+        </w:tc>
+        <w:tc>
+          <w:tcPr>
+            <w:tcW w:w="5812" w:type="dxa"/>
+          </w:tcPr>
+          <w:p>
+            <w:pPr>
+              <w:cnfStyle w:val="000000100000" w:firstRow="0" w:lastRow="0" w:firstColumn="0" w:lastColumn="0" w:oddVBand="0" w:evenVBand="0" w:oddHBand="1" w:evenHBand="0" w:firstRowFirstColumn="0" w:firstRowLastColumn="0" w:lastRowFirstColumn="0" w:lastRowLastColumn="0"/>
+              <w:rPr>
+                <w:lang w:val="es-AR"/>
+              </w:rPr>
+            </w:pPr>
+            <w:r>
+              <w:rPr>
+                <w:lang w:val="es-AR"/>
+              </w:rPr>
+              <w:t>Servidor web de la aplicación.</w:t>
+            </w:r>
+          </w:p>
+        </w:tc>
+      </w:tr>
+      <w:tr>
+        <w:tc>
+          <w:tcPr>
+            <w:cnfStyle w:val="001000000000" w:firstRow="0" w:lastRow="0" w:firstColumn="1" w:lastColumn="0" w:oddVBand="0" w:evenVBand="0" w:oddHBand="0" w:evenHBand="0" w:firstRowFirstColumn="0" w:firstRowLastColumn="0" w:lastRowFirstColumn="0" w:lastRowLastColumn="0"/>
+            <w:tcW w:w="2972" w:type="dxa"/>
+          </w:tcPr>
+          <w:p>
+            <w:pPr>
+              <w:rPr>
+                <w:lang w:val="es-AR"/>
+              </w:rPr>
+            </w:pPr>
+            <w:proofErr w:type="spellStart"/>
+            <w:r>
+              <w:rPr>
+                <w:lang w:val="es-AR"/>
+              </w:rPr>
+              <w:t>MariaDB</w:t>
+            </w:r>
+            <w:proofErr w:type="spellEnd"/>
+          </w:p>
+        </w:tc>
+        <w:tc>
+          <w:tcPr>
+            <w:tcW w:w="5812" w:type="dxa"/>
+          </w:tcPr>
+          <w:p>
+            <w:pPr>
+              <w:cnfStyle w:val="000000000000" w:firstRow="0" w:lastRow="0" w:firstColumn="0" w:lastColumn="0" w:oddVBand="0" w:evenVBand="0" w:oddHBand="0" w:evenHBand="0" w:firstRowFirstColumn="0" w:firstRowLastColumn="0" w:lastRowFirstColumn="0" w:lastRowLastColumn="0"/>
+              <w:rPr>
+                <w:lang w:val="es-AR"/>
+              </w:rPr>
+            </w:pPr>
+            <w:r>
+              <w:rPr>
+                <w:lang w:val="es-AR"/>
+              </w:rPr>
+              <w:t>Motor de base de datos relacional</w:t>
+            </w:r>
+          </w:p>
+        </w:tc>
+      </w:tr>
+      <w:tr>
+        <w:trPr>
+          <w:cnfStyle w:val="000000100000" w:firstRow="0" w:lastRow="0" w:firstColumn="0" w:lastColumn="0" w:oddVBand="0" w:evenVBand="0" w:oddHBand="1" w:evenHBand="0" w:firstRowFirstColumn="0" w:firstRowLastColumn="0" w:lastRowFirstColumn="0" w:lastRowLastColumn="0"/>
+        </w:trPr>
+        <w:tc>
+          <w:tcPr>
+            <w:cnfStyle w:val="001000000000" w:firstRow="0" w:lastRow="0" w:firstColumn="1" w:lastColumn="0" w:oddVBand="0" w:evenVBand="0" w:oddHBand="0" w:evenHBand="0" w:firstRowFirstColumn="0" w:firstRowLastColumn="0" w:lastRowFirstColumn="0" w:lastRowLastColumn="0"/>
+            <w:tcW w:w="2972" w:type="dxa"/>
+          </w:tcPr>
+          <w:p>
+            <w:pPr>
+              <w:rPr>
+                <w:lang w:val="es-AR"/>
+              </w:rPr>
+            </w:pPr>
+            <w:proofErr w:type="spellStart"/>
+            <w:r>
+              <w:rPr>
+                <w:lang w:val="es-AR"/>
+              </w:rPr>
+              <w:t>Symfony</w:t>
+            </w:r>
+            <w:proofErr w:type="spellEnd"/>
+            <w:r>
+              <w:rPr>
+                <w:lang w:val="es-AR"/>
+              </w:rPr>
+              <w:t xml:space="preserve"> 2.8</w:t>
+            </w:r>
+          </w:p>
+        </w:tc>
+        <w:tc>
+          <w:tcPr>
+            <w:tcW w:w="5812" w:type="dxa"/>
+          </w:tcPr>
+          <w:p>
+            <w:pPr>
+              <w:cnfStyle w:val="000000100000" w:firstRow="0" w:lastRow="0" w:firstColumn="0" w:lastColumn="0" w:oddVBand="0" w:evenVBand="0" w:oddHBand="1" w:evenHBand="0" w:firstRowFirstColumn="0" w:firstRowLastColumn="0" w:lastRowFirstColumn="0" w:lastRowLastColumn="0"/>
+              <w:rPr>
+                <w:lang w:val="es-AR"/>
+              </w:rPr>
+            </w:pPr>
+            <w:r>
+              <w:rPr>
+                <w:lang w:val="es-AR"/>
+              </w:rPr>
+              <w:t xml:space="preserve">Framework de aplicaciones PHP </w:t>
+            </w:r>
+          </w:p>
+        </w:tc>
+      </w:tr>
+      <w:tr>
+        <w:tc>
+          <w:tcPr>
+            <w:cnfStyle w:val="001000000000" w:firstRow="0" w:lastRow="0" w:firstColumn="1" w:lastColumn="0" w:oddVBand="0" w:evenVBand="0" w:oddHBand="0" w:evenHBand="0" w:firstRowFirstColumn="0" w:firstRowLastColumn="0" w:lastRowFirstColumn="0" w:lastRowLastColumn="0"/>
+            <w:tcW w:w="2972" w:type="dxa"/>
+          </w:tcPr>
+          <w:p>
+            <w:pPr>
+              <w:rPr>
+                <w:lang w:val="es-AR"/>
+              </w:rPr>
+            </w:pPr>
+            <w:proofErr w:type="spellStart"/>
+            <w:r>
+              <w:rPr>
+                <w:lang w:val="es-AR"/>
+              </w:rPr>
+              <w:t>Bootstrap</w:t>
+            </w:r>
+            <w:proofErr w:type="spellEnd"/>
+          </w:p>
+        </w:tc>
+        <w:tc>
+          <w:tcPr>
+            <w:tcW w:w="5812" w:type="dxa"/>
+          </w:tcPr>
+          <w:p>
+            <w:pPr>
+              <w:cnfStyle w:val="000000000000" w:firstRow="0" w:lastRow="0" w:firstColumn="0" w:lastColumn="0" w:oddVBand="0" w:evenVBand="0" w:oddHBand="0" w:evenHBand="0" w:firstRowFirstColumn="0" w:firstRowLastColumn="0" w:lastRowFirstColumn="0" w:lastRowLastColumn="0"/>
+            </w:pPr>
+            <w:r>
+              <w:t>Framework html/</w:t>
+            </w:r>
+            <w:proofErr w:type="spellStart"/>
+            <w:r>
+              <w:t>css</w:t>
+            </w:r>
+            <w:proofErr w:type="spellEnd"/>
+            <w:r>
+              <w:t>/</w:t>
+            </w:r>
+            <w:proofErr w:type="spellStart"/>
+            <w:r>
+              <w:t>js</w:t>
+            </w:r>
+            <w:proofErr w:type="spellEnd"/>
+            <w:r>
+              <w:t>.</w:t>
+            </w:r>
+          </w:p>
+        </w:tc>
+      </w:tr>
+      <w:tr>
+        <w:trPr>
+          <w:cnfStyle w:val="000000100000" w:firstRow="0" w:lastRow="0" w:firstColumn="0" w:lastColumn="0" w:oddVBand="0" w:evenVBand="0" w:oddHBand="1" w:evenHBand="0" w:firstRowFirstColumn="0" w:firstRowLastColumn="0" w:lastRowFirstColumn="0" w:lastRowLastColumn="0"/>
+        </w:trPr>
+        <w:tc>
+          <w:tcPr>
+            <w:cnfStyle w:val="001000000000" w:firstRow="0" w:lastRow="0" w:firstColumn="1" w:lastColumn="0" w:oddVBand="0" w:evenVBand="0" w:oddHBand="0" w:evenHBand="0" w:firstRowFirstColumn="0" w:firstRowLastColumn="0" w:lastRowFirstColumn="0" w:lastRowLastColumn="0"/>
+            <w:tcW w:w="2972" w:type="dxa"/>
+          </w:tcPr>
+          <w:p>
+            <w:pPr>
+              <w:rPr>
+                <w:lang w:val="es-AR"/>
+              </w:rPr>
+            </w:pPr>
+            <w:proofErr w:type="spellStart"/>
+            <w:r>
+              <w:rPr>
+                <w:lang w:val="es-AR"/>
+              </w:rPr>
+              <w:t>AngularJs</w:t>
+            </w:r>
+            <w:proofErr w:type="spellEnd"/>
+          </w:p>
+        </w:tc>
+        <w:tc>
+          <w:tcPr>
+            <w:tcW w:w="5812" w:type="dxa"/>
+          </w:tcPr>
+          <w:p>
+            <w:pPr>
+              <w:cnfStyle w:val="000000100000" w:firstRow="0" w:lastRow="0" w:firstColumn="0" w:lastColumn="0" w:oddVBand="0" w:evenVBand="0" w:oddHBand="1" w:evenHBand="0" w:firstRowFirstColumn="0" w:firstRowLastColumn="0" w:lastRowFirstColumn="0" w:lastRowLastColumn="0"/>
+            </w:pPr>
+            <w:r>
+              <w:t>Framework JS</w:t>
+            </w:r>
+          </w:p>
+        </w:tc>
+      </w:tr>
+    </w:tbl>
+    <w:p/>
+    <w:p/>
+    <w:p/>
     <w:p>
       <w:pPr>
         <w:pStyle w:val="Heading1"/>
         <w:numPr>
           <w:ilvl w:val="0"/>
-          <w:numId w:val="3"/>
+          <w:numId w:val="7"/>
         </w:numPr>
         <w:rPr>
           <w:rFonts w:ascii="Arial Black" w:hAnsi="Arial Black" w:cs="Arial"/>
@@ -4156,7 +5284,18 @@
                 <w:szCs w:val="22"/>
                 <w:lang w:val="es-ES"/>
               </w:rPr>
-              <w:t>Acceso al Sitio con navegadores obsoletos</w:t>
+              <w:t xml:space="preserve">Acceso al Sitio con navegadores </w:t>
+            </w:r>
+            <w:r>
+              <w:rPr>
+                <w:rFonts w:ascii="Arial" w:hAnsi="Arial" w:cs="Arial"/>
+                <w:i/>
+                <w:color w:val="FF0000"/>
+                <w:sz w:val="22"/>
+                <w:szCs w:val="22"/>
+                <w:lang w:val="es-ES"/>
+              </w:rPr>
+              <w:t>obsoletos</w:t>
             </w:r>
           </w:p>
         </w:tc>
@@ -4646,7 +5785,6 @@
                 <w:szCs w:val="22"/>
                 <w:lang w:val="es-ES"/>
               </w:rPr>
-              <w:lastRenderedPageBreak/>
               <w:t>Portabilidad</w:t>
             </w:r>
           </w:p>
@@ -5126,6 +6264,7 @@
                 <w:szCs w:val="22"/>
                 <w:lang w:val="es-ES"/>
               </w:rPr>
+              <w:lastRenderedPageBreak/>
               <w:t>Respuesta</w:t>
             </w:r>
           </w:p>
@@ -6013,16 +7152,6 @@
                 <w:lang w:val="es-AR"/>
               </w:rPr>
             </w:pPr>
-            <w:r>
-              <w:rPr>
-                <w:rFonts w:ascii="Arial" w:hAnsi="Arial" w:cs="Arial"/>
-                <w:i/>
-                <w:sz w:val="22"/>
-                <w:szCs w:val="22"/>
-                <w:lang w:val="es-ES"/>
-              </w:rPr>
-              <w:t>Tiempo de respuesta promedio de</w:t>
-            </w:r>
           </w:p>
         </w:tc>
       </w:tr>
@@ -6052,7 +7181,7 @@
         <w:pStyle w:val="Heading1"/>
         <w:numPr>
           <w:ilvl w:val="0"/>
-          <w:numId w:val="3"/>
+          <w:numId w:val="7"/>
         </w:numPr>
         <w:rPr>
           <w:rFonts w:ascii="Arial Black" w:hAnsi="Arial Black" w:cs="Arial"/>
@@ -6473,7 +7602,6 @@
           <w:szCs w:val="28"/>
           <w:lang w:val="es-ES" w:eastAsia="es-ES"/>
         </w:rPr>
-        <w:lastRenderedPageBreak/>
         <w:t>Mecanismos de integración</w:t>
       </w:r>
       <w:bookmarkEnd w:id="26"/>
@@ -6524,7 +7652,17 @@
           <w:szCs w:val="20"/>
           <w:lang w:val="es-ES"/>
         </w:rPr>
-        <w:t xml:space="preserve"> pero también determinan la forma de comunicación entre los componentes o capas de la solución escogida. Las integraciones están guiadas por los atributos de calidad escogidos o relevados del negocio. </w:t>
+        <w:t xml:space="preserve"> pero también determinan la forma de comunicación entre los componentes o </w:t>
+      </w:r>
+      <w:r>
+        <w:rPr>
+          <w:rFonts w:ascii="Arial" w:hAnsi="Arial" w:cs="Arial"/>
+          <w:sz w:val="22"/>
+          <w:szCs w:val="20"/>
+          <w:lang w:val="es-ES"/>
+        </w:rPr>
+        <w:lastRenderedPageBreak/>
+        <w:t xml:space="preserve">capas de la solución escogida. Las integraciones están guiadas por los atributos de calidad escogidos o relevados del negocio. </w:t>
       </w:r>
     </w:p>
     <w:p>
@@ -6755,7 +7893,7 @@
         <w:pStyle w:val="Heading1"/>
         <w:numPr>
           <w:ilvl w:val="0"/>
-          <w:numId w:val="3"/>
+          <w:numId w:val="7"/>
         </w:numPr>
         <w:rPr>
           <w:rFonts w:ascii="Arial Black" w:hAnsi="Arial Black" w:cs="Arial"/>
@@ -6774,6 +7912,7 @@
           <w:szCs w:val="28"/>
           <w:lang w:val="es-ES" w:eastAsia="es-ES"/>
         </w:rPr>
+        <w:lastRenderedPageBreak/>
         <w:t>Aprobaciones</w:t>
       </w:r>
       <w:bookmarkEnd w:id="28"/>
@@ -7130,7 +8269,7 @@
         <w:sz w:val="20"/>
         <w:szCs w:val="20"/>
       </w:rPr>
-      <w:t>9</w:t>
+      <w:t>6</w:t>
     </w:r>
     <w:r>
       <w:rPr>
@@ -7179,7 +8318,7 @@
         <w:sz w:val="20"/>
         <w:szCs w:val="20"/>
       </w:rPr>
-      <w:t>9</w:t>
+      <w:t>10</w:t>
     </w:r>
     <w:r>
       <w:rPr>
@@ -7524,7 +8663,17 @@
               <w:szCs w:val="20"/>
               <w:lang w:val="es-AR"/>
             </w:rPr>
-            <w:t>Versión 1.1</w:t>
+            <w:t>Versión 1.</w:t>
+          </w:r>
+          <w:r>
+            <w:rPr>
+              <w:rFonts w:ascii="Univers (W1)" w:hAnsi="Univers (W1)"/>
+              <w:b/>
+              <w:sz w:val="20"/>
+              <w:szCs w:val="20"/>
+              <w:lang w:val="es-AR"/>
+            </w:rPr>
+            <w:t>2</w:t>
           </w:r>
         </w:p>
       </w:tc>
@@ -7552,7 +8701,17 @@
               <w:szCs w:val="20"/>
               <w:lang w:val="es-AR"/>
             </w:rPr>
-            <w:t>10</w:t>
+            <w:t>1</w:t>
+          </w:r>
+          <w:r>
+            <w:rPr>
+              <w:rFonts w:ascii="Univers (W1)" w:hAnsi="Univers (W1)"/>
+              <w:b/>
+              <w:sz w:val="20"/>
+              <w:szCs w:val="20"/>
+              <w:lang w:val="es-AR"/>
+            </w:rPr>
+            <w:t>7</w:t>
           </w:r>
           <w:r>
             <w:rPr>
@@ -8383,6 +9542,98 @@
     </w:lvl>
   </w:abstractNum>
   <w:abstractNum w:abstractNumId="4" w15:restartNumberingAfterBreak="0">
+    <w:nsid w:val="48E95E3A"/>
+    <w:multiLevelType w:val="multilevel"/>
+    <w:tmpl w:val="2C0A001F"/>
+    <w:lvl w:ilvl="0">
+      <w:start w:val="1"/>
+      <w:numFmt w:val="decimal"/>
+      <w:lvlText w:val="%1."/>
+      <w:lvlJc w:val="left"/>
+      <w:pPr>
+        <w:ind w:left="360" w:hanging="360"/>
+      </w:pPr>
+      <w:rPr>
+        <w:rFonts w:hint="default"/>
+        <w:color w:val="auto"/>
+        <w:sz w:val="28"/>
+        <w:szCs w:val="28"/>
+      </w:rPr>
+    </w:lvl>
+    <w:lvl w:ilvl="1">
+      <w:start w:val="1"/>
+      <w:numFmt w:val="decimal"/>
+      <w:lvlText w:val="%1.%2."/>
+      <w:lvlJc w:val="left"/>
+      <w:pPr>
+        <w:ind w:left="792" w:hanging="432"/>
+      </w:pPr>
+    </w:lvl>
+    <w:lvl w:ilvl="2">
+      <w:start w:val="1"/>
+      <w:numFmt w:val="decimal"/>
+      <w:lvlText w:val="%1.%2.%3."/>
+      <w:lvlJc w:val="left"/>
+      <w:pPr>
+        <w:ind w:left="1224" w:hanging="504"/>
+      </w:pPr>
+    </w:lvl>
+    <w:lvl w:ilvl="3">
+      <w:start w:val="1"/>
+      <w:numFmt w:val="decimal"/>
+      <w:lvlText w:val="%1.%2.%3.%4."/>
+      <w:lvlJc w:val="left"/>
+      <w:pPr>
+        <w:ind w:left="1728" w:hanging="648"/>
+      </w:pPr>
+    </w:lvl>
+    <w:lvl w:ilvl="4">
+      <w:start w:val="1"/>
+      <w:numFmt w:val="decimal"/>
+      <w:lvlText w:val="%1.%2.%3.%4.%5."/>
+      <w:lvlJc w:val="left"/>
+      <w:pPr>
+        <w:ind w:left="2232" w:hanging="792"/>
+      </w:pPr>
+    </w:lvl>
+    <w:lvl w:ilvl="5">
+      <w:start w:val="1"/>
+      <w:numFmt w:val="decimal"/>
+      <w:lvlText w:val="%1.%2.%3.%4.%5.%6."/>
+      <w:lvlJc w:val="left"/>
+      <w:pPr>
+        <w:ind w:left="2736" w:hanging="936"/>
+      </w:pPr>
+    </w:lvl>
+    <w:lvl w:ilvl="6">
+      <w:start w:val="1"/>
+      <w:numFmt w:val="decimal"/>
+      <w:lvlText w:val="%1.%2.%3.%4.%5.%6.%7."/>
+      <w:lvlJc w:val="left"/>
+      <w:pPr>
+        <w:ind w:left="3240" w:hanging="1080"/>
+      </w:pPr>
+    </w:lvl>
+    <w:lvl w:ilvl="7">
+      <w:start w:val="1"/>
+      <w:numFmt w:val="decimal"/>
+      <w:lvlText w:val="%1.%2.%3.%4.%5.%6.%7.%8."/>
+      <w:lvlJc w:val="left"/>
+      <w:pPr>
+        <w:ind w:left="3744" w:hanging="1224"/>
+      </w:pPr>
+    </w:lvl>
+    <w:lvl w:ilvl="8">
+      <w:start w:val="1"/>
+      <w:numFmt w:val="decimal"/>
+      <w:lvlText w:val="%1.%2.%3.%4.%5.%6.%7.%8.%9."/>
+      <w:lvlJc w:val="left"/>
+      <w:pPr>
+        <w:ind w:left="4320" w:hanging="1440"/>
+      </w:pPr>
+    </w:lvl>
+  </w:abstractNum>
+  <w:abstractNum w:abstractNumId="5" w15:restartNumberingAfterBreak="0">
     <w:nsid w:val="75C00922"/>
     <w:multiLevelType w:val="hybridMultilevel"/>
     <w:tmpl w:val="0BFE5EA4"/>
@@ -8495,7 +9746,7 @@
       </w:rPr>
     </w:lvl>
   </w:abstractNum>
-  <w:abstractNum w:abstractNumId="5" w15:restartNumberingAfterBreak="0">
+  <w:abstractNum w:abstractNumId="6" w15:restartNumberingAfterBreak="0">
     <w:nsid w:val="7AFD10CD"/>
     <w:multiLevelType w:val="hybridMultilevel"/>
     <w:tmpl w:val="971A6996"/>
@@ -8590,7 +9841,7 @@
     <w:abstractNumId w:val="0"/>
   </w:num>
   <w:num w:numId="2">
-    <w:abstractNumId w:val="4"/>
+    <w:abstractNumId w:val="5"/>
   </w:num>
   <w:num w:numId="3">
     <w:abstractNumId w:val="1"/>
@@ -8602,7 +9853,10 @@
     <w:abstractNumId w:val="2"/>
   </w:num>
   <w:num w:numId="6">
-    <w:abstractNumId w:val="5"/>
+    <w:abstractNumId w:val="6"/>
+  </w:num>
+  <w:num w:numId="7">
+    <w:abstractNumId w:val="4"/>
   </w:num>
 </w:numbering>
 </file>
@@ -9352,6 +10606,330 @@
       <w:lang w:val="en-US"/>
     </w:rPr>
   </w:style>
+  <w:style w:type="character" w:styleId="CommentReference">
+    <w:name w:val="annotation reference"/>
+    <w:basedOn w:val="DefaultParagraphFont"/>
+    <w:uiPriority w:val="99"/>
+    <w:semiHidden/>
+    <w:unhideWhenUsed/>
+    <w:rsid w:val="00F8171A"/>
+    <w:rPr>
+      <w:sz w:val="16"/>
+      <w:szCs w:val="16"/>
+    </w:rPr>
+  </w:style>
+  <w:style w:type="paragraph" w:styleId="CommentText">
+    <w:name w:val="annotation text"/>
+    <w:basedOn w:val="Normal"/>
+    <w:link w:val="CommentTextChar"/>
+    <w:uiPriority w:val="99"/>
+    <w:semiHidden/>
+    <w:unhideWhenUsed/>
+    <w:rsid w:val="00F8171A"/>
+    <w:rPr>
+      <w:sz w:val="20"/>
+      <w:szCs w:val="20"/>
+    </w:rPr>
+  </w:style>
+  <w:style w:type="character" w:customStyle="1" w:styleId="CommentTextChar">
+    <w:name w:val="Comment Text Char"/>
+    <w:basedOn w:val="DefaultParagraphFont"/>
+    <w:link w:val="CommentText"/>
+    <w:uiPriority w:val="99"/>
+    <w:semiHidden/>
+    <w:rsid w:val="00F8171A"/>
+    <w:rPr>
+      <w:rFonts w:ascii="Times New Roman" w:eastAsia="Times New Roman" w:hAnsi="Times New Roman" w:cs="Times New Roman"/>
+      <w:sz w:val="20"/>
+      <w:szCs w:val="20"/>
+      <w:lang w:val="en-US"/>
+    </w:rPr>
+  </w:style>
+  <w:style w:type="paragraph" w:styleId="CommentSubject">
+    <w:name w:val="annotation subject"/>
+    <w:basedOn w:val="CommentText"/>
+    <w:next w:val="CommentText"/>
+    <w:link w:val="CommentSubjectChar"/>
+    <w:uiPriority w:val="99"/>
+    <w:semiHidden/>
+    <w:unhideWhenUsed/>
+    <w:rsid w:val="00F8171A"/>
+    <w:rPr>
+      <w:b/>
+      <w:bCs/>
+    </w:rPr>
+  </w:style>
+  <w:style w:type="character" w:customStyle="1" w:styleId="CommentSubjectChar">
+    <w:name w:val="Comment Subject Char"/>
+    <w:basedOn w:val="CommentTextChar"/>
+    <w:link w:val="CommentSubject"/>
+    <w:uiPriority w:val="99"/>
+    <w:semiHidden/>
+    <w:rsid w:val="00F8171A"/>
+    <w:rPr>
+      <w:rFonts w:ascii="Times New Roman" w:eastAsia="Times New Roman" w:hAnsi="Times New Roman" w:cs="Times New Roman"/>
+      <w:b/>
+      <w:bCs/>
+      <w:sz w:val="20"/>
+      <w:szCs w:val="20"/>
+      <w:lang w:val="en-US"/>
+    </w:rPr>
+  </w:style>
+  <w:style w:type="paragraph" w:styleId="BalloonText">
+    <w:name w:val="Balloon Text"/>
+    <w:basedOn w:val="Normal"/>
+    <w:link w:val="BalloonTextChar"/>
+    <w:uiPriority w:val="99"/>
+    <w:semiHidden/>
+    <w:unhideWhenUsed/>
+    <w:rsid w:val="00F8171A"/>
+    <w:rPr>
+      <w:rFonts w:ascii="Segoe UI" w:hAnsi="Segoe UI" w:cs="Segoe UI"/>
+      <w:sz w:val="18"/>
+      <w:szCs w:val="18"/>
+    </w:rPr>
+  </w:style>
+  <w:style w:type="character" w:customStyle="1" w:styleId="BalloonTextChar">
+    <w:name w:val="Balloon Text Char"/>
+    <w:basedOn w:val="DefaultParagraphFont"/>
+    <w:link w:val="BalloonText"/>
+    <w:uiPriority w:val="99"/>
+    <w:semiHidden/>
+    <w:rsid w:val="00F8171A"/>
+    <w:rPr>
+      <w:rFonts w:ascii="Segoe UI" w:eastAsia="Times New Roman" w:hAnsi="Segoe UI" w:cs="Segoe UI"/>
+      <w:sz w:val="18"/>
+      <w:szCs w:val="18"/>
+      <w:lang w:val="en-US"/>
+    </w:rPr>
+  </w:style>
+  <w:style w:type="table" w:styleId="TableGrid">
+    <w:name w:val="Table Grid"/>
+    <w:basedOn w:val="TableNormal"/>
+    <w:uiPriority w:val="39"/>
+    <w:rsid w:val="00962392"/>
+    <w:pPr>
+      <w:spacing w:after="0" w:line="240" w:lineRule="auto"/>
+    </w:pPr>
+    <w:tblPr>
+      <w:tblBorders>
+        <w:top w:val="single" w:sz="4" w:space="0" w:color="auto"/>
+        <w:left w:val="single" w:sz="4" w:space="0" w:color="auto"/>
+        <w:bottom w:val="single" w:sz="4" w:space="0" w:color="auto"/>
+        <w:right w:val="single" w:sz="4" w:space="0" w:color="auto"/>
+        <w:insideH w:val="single" w:sz="4" w:space="0" w:color="auto"/>
+        <w:insideV w:val="single" w:sz="4" w:space="0" w:color="auto"/>
+      </w:tblBorders>
+    </w:tblPr>
+  </w:style>
+  <w:style w:type="table" w:styleId="GridTable1Light-Accent5">
+    <w:name w:val="Grid Table 1 Light Accent 5"/>
+    <w:basedOn w:val="TableNormal"/>
+    <w:uiPriority w:val="46"/>
+    <w:rsid w:val="00E00A29"/>
+    <w:pPr>
+      <w:spacing w:after="0" w:line="240" w:lineRule="auto"/>
+    </w:pPr>
+    <w:tblPr>
+      <w:tblStyleRowBandSize w:val="1"/>
+      <w:tblStyleColBandSize w:val="1"/>
+      <w:tblBorders>
+        <w:top w:val="single" w:sz="4" w:space="0" w:color="B4C6E7" w:themeColor="accent5" w:themeTint="66"/>
+        <w:left w:val="single" w:sz="4" w:space="0" w:color="B4C6E7" w:themeColor="accent5" w:themeTint="66"/>
+        <w:bottom w:val="single" w:sz="4" w:space="0" w:color="B4C6E7" w:themeColor="accent5" w:themeTint="66"/>
+        <w:right w:val="single" w:sz="4" w:space="0" w:color="B4C6E7" w:themeColor="accent5" w:themeTint="66"/>
+        <w:insideH w:val="single" w:sz="4" w:space="0" w:color="B4C6E7" w:themeColor="accent5" w:themeTint="66"/>
+        <w:insideV w:val="single" w:sz="4" w:space="0" w:color="B4C6E7" w:themeColor="accent5" w:themeTint="66"/>
+      </w:tblBorders>
+    </w:tblPr>
+    <w:tblStylePr w:type="firstRow">
+      <w:rPr>
+        <w:b/>
+        <w:bCs/>
+      </w:rPr>
+      <w:tblPr/>
+      <w:tcPr>
+        <w:tcBorders>
+          <w:bottom w:val="single" w:sz="12" w:space="0" w:color="8EAADB" w:themeColor="accent5" w:themeTint="99"/>
+        </w:tcBorders>
+      </w:tcPr>
+    </w:tblStylePr>
+    <w:tblStylePr w:type="lastRow">
+      <w:rPr>
+        <w:b/>
+        <w:bCs/>
+      </w:rPr>
+      <w:tblPr/>
+      <w:tcPr>
+        <w:tcBorders>
+          <w:top w:val="double" w:sz="2" w:space="0" w:color="8EAADB" w:themeColor="accent5" w:themeTint="99"/>
+        </w:tcBorders>
+      </w:tcPr>
+    </w:tblStylePr>
+    <w:tblStylePr w:type="firstCol">
+      <w:rPr>
+        <w:b/>
+        <w:bCs/>
+      </w:rPr>
+    </w:tblStylePr>
+    <w:tblStylePr w:type="lastCol">
+      <w:rPr>
+        <w:b/>
+        <w:bCs/>
+      </w:rPr>
+    </w:tblStylePr>
+  </w:style>
+  <w:style w:type="table" w:styleId="GridTable2-Accent5">
+    <w:name w:val="Grid Table 2 Accent 5"/>
+    <w:basedOn w:val="TableNormal"/>
+    <w:uiPriority w:val="47"/>
+    <w:rsid w:val="00E00A29"/>
+    <w:pPr>
+      <w:spacing w:after="0" w:line="240" w:lineRule="auto"/>
+    </w:pPr>
+    <w:tblPr>
+      <w:tblStyleRowBandSize w:val="1"/>
+      <w:tblStyleColBandSize w:val="1"/>
+      <w:tblBorders>
+        <w:top w:val="single" w:sz="2" w:space="0" w:color="8EAADB" w:themeColor="accent5" w:themeTint="99"/>
+        <w:bottom w:val="single" w:sz="2" w:space="0" w:color="8EAADB" w:themeColor="accent5" w:themeTint="99"/>
+        <w:insideH w:val="single" w:sz="2" w:space="0" w:color="8EAADB" w:themeColor="accent5" w:themeTint="99"/>
+        <w:insideV w:val="single" w:sz="2" w:space="0" w:color="8EAADB" w:themeColor="accent5" w:themeTint="99"/>
+      </w:tblBorders>
+    </w:tblPr>
+    <w:tblStylePr w:type="firstRow">
+      <w:rPr>
+        <w:b/>
+        <w:bCs/>
+      </w:rPr>
+      <w:tblPr/>
+      <w:tcPr>
+        <w:tcBorders>
+          <w:top w:val="nil"/>
+          <w:bottom w:val="single" w:sz="12" w:space="0" w:color="8EAADB" w:themeColor="accent5" w:themeTint="99"/>
+          <w:insideH w:val="nil"/>
+          <w:insideV w:val="nil"/>
+        </w:tcBorders>
+        <w:shd w:val="clear" w:color="auto" w:fill="FFFFFF" w:themeFill="background1"/>
+      </w:tcPr>
+    </w:tblStylePr>
+    <w:tblStylePr w:type="lastRow">
+      <w:rPr>
+        <w:b/>
+        <w:bCs/>
+      </w:rPr>
+      <w:tblPr/>
+      <w:tcPr>
+        <w:tcBorders>
+          <w:top w:val="double" w:sz="2" w:space="0" w:color="8EAADB" w:themeColor="accent5" w:themeTint="99"/>
+          <w:bottom w:val="nil"/>
+          <w:insideH w:val="nil"/>
+          <w:insideV w:val="nil"/>
+        </w:tcBorders>
+        <w:shd w:val="clear" w:color="auto" w:fill="FFFFFF" w:themeFill="background1"/>
+      </w:tcPr>
+    </w:tblStylePr>
+    <w:tblStylePr w:type="firstCol">
+      <w:rPr>
+        <w:b/>
+        <w:bCs/>
+      </w:rPr>
+    </w:tblStylePr>
+    <w:tblStylePr w:type="lastCol">
+      <w:rPr>
+        <w:b/>
+        <w:bCs/>
+      </w:rPr>
+    </w:tblStylePr>
+    <w:tblStylePr w:type="band1Vert">
+      <w:tblPr/>
+      <w:tcPr>
+        <w:shd w:val="clear" w:color="auto" w:fill="D9E2F3" w:themeFill="accent5" w:themeFillTint="33"/>
+      </w:tcPr>
+    </w:tblStylePr>
+    <w:tblStylePr w:type="band1Horz">
+      <w:tblPr/>
+      <w:tcPr>
+        <w:shd w:val="clear" w:color="auto" w:fill="D9E2F3" w:themeFill="accent5" w:themeFillTint="33"/>
+      </w:tcPr>
+    </w:tblStylePr>
+  </w:style>
+  <w:style w:type="table" w:styleId="GridTable4-Accent1">
+    <w:name w:val="Grid Table 4 Accent 1"/>
+    <w:basedOn w:val="TableNormal"/>
+    <w:uiPriority w:val="49"/>
+    <w:rsid w:val="00E00A29"/>
+    <w:pPr>
+      <w:spacing w:after="0" w:line="240" w:lineRule="auto"/>
+    </w:pPr>
+    <w:tblPr>
+      <w:tblStyleRowBandSize w:val="1"/>
+      <w:tblStyleColBandSize w:val="1"/>
+      <w:tblBorders>
+        <w:top w:val="single" w:sz="4" w:space="0" w:color="9CC2E5" w:themeColor="accent1" w:themeTint="99"/>
+        <w:left w:val="single" w:sz="4" w:space="0" w:color="9CC2E5" w:themeColor="accent1" w:themeTint="99"/>
+        <w:bottom w:val="single" w:sz="4" w:space="0" w:color="9CC2E5" w:themeColor="accent1" w:themeTint="99"/>
+        <w:right w:val="single" w:sz="4" w:space="0" w:color="9CC2E5" w:themeColor="accent1" w:themeTint="99"/>
+        <w:insideH w:val="single" w:sz="4" w:space="0" w:color="9CC2E5" w:themeColor="accent1" w:themeTint="99"/>
+        <w:insideV w:val="single" w:sz="4" w:space="0" w:color="9CC2E5" w:themeColor="accent1" w:themeTint="99"/>
+      </w:tblBorders>
+    </w:tblPr>
+    <w:tblStylePr w:type="firstRow">
+      <w:rPr>
+        <w:b/>
+        <w:bCs/>
+        <w:color w:val="FFFFFF" w:themeColor="background1"/>
+      </w:rPr>
+      <w:tblPr/>
+      <w:tcPr>
+        <w:tcBorders>
+          <w:top w:val="single" w:sz="4" w:space="0" w:color="5B9BD5" w:themeColor="accent1"/>
+          <w:left w:val="single" w:sz="4" w:space="0" w:color="5B9BD5" w:themeColor="accent1"/>
+          <w:bottom w:val="single" w:sz="4" w:space="0" w:color="5B9BD5" w:themeColor="accent1"/>
+          <w:right w:val="single" w:sz="4" w:space="0" w:color="5B9BD5" w:themeColor="accent1"/>
+          <w:insideH w:val="nil"/>
+          <w:insideV w:val="nil"/>
+        </w:tcBorders>
+        <w:shd w:val="clear" w:color="auto" w:fill="5B9BD5" w:themeFill="accent1"/>
+      </w:tcPr>
+    </w:tblStylePr>
+    <w:tblStylePr w:type="lastRow">
+      <w:rPr>
+        <w:b/>
+        <w:bCs/>
+      </w:rPr>
+      <w:tblPr/>
+      <w:tcPr>
+        <w:tcBorders>
+          <w:top w:val="double" w:sz="4" w:space="0" w:color="5B9BD5" w:themeColor="accent1"/>
+        </w:tcBorders>
+      </w:tcPr>
+    </w:tblStylePr>
+    <w:tblStylePr w:type="firstCol">
+      <w:rPr>
+        <w:b/>
+        <w:bCs/>
+      </w:rPr>
+    </w:tblStylePr>
+    <w:tblStylePr w:type="lastCol">
+      <w:rPr>
+        <w:b/>
+        <w:bCs/>
+      </w:rPr>
+    </w:tblStylePr>
+    <w:tblStylePr w:type="band1Vert">
+      <w:tblPr/>
+      <w:tcPr>
+        <w:shd w:val="clear" w:color="auto" w:fill="DEEAF6" w:themeFill="accent1" w:themeFillTint="33"/>
+      </w:tcPr>
+    </w:tblStylePr>
+    <w:tblStylePr w:type="band1Horz">
+      <w:tblPr/>
+      <w:tcPr>
+        <w:shd w:val="clear" w:color="auto" w:fill="DEEAF6" w:themeFill="accent1" w:themeFillTint="33"/>
+      </w:tcPr>
+    </w:tblStylePr>
+  </w:style>
 </w:styles>
 </file>
 
@@ -9621,7 +11199,7 @@
 </file>
 
 <file path=customXml/itemProps1.xml><?xml version="1.0" encoding="utf-8"?>
-<ds:datastoreItem xmlns:ds="http://schemas.openxmlformats.org/officeDocument/2006/customXml" ds:itemID="{CBB1B41E-10A2-4EC5-8CFD-3FC66B68A6AC}">
+<ds:datastoreItem xmlns:ds="http://schemas.openxmlformats.org/officeDocument/2006/customXml" ds:itemID="{1309B0B7-4AF2-43EB-A187-9EAB5EF7D28E}">
   <ds:schemaRefs>
     <ds:schemaRef ds:uri="http://schemas.openxmlformats.org/officeDocument/2006/bibliography"/>
   </ds:schemaRefs>

</xml_diff>

<commit_message>
Actualizacion de Arquitectura y de casos de uso
</commit_message>
<xml_diff>
--- a/trunk/docs/Entregables/Especificacion de Arquitectura/Especificación de Arquitectura - Grupo 5508 - UTN - 2016 v1.0.docx
+++ b/trunk/docs/Entregables/Especificacion de Arquitectura/Especificación de Arquitectura - Grupo 5508 - UTN - 2016 v1.0.docx
@@ -36,7 +36,7 @@
     </w:p>
     <w:p>
       <w:pPr>
-        <w:pStyle w:val="Title"/>
+        <w:pStyle w:val="Ttulo"/>
         <w:widowControl w:val="0"/>
         <w:spacing w:before="40" w:after="40"/>
         <w:rPr>
@@ -75,7 +75,7 @@
     </w:p>
     <w:p>
       <w:pPr>
-        <w:pStyle w:val="Title"/>
+        <w:pStyle w:val="Ttulo"/>
         <w:widowControl w:val="0"/>
         <w:spacing w:before="40" w:after="40"/>
         <w:rPr>
@@ -86,7 +86,7 @@
     </w:p>
     <w:p>
       <w:pPr>
-        <w:pStyle w:val="Title"/>
+        <w:pStyle w:val="Ttulo"/>
         <w:widowControl w:val="0"/>
         <w:spacing w:before="40" w:after="40"/>
         <w:rPr>
@@ -97,7 +97,7 @@
     </w:p>
     <w:p>
       <w:pPr>
-        <w:pStyle w:val="Title"/>
+        <w:pStyle w:val="Ttulo"/>
         <w:rPr>
           <w:rFonts w:ascii="Arial Black" w:hAnsi="Arial Black"/>
           <w:b w:val="0"/>
@@ -482,31 +482,13 @@
               <w:spacing w:after="120"/>
               <w:ind w:left="175"/>
             </w:pPr>
-            <w:proofErr w:type="spellStart"/>
             <w:r>
               <w:rPr>
                 <w:sz w:val="20"/>
                 <w:szCs w:val="20"/>
               </w:rPr>
-              <w:t>Montañez</w:t>
-            </w:r>
-            <w:proofErr w:type="spellEnd"/>
-            <w:r>
-              <w:rPr>
-                <w:sz w:val="20"/>
-                <w:szCs w:val="20"/>
-              </w:rPr>
-              <w:t xml:space="preserve">, </w:t>
-            </w:r>
-            <w:proofErr w:type="spellStart"/>
-            <w:r>
-              <w:rPr>
-                <w:sz w:val="20"/>
-                <w:szCs w:val="20"/>
-              </w:rPr>
-              <w:t>Cinthia</w:t>
-            </w:r>
-            <w:proofErr w:type="spellEnd"/>
+              <w:t>Montañez, Cinthia</w:t>
+            </w:r>
           </w:p>
         </w:tc>
         <w:tc>
@@ -672,21 +654,12 @@
               <w:spacing w:after="120"/>
               <w:ind w:left="175"/>
             </w:pPr>
-            <w:proofErr w:type="spellStart"/>
             <w:r>
               <w:rPr>
                 <w:sz w:val="20"/>
                 <w:szCs w:val="20"/>
               </w:rPr>
-              <w:t>Matsui,</w:t>
-            </w:r>
-            <w:proofErr w:type="spellEnd"/>
-            <w:r>
-              <w:rPr>
-                <w:sz w:val="20"/>
-                <w:szCs w:val="20"/>
-              </w:rPr>
-              <w:t xml:space="preserve"> Gerardo</w:t>
+              <w:t>Matsui, Gerardo</w:t>
             </w:r>
           </w:p>
         </w:tc>
@@ -733,7 +706,7 @@
     </w:tbl>
     <w:p>
       <w:pPr>
-        <w:pStyle w:val="Title"/>
+        <w:pStyle w:val="Ttulo"/>
         <w:spacing w:before="240" w:after="60"/>
         <w:jc w:val="left"/>
         <w:outlineLvl w:val="0"/>
@@ -749,7 +722,7 @@
     </w:p>
     <w:p>
       <w:pPr>
-        <w:pStyle w:val="Title"/>
+        <w:pStyle w:val="Ttulo"/>
         <w:spacing w:before="240" w:after="60"/>
         <w:jc w:val="left"/>
         <w:outlineLvl w:val="0"/>
@@ -763,7 +736,7 @@
     </w:p>
     <w:p>
       <w:pPr>
-        <w:pStyle w:val="Title"/>
+        <w:pStyle w:val="Ttulo"/>
         <w:spacing w:before="240" w:after="60"/>
         <w:jc w:val="left"/>
         <w:outlineLvl w:val="0"/>
@@ -777,7 +750,7 @@
     </w:p>
     <w:p>
       <w:pPr>
-        <w:pStyle w:val="Title"/>
+        <w:pStyle w:val="Ttulo"/>
         <w:spacing w:before="240" w:after="60"/>
         <w:jc w:val="left"/>
         <w:rPr>
@@ -956,42 +929,8 @@
           <w:szCs w:val="22"/>
           <w:lang w:val="es-AR"/>
         </w:rPr>
-        <w:t xml:space="preserve">Lic. Silvia </w:t>
-      </w:r>
-      <w:proofErr w:type="spellStart"/>
-      <w:r>
-        <w:rPr>
-          <w:rFonts w:ascii="Arial" w:eastAsia="Arial" w:hAnsi="Arial" w:cs="Arial"/>
-          <w:i/>
-          <w:sz w:val="22"/>
-          <w:szCs w:val="22"/>
-          <w:lang w:val="es-AR"/>
-        </w:rPr>
-        <w:t>Balduzzi</w:t>
-      </w:r>
-      <w:proofErr w:type="spellEnd"/>
-      <w:r>
-        <w:rPr>
-          <w:rFonts w:ascii="Arial" w:eastAsia="Arial" w:hAnsi="Arial" w:cs="Arial"/>
-          <w:i/>
-          <w:sz w:val="22"/>
-          <w:szCs w:val="22"/>
-          <w:lang w:val="es-AR"/>
-        </w:rPr>
-        <w:t xml:space="preserve"> - Ing. Pablo </w:t>
-      </w:r>
-      <w:proofErr w:type="spellStart"/>
-      <w:r>
-        <w:rPr>
-          <w:rFonts w:ascii="Arial" w:eastAsia="Arial" w:hAnsi="Arial" w:cs="Arial"/>
-          <w:i/>
-          <w:sz w:val="22"/>
-          <w:szCs w:val="22"/>
-          <w:lang w:val="es-AR"/>
-        </w:rPr>
-        <w:t>Abramowicz</w:t>
-      </w:r>
-      <w:proofErr w:type="spellEnd"/>
+        <w:t>Lic. Silvia Balduzzi - Ing. Pablo Abramowicz</w:t>
+      </w:r>
     </w:p>
     <w:p>
       <w:pPr>
@@ -1005,7 +944,6 @@
           <w:lang w:val="es-ES" w:eastAsia="es-ES"/>
         </w:rPr>
       </w:pPr>
-      <w:proofErr w:type="spellStart"/>
       <w:r>
         <w:rPr>
           <w:rFonts w:ascii="Arial" w:hAnsi="Arial" w:cs="Arial"/>
@@ -1015,9 +953,8 @@
           <w:szCs w:val="22"/>
           <w:lang w:val="es-ES" w:eastAsia="es-ES"/>
         </w:rPr>
-        <w:t>Controller</w:t>
-      </w:r>
-      <w:proofErr w:type="spellEnd"/>
+        <w:t>Controller:</w:t>
+      </w:r>
       <w:r>
         <w:rPr>
           <w:rFonts w:ascii="Arial" w:hAnsi="Arial" w:cs="Arial"/>
@@ -1027,20 +964,8 @@
           <w:szCs w:val="22"/>
           <w:lang w:val="es-ES" w:eastAsia="es-ES"/>
         </w:rPr>
-        <w:t>:</w:t>
-      </w:r>
-      <w:r>
-        <w:rPr>
-          <w:rFonts w:ascii="Arial" w:hAnsi="Arial" w:cs="Arial"/>
-          <w:b/>
-          <w:i/>
-          <w:sz w:val="22"/>
-          <w:szCs w:val="22"/>
-          <w:lang w:val="es-ES" w:eastAsia="es-ES"/>
-        </w:rPr>
         <w:t xml:space="preserve"> </w:t>
       </w:r>
-      <w:proofErr w:type="spellStart"/>
       <w:r>
         <w:rPr>
           <w:rFonts w:ascii="Arial" w:hAnsi="Arial" w:cs="Arial"/>
@@ -1059,18 +984,7 @@
           <w:szCs w:val="22"/>
           <w:lang w:val="es-ES" w:eastAsia="es-ES"/>
         </w:rPr>
-        <w:t>Ing</w:t>
-      </w:r>
-      <w:proofErr w:type="spellEnd"/>
-      <w:r>
-        <w:rPr>
-          <w:rFonts w:ascii="Arial" w:hAnsi="Arial" w:cs="Arial"/>
-          <w:i/>
-          <w:sz w:val="22"/>
-          <w:szCs w:val="22"/>
-          <w:lang w:val="es-ES" w:eastAsia="es-ES"/>
-        </w:rPr>
-        <w:t>. Gabriela Salem</w:t>
+        <w:t>Ing. Gabriela Salem</w:t>
       </w:r>
     </w:p>
     <w:p>
@@ -1093,8 +1007,8 @@
         <w:br w:type="page"/>
       </w:r>
     </w:p>
-    <w:bookmarkStart w:id="6" w:name="_Toc257309329" w:displacedByCustomXml="next"/>
-    <w:bookmarkStart w:id="7" w:name="_Toc257309426" w:displacedByCustomXml="next"/>
+    <w:bookmarkStart w:id="6" w:name="_Toc257309426" w:displacedByCustomXml="next"/>
+    <w:bookmarkStart w:id="7" w:name="_Toc257309329" w:displacedByCustomXml="next"/>
     <w:sdt>
       <w:sdtPr>
         <w:rPr>
@@ -1119,7 +1033,7 @@
       <w:sdtContent>
         <w:p>
           <w:pPr>
-            <w:pStyle w:val="TOCHeading"/>
+            <w:pStyle w:val="TtuloTDC"/>
             <w:rPr>
               <w:rFonts w:ascii="Arial Black" w:hAnsi="Arial Black"/>
               <w:color w:val="auto"/>
@@ -1144,7 +1058,7 @@
         </w:p>
         <w:p>
           <w:pPr>
-            <w:pStyle w:val="TOC1"/>
+            <w:pStyle w:val="TDC1"/>
             <w:tabs>
               <w:tab w:val="right" w:leader="dot" w:pos="8828"/>
             </w:tabs>
@@ -1167,7 +1081,7 @@
           <w:hyperlink w:anchor="_Toc452739530" w:history="1">
             <w:r>
               <w:rPr>
-                <w:rStyle w:val="Hyperlink"/>
+                <w:rStyle w:val="Hipervnculo"/>
                 <w:rFonts w:ascii="Arial Black" w:hAnsi="Arial Black"/>
                 <w:noProof/>
                 <w:lang w:val="es-MX"/>
@@ -1226,7 +1140,7 @@
         </w:p>
         <w:p>
           <w:pPr>
-            <w:pStyle w:val="TOC1"/>
+            <w:pStyle w:val="TDC1"/>
             <w:tabs>
               <w:tab w:val="left" w:pos="660"/>
               <w:tab w:val="right" w:leader="dot" w:pos="8828"/>
@@ -1241,7 +1155,7 @@
           <w:hyperlink w:anchor="_Toc452739531" w:history="1">
             <w:r>
               <w:rPr>
-                <w:rStyle w:val="Hyperlink"/>
+                <w:rStyle w:val="Hipervnculo"/>
                 <w:rFonts w:ascii="Arial Black" w:hAnsi="Arial Black" w:cs="Arial"/>
                 <w:noProof/>
                 <w:lang w:val="es-ES" w:eastAsia="es-ES"/>
@@ -1259,7 +1173,7 @@
             </w:r>
             <w:r>
               <w:rPr>
-                <w:rStyle w:val="Hyperlink"/>
+                <w:rStyle w:val="Hipervnculo"/>
                 <w:rFonts w:ascii="Arial Black" w:hAnsi="Arial Black" w:cs="Arial"/>
                 <w:noProof/>
                 <w:lang w:val="es-ES" w:eastAsia="es-ES"/>
@@ -1318,7 +1232,7 @@
         </w:p>
         <w:p>
           <w:pPr>
-            <w:pStyle w:val="TOC1"/>
+            <w:pStyle w:val="TDC1"/>
             <w:tabs>
               <w:tab w:val="left" w:pos="660"/>
               <w:tab w:val="right" w:leader="dot" w:pos="8828"/>
@@ -1333,7 +1247,7 @@
           <w:hyperlink w:anchor="_Toc452739532" w:history="1">
             <w:r>
               <w:rPr>
-                <w:rStyle w:val="Hyperlink"/>
+                <w:rStyle w:val="Hipervnculo"/>
                 <w:rFonts w:ascii="Arial Black" w:hAnsi="Arial Black" w:cs="Arial"/>
                 <w:noProof/>
                 <w:lang w:val="es-ES" w:eastAsia="es-ES"/>
@@ -1351,7 +1265,7 @@
             </w:r>
             <w:r>
               <w:rPr>
-                <w:rStyle w:val="Hyperlink"/>
+                <w:rStyle w:val="Hipervnculo"/>
                 <w:rFonts w:ascii="Arial Black" w:hAnsi="Arial Black" w:cs="Arial"/>
                 <w:noProof/>
                 <w:lang w:val="es-ES" w:eastAsia="es-ES"/>
@@ -1410,7 +1324,7 @@
         </w:p>
         <w:p>
           <w:pPr>
-            <w:pStyle w:val="TOC1"/>
+            <w:pStyle w:val="TDC1"/>
             <w:tabs>
               <w:tab w:val="left" w:pos="660"/>
               <w:tab w:val="right" w:leader="dot" w:pos="8828"/>
@@ -1425,7 +1339,7 @@
           <w:hyperlink w:anchor="_Toc452739533" w:history="1">
             <w:r>
               <w:rPr>
-                <w:rStyle w:val="Hyperlink"/>
+                <w:rStyle w:val="Hipervnculo"/>
                 <w:rFonts w:ascii="Arial Black" w:hAnsi="Arial Black" w:cs="Arial"/>
                 <w:noProof/>
                 <w:lang w:val="es-ES" w:eastAsia="es-ES"/>
@@ -1443,7 +1357,7 @@
             </w:r>
             <w:r>
               <w:rPr>
-                <w:rStyle w:val="Hyperlink"/>
+                <w:rStyle w:val="Hipervnculo"/>
                 <w:rFonts w:ascii="Arial Black" w:hAnsi="Arial Black" w:cs="Arial"/>
                 <w:noProof/>
                 <w:lang w:val="es-ES" w:eastAsia="es-ES"/>
@@ -1502,7 +1416,7 @@
         </w:p>
         <w:p>
           <w:pPr>
-            <w:pStyle w:val="TOC2"/>
+            <w:pStyle w:val="TDC2"/>
             <w:tabs>
               <w:tab w:val="left" w:pos="880"/>
               <w:tab w:val="right" w:leader="dot" w:pos="8828"/>
@@ -1517,7 +1431,7 @@
           <w:hyperlink w:anchor="_Toc452739534" w:history="1">
             <w:r>
               <w:rPr>
-                <w:rStyle w:val="Hyperlink"/>
+                <w:rStyle w:val="Hipervnculo"/>
                 <w:rFonts w:ascii="Arial" w:hAnsi="Arial" w:cs="Arial"/>
                 <w:b/>
                 <w:noProof/>
@@ -1536,7 +1450,7 @@
             </w:r>
             <w:r>
               <w:rPr>
-                <w:rStyle w:val="Hyperlink"/>
+                <w:rStyle w:val="Hipervnculo"/>
                 <w:rFonts w:ascii="Arial" w:hAnsi="Arial" w:cs="Arial"/>
                 <w:b/>
                 <w:noProof/>
@@ -1596,7 +1510,7 @@
         </w:p>
         <w:p>
           <w:pPr>
-            <w:pStyle w:val="TOC2"/>
+            <w:pStyle w:val="TDC2"/>
             <w:tabs>
               <w:tab w:val="left" w:pos="880"/>
               <w:tab w:val="right" w:leader="dot" w:pos="8828"/>
@@ -1611,7 +1525,7 @@
           <w:hyperlink w:anchor="_Toc452739535" w:history="1">
             <w:r>
               <w:rPr>
-                <w:rStyle w:val="Hyperlink"/>
+                <w:rStyle w:val="Hipervnculo"/>
                 <w:rFonts w:ascii="Arial" w:hAnsi="Arial" w:cs="Arial"/>
                 <w:b/>
                 <w:noProof/>
@@ -1630,7 +1544,7 @@
             </w:r>
             <w:r>
               <w:rPr>
-                <w:rStyle w:val="Hyperlink"/>
+                <w:rStyle w:val="Hipervnculo"/>
                 <w:rFonts w:ascii="Arial" w:hAnsi="Arial" w:cs="Arial"/>
                 <w:b/>
                 <w:noProof/>
@@ -1690,7 +1604,7 @@
         </w:p>
         <w:p>
           <w:pPr>
-            <w:pStyle w:val="TOC1"/>
+            <w:pStyle w:val="TDC1"/>
             <w:tabs>
               <w:tab w:val="left" w:pos="660"/>
               <w:tab w:val="right" w:leader="dot" w:pos="8828"/>
@@ -1705,7 +1619,7 @@
           <w:hyperlink w:anchor="_Toc452739536" w:history="1">
             <w:r>
               <w:rPr>
-                <w:rStyle w:val="Hyperlink"/>
+                <w:rStyle w:val="Hipervnculo"/>
                 <w:rFonts w:ascii="Arial Black" w:hAnsi="Arial Black" w:cs="Arial"/>
                 <w:noProof/>
                 <w:lang w:val="es-ES" w:eastAsia="es-ES"/>
@@ -1723,7 +1637,7 @@
             </w:r>
             <w:r>
               <w:rPr>
-                <w:rStyle w:val="Hyperlink"/>
+                <w:rStyle w:val="Hipervnculo"/>
                 <w:rFonts w:ascii="Arial Black" w:hAnsi="Arial Black" w:cs="Arial"/>
                 <w:noProof/>
                 <w:lang w:val="es-ES" w:eastAsia="es-ES"/>
@@ -1782,7 +1696,7 @@
         </w:p>
         <w:p>
           <w:pPr>
-            <w:pStyle w:val="TOC1"/>
+            <w:pStyle w:val="TDC1"/>
             <w:tabs>
               <w:tab w:val="left" w:pos="660"/>
               <w:tab w:val="right" w:leader="dot" w:pos="8828"/>
@@ -1797,7 +1711,7 @@
           <w:hyperlink w:anchor="_Toc452739537" w:history="1">
             <w:r>
               <w:rPr>
-                <w:rStyle w:val="Hyperlink"/>
+                <w:rStyle w:val="Hipervnculo"/>
                 <w:rFonts w:ascii="Arial Black" w:hAnsi="Arial Black" w:cs="Arial"/>
                 <w:noProof/>
                 <w:lang w:val="es-ES" w:eastAsia="es-ES"/>
@@ -1815,7 +1729,7 @@
             </w:r>
             <w:r>
               <w:rPr>
-                <w:rStyle w:val="Hyperlink"/>
+                <w:rStyle w:val="Hipervnculo"/>
                 <w:rFonts w:ascii="Arial Black" w:hAnsi="Arial Black" w:cs="Arial"/>
                 <w:noProof/>
                 <w:lang w:val="es-ES" w:eastAsia="es-ES"/>
@@ -1874,7 +1788,7 @@
         </w:p>
         <w:p>
           <w:pPr>
-            <w:pStyle w:val="TOC1"/>
+            <w:pStyle w:val="TDC1"/>
             <w:tabs>
               <w:tab w:val="left" w:pos="660"/>
               <w:tab w:val="right" w:leader="dot" w:pos="8828"/>
@@ -1889,7 +1803,7 @@
           <w:hyperlink w:anchor="_Toc452739538" w:history="1">
             <w:r>
               <w:rPr>
-                <w:rStyle w:val="Hyperlink"/>
+                <w:rStyle w:val="Hipervnculo"/>
                 <w:rFonts w:ascii="Arial Black" w:hAnsi="Arial Black" w:cs="Arial"/>
                 <w:noProof/>
                 <w:lang w:val="es-ES" w:eastAsia="es-ES"/>
@@ -1907,7 +1821,7 @@
             </w:r>
             <w:r>
               <w:rPr>
-                <w:rStyle w:val="Hyperlink"/>
+                <w:rStyle w:val="Hipervnculo"/>
                 <w:rFonts w:ascii="Arial Black" w:hAnsi="Arial Black" w:cs="Arial"/>
                 <w:noProof/>
                 <w:lang w:val="es-ES" w:eastAsia="es-ES"/>
@@ -1966,7 +1880,7 @@
         </w:p>
         <w:p>
           <w:pPr>
-            <w:pStyle w:val="TOC1"/>
+            <w:pStyle w:val="TDC1"/>
             <w:tabs>
               <w:tab w:val="left" w:pos="660"/>
               <w:tab w:val="right" w:leader="dot" w:pos="8828"/>
@@ -1981,7 +1895,7 @@
           <w:hyperlink w:anchor="_Toc452739539" w:history="1">
             <w:r>
               <w:rPr>
-                <w:rStyle w:val="Hyperlink"/>
+                <w:rStyle w:val="Hipervnculo"/>
                 <w:rFonts w:ascii="Arial Black" w:hAnsi="Arial Black" w:cs="Arial"/>
                 <w:noProof/>
                 <w:lang w:val="es-ES" w:eastAsia="es-ES"/>
@@ -1999,7 +1913,7 @@
             </w:r>
             <w:r>
               <w:rPr>
-                <w:rStyle w:val="Hyperlink"/>
+                <w:rStyle w:val="Hipervnculo"/>
                 <w:rFonts w:ascii="Arial Black" w:hAnsi="Arial Black" w:cs="Arial"/>
                 <w:noProof/>
                 <w:lang w:val="es-ES" w:eastAsia="es-ES"/>
@@ -2058,7 +1972,7 @@
         </w:p>
         <w:p>
           <w:pPr>
-            <w:pStyle w:val="TOC1"/>
+            <w:pStyle w:val="TDC1"/>
             <w:tabs>
               <w:tab w:val="left" w:pos="660"/>
               <w:tab w:val="right" w:leader="dot" w:pos="8828"/>
@@ -2073,7 +1987,7 @@
           <w:hyperlink w:anchor="_Toc452739540" w:history="1">
             <w:r>
               <w:rPr>
-                <w:rStyle w:val="Hyperlink"/>
+                <w:rStyle w:val="Hipervnculo"/>
                 <w:rFonts w:ascii="Arial Black" w:hAnsi="Arial Black" w:cs="Arial"/>
                 <w:noProof/>
                 <w:lang w:val="es-ES" w:eastAsia="es-ES"/>
@@ -2091,7 +2005,7 @@
             </w:r>
             <w:r>
               <w:rPr>
-                <w:rStyle w:val="Hyperlink"/>
+                <w:rStyle w:val="Hipervnculo"/>
                 <w:rFonts w:ascii="Arial Black" w:hAnsi="Arial Black" w:cs="Arial"/>
                 <w:noProof/>
                 <w:lang w:val="es-ES" w:eastAsia="es-ES"/>
@@ -2208,7 +2122,7 @@
     </w:p>
     <w:p>
       <w:pPr>
-        <w:pStyle w:val="Title"/>
+        <w:pStyle w:val="Ttulo"/>
         <w:spacing w:before="240" w:after="60"/>
         <w:outlineLvl w:val="0"/>
         <w:rPr>
@@ -2455,7 +2369,7 @@
           </w:tcPr>
           <w:p>
             <w:pPr>
-              <w:pStyle w:val="Header"/>
+              <w:pStyle w:val="Encabezado"/>
               <w:jc w:val="center"/>
               <w:rPr>
                 <w:rFonts w:ascii="Arial" w:hAnsi="Arial" w:cs="Arial"/>
@@ -2814,7 +2728,7 @@
           </w:tcPr>
           <w:p>
             <w:pPr>
-              <w:pStyle w:val="Header"/>
+              <w:pStyle w:val="Encabezado"/>
               <w:tabs>
                 <w:tab w:val="left" w:pos="708"/>
               </w:tabs>
@@ -2957,7 +2871,7 @@
           </w:tcPr>
           <w:p>
             <w:pPr>
-              <w:pStyle w:val="Header"/>
+              <w:pStyle w:val="Encabezado"/>
               <w:tabs>
                 <w:tab w:val="left" w:pos="708"/>
               </w:tabs>
@@ -3076,7 +2990,7 @@
           </w:tcPr>
           <w:p>
             <w:pPr>
-              <w:pStyle w:val="Header"/>
+              <w:pStyle w:val="Encabezado"/>
               <w:tabs>
                 <w:tab w:val="left" w:pos="708"/>
               </w:tabs>
@@ -3211,7 +3125,7 @@
     </w:p>
     <w:p>
       <w:pPr>
-        <w:pStyle w:val="Heading1"/>
+        <w:pStyle w:val="Ttulo1"/>
         <w:numPr>
           <w:ilvl w:val="0"/>
           <w:numId w:val="3"/>
@@ -3258,7 +3172,7 @@
     </w:p>
     <w:p>
       <w:pPr>
-        <w:pStyle w:val="BodyText"/>
+        <w:pStyle w:val="Textoindependiente"/>
         <w:rPr>
           <w:sz w:val="22"/>
         </w:rPr>
@@ -3317,7 +3231,7 @@
     </w:p>
     <w:p>
       <w:pPr>
-        <w:pStyle w:val="Heading1"/>
+        <w:pStyle w:val="Ttulo1"/>
         <w:numPr>
           <w:ilvl w:val="0"/>
           <w:numId w:val="3"/>
@@ -3386,6 +3300,7 @@
           <w:noProof/>
           <w:sz w:val="28"/>
           <w:szCs w:val="20"/>
+          <w:lang w:val="es-AR" w:eastAsia="es-AR"/>
         </w:rPr>
         <w:drawing>
           <wp:inline distT="0" distB="0" distL="0" distR="0">
@@ -3432,7 +3347,7 @@
     </w:p>
     <w:p>
       <w:pPr>
-        <w:pStyle w:val="Heading1"/>
+        <w:pStyle w:val="Ttulo1"/>
         <w:numPr>
           <w:ilvl w:val="0"/>
           <w:numId w:val="3"/>
@@ -3576,7 +3491,7 @@
     </w:p>
     <w:p>
       <w:pPr>
-        <w:pStyle w:val="Heading2"/>
+        <w:pStyle w:val="Ttulo2"/>
         <w:numPr>
           <w:ilvl w:val="1"/>
           <w:numId w:val="3"/>
@@ -3637,6 +3552,7 @@
       <w:r>
         <w:rPr>
           <w:noProof/>
+          <w:lang w:val="es-AR" w:eastAsia="es-AR"/>
         </w:rPr>
         <w:drawing>
           <wp:inline distT="0" distB="0" distL="0" distR="0">
@@ -3695,12 +3611,10 @@
           <w:lang w:val="es-AR"/>
         </w:rPr>
       </w:pPr>
-      <w:bookmarkStart w:id="22" w:name="_GoBack"/>
-      <w:bookmarkEnd w:id="22"/>
     </w:p>
     <w:p>
       <w:pPr>
-        <w:pStyle w:val="Heading2"/>
+        <w:pStyle w:val="Ttulo2"/>
         <w:numPr>
           <w:ilvl w:val="1"/>
           <w:numId w:val="3"/>
@@ -3714,7 +3628,7 @@
           <w:lang w:val="es-AR"/>
         </w:rPr>
       </w:pPr>
-      <w:bookmarkStart w:id="23" w:name="_Toc452739535"/>
+      <w:bookmarkStart w:id="22" w:name="_Toc452739535"/>
       <w:r>
         <w:rPr>
           <w:rFonts w:ascii="Arial" w:hAnsi="Arial" w:cs="Arial"/>
@@ -3727,7 +3641,7 @@
         <w:lastRenderedPageBreak/>
         <w:t>Arquitectura de Infraestructura</w:t>
       </w:r>
-      <w:bookmarkEnd w:id="23"/>
+      <w:bookmarkEnd w:id="22"/>
     </w:p>
     <w:p>
       <w:pPr>
@@ -3764,7 +3678,7 @@
     </w:p>
     <w:p>
       <w:pPr>
-        <w:pStyle w:val="Subtitle"/>
+        <w:pStyle w:val="Subttulo"/>
         <w:rPr>
           <w:lang w:val="es-AR"/>
         </w:rPr>
@@ -3797,6 +3711,7 @@
       <w:r>
         <w:rPr>
           <w:noProof/>
+          <w:lang w:val="es-AR" w:eastAsia="es-AR"/>
         </w:rPr>
         <w:drawing>
           <wp:inline distT="0" distB="0" distL="0" distR="0" wp14:anchorId="4CC8A69E" wp14:editId="48ACD84F">
@@ -3850,7 +3765,21 @@
     </w:p>
     <w:p>
       <w:pPr>
-        <w:pStyle w:val="Heading2"/>
+        <w:rPr>
+          <w:lang w:val="es-AR"/>
+        </w:rPr>
+      </w:pPr>
+    </w:p>
+    <w:p>
+      <w:pPr>
+        <w:rPr>
+          <w:lang w:val="es-AR"/>
+        </w:rPr>
+      </w:pPr>
+    </w:p>
+    <w:p>
+      <w:pPr>
+        <w:pStyle w:val="Ttulo2"/>
         <w:ind w:left="360"/>
         <w:rPr>
           <w:rFonts w:ascii="Arial" w:hAnsi="Arial" w:cs="Arial"/>
@@ -3870,777 +3799,9 @@
           <w:szCs w:val="28"/>
           <w:lang w:val="es-AR"/>
         </w:rPr>
-        <w:t>Hardware</w:t>
-      </w:r>
-    </w:p>
-    <w:p>
-      <w:pPr>
-        <w:rPr>
-          <w:lang w:val="es-AR"/>
-        </w:rPr>
-      </w:pPr>
-    </w:p>
-    <w:tbl>
-      <w:tblPr>
-        <w:tblStyle w:val="GridTable4-Accent1"/>
-        <w:tblW w:w="0" w:type="auto"/>
-        <w:tblLook w:val="04A0" w:firstRow="1" w:lastRow="0" w:firstColumn="1" w:lastColumn="0" w:noHBand="0" w:noVBand="1"/>
-      </w:tblPr>
-      <w:tblGrid>
-        <w:gridCol w:w="2326"/>
-        <w:gridCol w:w="2201"/>
-        <w:gridCol w:w="2427"/>
-        <w:gridCol w:w="1874"/>
-      </w:tblGrid>
-      <w:tr>
-        <w:trPr>
-          <w:cnfStyle w:val="100000000000" w:firstRow="1" w:lastRow="0" w:firstColumn="0" w:lastColumn="0" w:oddVBand="0" w:evenVBand="0" w:oddHBand="0" w:evenHBand="0" w:firstRowFirstColumn="0" w:firstRowLastColumn="0" w:lastRowFirstColumn="0" w:lastRowLastColumn="0"/>
-        </w:trPr>
-        <w:tc>
-          <w:tcPr>
-            <w:cnfStyle w:val="001000000000" w:firstRow="0" w:lastRow="0" w:firstColumn="1" w:lastColumn="0" w:oddVBand="0" w:evenVBand="0" w:oddHBand="0" w:evenHBand="0" w:firstRowFirstColumn="0" w:firstRowLastColumn="0" w:lastRowFirstColumn="0" w:lastRowLastColumn="0"/>
-            <w:tcW w:w="2326" w:type="dxa"/>
-          </w:tcPr>
-          <w:p>
-            <w:pPr>
-              <w:rPr>
-                <w:lang w:val="es-AR"/>
-              </w:rPr>
-            </w:pPr>
-            <w:r>
-              <w:rPr>
-                <w:lang w:val="es-AR"/>
-              </w:rPr>
-              <w:t>Descripción</w:t>
-            </w:r>
-          </w:p>
-        </w:tc>
-        <w:tc>
-          <w:tcPr>
-            <w:tcW w:w="2201" w:type="dxa"/>
-          </w:tcPr>
-          <w:p>
-            <w:pPr>
-              <w:cnfStyle w:val="100000000000" w:firstRow="1" w:lastRow="0" w:firstColumn="0" w:lastColumn="0" w:oddVBand="0" w:evenVBand="0" w:oddHBand="0" w:evenHBand="0" w:firstRowFirstColumn="0" w:firstRowLastColumn="0" w:lastRowFirstColumn="0" w:lastRowLastColumn="0"/>
-              <w:rPr>
-                <w:lang w:val="es-AR"/>
-              </w:rPr>
-            </w:pPr>
-            <w:r>
-              <w:rPr>
-                <w:lang w:val="es-AR"/>
-              </w:rPr>
-              <w:t>Objetivo</w:t>
-            </w:r>
-          </w:p>
-        </w:tc>
-        <w:tc>
-          <w:tcPr>
-            <w:tcW w:w="2427" w:type="dxa"/>
-          </w:tcPr>
-          <w:p>
-            <w:pPr>
-              <w:cnfStyle w:val="100000000000" w:firstRow="1" w:lastRow="0" w:firstColumn="0" w:lastColumn="0" w:oddVBand="0" w:evenVBand="0" w:oddHBand="0" w:evenHBand="0" w:firstRowFirstColumn="0" w:firstRowLastColumn="0" w:lastRowFirstColumn="0" w:lastRowLastColumn="0"/>
-              <w:rPr>
-                <w:lang w:val="es-AR"/>
-              </w:rPr>
-            </w:pPr>
-            <w:r>
-              <w:rPr>
-                <w:lang w:val="es-AR"/>
-              </w:rPr>
-              <w:t>Características</w:t>
-            </w:r>
-          </w:p>
-        </w:tc>
-        <w:tc>
-          <w:tcPr>
-            <w:tcW w:w="1874" w:type="dxa"/>
-          </w:tcPr>
-          <w:p>
-            <w:pPr>
-              <w:cnfStyle w:val="100000000000" w:firstRow="1" w:lastRow="0" w:firstColumn="0" w:lastColumn="0" w:oddVBand="0" w:evenVBand="0" w:oddHBand="0" w:evenHBand="0" w:firstRowFirstColumn="0" w:firstRowLastColumn="0" w:lastRowFirstColumn="0" w:lastRowLastColumn="0"/>
-              <w:rPr>
-                <w:lang w:val="es-AR"/>
-              </w:rPr>
-            </w:pPr>
-            <w:r>
-              <w:rPr>
-                <w:lang w:val="es-AR"/>
-              </w:rPr>
-              <w:t>Nota</w:t>
-            </w:r>
-          </w:p>
-        </w:tc>
-      </w:tr>
-      <w:tr>
-        <w:trPr>
-          <w:cnfStyle w:val="000000100000" w:firstRow="0" w:lastRow="0" w:firstColumn="0" w:lastColumn="0" w:oddVBand="0" w:evenVBand="0" w:oddHBand="1" w:evenHBand="0" w:firstRowFirstColumn="0" w:firstRowLastColumn="0" w:lastRowFirstColumn="0" w:lastRowLastColumn="0"/>
-        </w:trPr>
-        <w:tc>
-          <w:tcPr>
-            <w:cnfStyle w:val="001000000000" w:firstRow="0" w:lastRow="0" w:firstColumn="1" w:lastColumn="0" w:oddVBand="0" w:evenVBand="0" w:oddHBand="0" w:evenHBand="0" w:firstRowFirstColumn="0" w:firstRowLastColumn="0" w:lastRowFirstColumn="0" w:lastRowLastColumn="0"/>
-            <w:tcW w:w="2326" w:type="dxa"/>
-          </w:tcPr>
-          <w:p>
-            <w:pPr>
-              <w:rPr>
-                <w:lang w:val="es-AR"/>
-              </w:rPr>
-            </w:pPr>
-            <w:r>
-              <w:rPr>
-                <w:lang w:val="es-AR"/>
-              </w:rPr>
-              <w:t>Servidor de aplicaciones</w:t>
-            </w:r>
-          </w:p>
-        </w:tc>
-        <w:tc>
-          <w:tcPr>
-            <w:tcW w:w="2201" w:type="dxa"/>
-          </w:tcPr>
-          <w:p>
-            <w:pPr>
-              <w:cnfStyle w:val="000000100000" w:firstRow="0" w:lastRow="0" w:firstColumn="0" w:lastColumn="0" w:oddVBand="0" w:evenVBand="0" w:oddHBand="1" w:evenHBand="0" w:firstRowFirstColumn="0" w:firstRowLastColumn="0" w:lastRowFirstColumn="0" w:lastRowLastColumn="0"/>
-              <w:rPr>
-                <w:lang w:val="es-AR"/>
-              </w:rPr>
-            </w:pPr>
-            <w:r>
-              <w:rPr>
-                <w:lang w:val="es-AR"/>
-              </w:rPr>
-              <w:t>Ejecutar la aplicación.</w:t>
-            </w:r>
-          </w:p>
-        </w:tc>
-        <w:tc>
-          <w:tcPr>
-            <w:tcW w:w="2427" w:type="dxa"/>
-          </w:tcPr>
-          <w:p>
-            <w:pPr>
-              <w:cnfStyle w:val="000000100000" w:firstRow="0" w:lastRow="0" w:firstColumn="0" w:lastColumn="0" w:oddVBand="0" w:evenVBand="0" w:oddHBand="1" w:evenHBand="0" w:firstRowFirstColumn="0" w:firstRowLastColumn="0" w:lastRowFirstColumn="0" w:lastRowLastColumn="0"/>
-              <w:rPr>
-                <w:lang w:val="es-AR"/>
-              </w:rPr>
-            </w:pPr>
-            <w:r>
-              <w:rPr>
-                <w:lang w:val="es-AR"/>
-              </w:rPr>
-              <w:t>CPU:</w:t>
-            </w:r>
-          </w:p>
-          <w:p>
-            <w:pPr>
-              <w:cnfStyle w:val="000000100000" w:firstRow="0" w:lastRow="0" w:firstColumn="0" w:lastColumn="0" w:oddVBand="0" w:evenVBand="0" w:oddHBand="1" w:evenHBand="0" w:firstRowFirstColumn="0" w:firstRowLastColumn="0" w:lastRowFirstColumn="0" w:lastRowLastColumn="0"/>
-              <w:rPr>
-                <w:lang w:val="es-AR"/>
-              </w:rPr>
-            </w:pPr>
-            <w:r>
-              <w:rPr>
-                <w:lang w:val="es-AR"/>
-              </w:rPr>
-              <w:t>Disco:</w:t>
-            </w:r>
-          </w:p>
-          <w:p>
-            <w:pPr>
-              <w:cnfStyle w:val="000000100000" w:firstRow="0" w:lastRow="0" w:firstColumn="0" w:lastColumn="0" w:oddVBand="0" w:evenVBand="0" w:oddHBand="1" w:evenHBand="0" w:firstRowFirstColumn="0" w:firstRowLastColumn="0" w:lastRowFirstColumn="0" w:lastRowLastColumn="0"/>
-              <w:rPr>
-                <w:lang w:val="es-AR"/>
-              </w:rPr>
-            </w:pPr>
-            <w:r>
-              <w:rPr>
-                <w:lang w:val="es-AR"/>
-              </w:rPr>
-              <w:t>RAM:</w:t>
-            </w:r>
-          </w:p>
-          <w:p>
-            <w:pPr>
-              <w:cnfStyle w:val="000000100000" w:firstRow="0" w:lastRow="0" w:firstColumn="0" w:lastColumn="0" w:oddVBand="0" w:evenVBand="0" w:oddHBand="1" w:evenHBand="0" w:firstRowFirstColumn="0" w:firstRowLastColumn="0" w:lastRowFirstColumn="0" w:lastRowLastColumn="0"/>
-              <w:rPr>
-                <w:lang w:val="es-AR"/>
-              </w:rPr>
-            </w:pPr>
-            <w:r>
-              <w:rPr>
-                <w:lang w:val="es-AR"/>
-              </w:rPr>
-              <w:t>Red:</w:t>
-            </w:r>
-          </w:p>
-        </w:tc>
-        <w:tc>
-          <w:tcPr>
-            <w:tcW w:w="1874" w:type="dxa"/>
-          </w:tcPr>
-          <w:p>
-            <w:pPr>
-              <w:cnfStyle w:val="000000100000" w:firstRow="0" w:lastRow="0" w:firstColumn="0" w:lastColumn="0" w:oddVBand="0" w:evenVBand="0" w:oddHBand="1" w:evenHBand="0" w:firstRowFirstColumn="0" w:firstRowLastColumn="0" w:lastRowFirstColumn="0" w:lastRowLastColumn="0"/>
-              <w:rPr>
-                <w:lang w:val="es-AR"/>
-              </w:rPr>
-            </w:pPr>
-            <w:r>
-              <w:rPr>
-                <w:lang w:val="es-AR"/>
-              </w:rPr>
-              <w:t xml:space="preserve">Los servidores de aplicaciones, autenticación y BBDD pueden ser </w:t>
-            </w:r>
-            <w:proofErr w:type="spellStart"/>
-            <w:r>
-              <w:rPr>
-                <w:lang w:val="es-AR"/>
-              </w:rPr>
-              <w:t>virtualizados</w:t>
-            </w:r>
-            <w:proofErr w:type="spellEnd"/>
-            <w:r>
-              <w:rPr>
-                <w:lang w:val="es-AR"/>
-              </w:rPr>
-              <w:t xml:space="preserve"> y/o </w:t>
-            </w:r>
-            <w:r>
-              <w:rPr>
-                <w:lang w:val="es-AR"/>
-              </w:rPr>
-              <w:t>ser el mismo servidor.</w:t>
-            </w:r>
-          </w:p>
-        </w:tc>
-      </w:tr>
-      <w:tr>
-        <w:tc>
-          <w:tcPr>
-            <w:cnfStyle w:val="001000000000" w:firstRow="0" w:lastRow="0" w:firstColumn="1" w:lastColumn="0" w:oddVBand="0" w:evenVBand="0" w:oddHBand="0" w:evenHBand="0" w:firstRowFirstColumn="0" w:firstRowLastColumn="0" w:lastRowFirstColumn="0" w:lastRowLastColumn="0"/>
-            <w:tcW w:w="2326" w:type="dxa"/>
-          </w:tcPr>
-          <w:p>
-            <w:pPr>
-              <w:rPr>
-                <w:lang w:val="es-AR"/>
-              </w:rPr>
-            </w:pPr>
-            <w:r>
-              <w:rPr>
-                <w:lang w:val="es-AR"/>
-              </w:rPr>
-              <w:t>Servidor de autenticación</w:t>
-            </w:r>
-          </w:p>
-        </w:tc>
-        <w:tc>
-          <w:tcPr>
-            <w:tcW w:w="2201" w:type="dxa"/>
-          </w:tcPr>
-          <w:p>
-            <w:pPr>
-              <w:cnfStyle w:val="000000000000" w:firstRow="0" w:lastRow="0" w:firstColumn="0" w:lastColumn="0" w:oddVBand="0" w:evenVBand="0" w:oddHBand="0" w:evenHBand="0" w:firstRowFirstColumn="0" w:firstRowLastColumn="0" w:lastRowFirstColumn="0" w:lastRowLastColumn="0"/>
-              <w:rPr>
-                <w:lang w:val="es-AR"/>
-              </w:rPr>
-            </w:pPr>
-            <w:r>
-              <w:rPr>
-                <w:lang w:val="es-AR"/>
-              </w:rPr>
-              <w:t>Ejecutar la aplicación de autenticación</w:t>
-            </w:r>
-          </w:p>
-        </w:tc>
-        <w:tc>
-          <w:tcPr>
-            <w:tcW w:w="2427" w:type="dxa"/>
-          </w:tcPr>
-          <w:p>
-            <w:pPr>
-              <w:cnfStyle w:val="000000000000" w:firstRow="0" w:lastRow="0" w:firstColumn="0" w:lastColumn="0" w:oddVBand="0" w:evenVBand="0" w:oddHBand="0" w:evenHBand="0" w:firstRowFirstColumn="0" w:firstRowLastColumn="0" w:lastRowFirstColumn="0" w:lastRowLastColumn="0"/>
-              <w:rPr>
-                <w:lang w:val="es-AR"/>
-              </w:rPr>
-            </w:pPr>
-            <w:r>
-              <w:rPr>
-                <w:lang w:val="es-AR"/>
-              </w:rPr>
-              <w:t>CPU:</w:t>
-            </w:r>
-          </w:p>
-          <w:p>
-            <w:pPr>
-              <w:cnfStyle w:val="000000000000" w:firstRow="0" w:lastRow="0" w:firstColumn="0" w:lastColumn="0" w:oddVBand="0" w:evenVBand="0" w:oddHBand="0" w:evenHBand="0" w:firstRowFirstColumn="0" w:firstRowLastColumn="0" w:lastRowFirstColumn="0" w:lastRowLastColumn="0"/>
-              <w:rPr>
-                <w:lang w:val="es-AR"/>
-              </w:rPr>
-            </w:pPr>
-            <w:r>
-              <w:rPr>
-                <w:lang w:val="es-AR"/>
-              </w:rPr>
-              <w:t>Disco:</w:t>
-            </w:r>
-          </w:p>
-          <w:p>
-            <w:pPr>
-              <w:cnfStyle w:val="000000000000" w:firstRow="0" w:lastRow="0" w:firstColumn="0" w:lastColumn="0" w:oddVBand="0" w:evenVBand="0" w:oddHBand="0" w:evenHBand="0" w:firstRowFirstColumn="0" w:firstRowLastColumn="0" w:lastRowFirstColumn="0" w:lastRowLastColumn="0"/>
-              <w:rPr>
-                <w:lang w:val="es-AR"/>
-              </w:rPr>
-            </w:pPr>
-            <w:r>
-              <w:rPr>
-                <w:lang w:val="es-AR"/>
-              </w:rPr>
-              <w:t>RAM</w:t>
-            </w:r>
-          </w:p>
-          <w:p>
-            <w:pPr>
-              <w:cnfStyle w:val="000000000000" w:firstRow="0" w:lastRow="0" w:firstColumn="0" w:lastColumn="0" w:oddVBand="0" w:evenVBand="0" w:oddHBand="0" w:evenHBand="0" w:firstRowFirstColumn="0" w:firstRowLastColumn="0" w:lastRowFirstColumn="0" w:lastRowLastColumn="0"/>
-              <w:rPr>
-                <w:lang w:val="es-AR"/>
-              </w:rPr>
-            </w:pPr>
-            <w:r>
-              <w:rPr>
-                <w:lang w:val="es-AR"/>
-              </w:rPr>
-              <w:t>Red:</w:t>
-            </w:r>
-          </w:p>
-        </w:tc>
-        <w:tc>
-          <w:tcPr>
-            <w:tcW w:w="1874" w:type="dxa"/>
-          </w:tcPr>
-          <w:p>
-            <w:pPr>
-              <w:cnfStyle w:val="000000000000" w:firstRow="0" w:lastRow="0" w:firstColumn="0" w:lastColumn="0" w:oddVBand="0" w:evenVBand="0" w:oddHBand="0" w:evenHBand="0" w:firstRowFirstColumn="0" w:firstRowLastColumn="0" w:lastRowFirstColumn="0" w:lastRowLastColumn="0"/>
-              <w:rPr>
-                <w:lang w:val="es-AR"/>
-              </w:rPr>
-            </w:pPr>
-          </w:p>
-        </w:tc>
-      </w:tr>
-      <w:tr>
-        <w:trPr>
-          <w:cnfStyle w:val="000000100000" w:firstRow="0" w:lastRow="0" w:firstColumn="0" w:lastColumn="0" w:oddVBand="0" w:evenVBand="0" w:oddHBand="1" w:evenHBand="0" w:firstRowFirstColumn="0" w:firstRowLastColumn="0" w:lastRowFirstColumn="0" w:lastRowLastColumn="0"/>
-        </w:trPr>
-        <w:tc>
-          <w:tcPr>
-            <w:cnfStyle w:val="001000000000" w:firstRow="0" w:lastRow="0" w:firstColumn="1" w:lastColumn="0" w:oddVBand="0" w:evenVBand="0" w:oddHBand="0" w:evenHBand="0" w:firstRowFirstColumn="0" w:firstRowLastColumn="0" w:lastRowFirstColumn="0" w:lastRowLastColumn="0"/>
-            <w:tcW w:w="2326" w:type="dxa"/>
-          </w:tcPr>
-          <w:p>
-            <w:pPr>
-              <w:rPr>
-                <w:lang w:val="es-AR"/>
-              </w:rPr>
-            </w:pPr>
-            <w:r>
-              <w:rPr>
-                <w:lang w:val="es-AR"/>
-              </w:rPr>
-              <w:t>Servidor de BBDD</w:t>
-            </w:r>
-          </w:p>
-        </w:tc>
-        <w:tc>
-          <w:tcPr>
-            <w:tcW w:w="2201" w:type="dxa"/>
-          </w:tcPr>
-          <w:p>
-            <w:pPr>
-              <w:cnfStyle w:val="000000100000" w:firstRow="0" w:lastRow="0" w:firstColumn="0" w:lastColumn="0" w:oddVBand="0" w:evenVBand="0" w:oddHBand="1" w:evenHBand="0" w:firstRowFirstColumn="0" w:firstRowLastColumn="0" w:lastRowFirstColumn="0" w:lastRowLastColumn="0"/>
-              <w:rPr>
-                <w:lang w:val="es-AR"/>
-              </w:rPr>
-            </w:pPr>
-            <w:r>
-              <w:rPr>
-                <w:lang w:val="es-AR"/>
-              </w:rPr>
-              <w:t>Ejecutar el motor de BBDD</w:t>
-            </w:r>
-          </w:p>
-        </w:tc>
-        <w:tc>
-          <w:tcPr>
-            <w:tcW w:w="2427" w:type="dxa"/>
-          </w:tcPr>
-          <w:p>
-            <w:pPr>
-              <w:cnfStyle w:val="000000100000" w:firstRow="0" w:lastRow="0" w:firstColumn="0" w:lastColumn="0" w:oddVBand="0" w:evenVBand="0" w:oddHBand="1" w:evenHBand="0" w:firstRowFirstColumn="0" w:firstRowLastColumn="0" w:lastRowFirstColumn="0" w:lastRowLastColumn="0"/>
-              <w:rPr>
-                <w:lang w:val="es-AR"/>
-              </w:rPr>
-            </w:pPr>
-            <w:r>
-              <w:rPr>
-                <w:lang w:val="es-AR"/>
-              </w:rPr>
-              <w:t>CPU:</w:t>
-            </w:r>
-          </w:p>
-          <w:p>
-            <w:pPr>
-              <w:cnfStyle w:val="000000100000" w:firstRow="0" w:lastRow="0" w:firstColumn="0" w:lastColumn="0" w:oddVBand="0" w:evenVBand="0" w:oddHBand="1" w:evenHBand="0" w:firstRowFirstColumn="0" w:firstRowLastColumn="0" w:lastRowFirstColumn="0" w:lastRowLastColumn="0"/>
-              <w:rPr>
-                <w:lang w:val="es-AR"/>
-              </w:rPr>
-            </w:pPr>
-            <w:r>
-              <w:rPr>
-                <w:lang w:val="es-AR"/>
-              </w:rPr>
-              <w:t>Disco:</w:t>
-            </w:r>
-          </w:p>
-          <w:p>
-            <w:pPr>
-              <w:cnfStyle w:val="000000100000" w:firstRow="0" w:lastRow="0" w:firstColumn="0" w:lastColumn="0" w:oddVBand="0" w:evenVBand="0" w:oddHBand="1" w:evenHBand="0" w:firstRowFirstColumn="0" w:firstRowLastColumn="0" w:lastRowFirstColumn="0" w:lastRowLastColumn="0"/>
-              <w:rPr>
-                <w:lang w:val="es-AR"/>
-              </w:rPr>
-            </w:pPr>
-            <w:r>
-              <w:rPr>
-                <w:lang w:val="es-AR"/>
-              </w:rPr>
-              <w:t>RAM</w:t>
-            </w:r>
-          </w:p>
-          <w:p>
-            <w:pPr>
-              <w:cnfStyle w:val="000000100000" w:firstRow="0" w:lastRow="0" w:firstColumn="0" w:lastColumn="0" w:oddVBand="0" w:evenVBand="0" w:oddHBand="1" w:evenHBand="0" w:firstRowFirstColumn="0" w:firstRowLastColumn="0" w:lastRowFirstColumn="0" w:lastRowLastColumn="0"/>
-              <w:rPr>
-                <w:lang w:val="es-AR"/>
-              </w:rPr>
-            </w:pPr>
-            <w:r>
-              <w:rPr>
-                <w:lang w:val="es-AR"/>
-              </w:rPr>
-              <w:t>Red</w:t>
-            </w:r>
-          </w:p>
-        </w:tc>
-        <w:tc>
-          <w:tcPr>
-            <w:tcW w:w="1874" w:type="dxa"/>
-          </w:tcPr>
-          <w:p>
-            <w:pPr>
-              <w:cnfStyle w:val="000000100000" w:firstRow="0" w:lastRow="0" w:firstColumn="0" w:lastColumn="0" w:oddVBand="0" w:evenVBand="0" w:oddHBand="1" w:evenHBand="0" w:firstRowFirstColumn="0" w:firstRowLastColumn="0" w:lastRowFirstColumn="0" w:lastRowLastColumn="0"/>
-              <w:rPr>
-                <w:lang w:val="es-AR"/>
-              </w:rPr>
-            </w:pPr>
-          </w:p>
-        </w:tc>
-      </w:tr>
-      <w:tr>
-        <w:tc>
-          <w:tcPr>
-            <w:cnfStyle w:val="001000000000" w:firstRow="0" w:lastRow="0" w:firstColumn="1" w:lastColumn="0" w:oddVBand="0" w:evenVBand="0" w:oddHBand="0" w:evenHBand="0" w:firstRowFirstColumn="0" w:firstRowLastColumn="0" w:lastRowFirstColumn="0" w:lastRowLastColumn="0"/>
-            <w:tcW w:w="2326" w:type="dxa"/>
-          </w:tcPr>
-          <w:p>
-            <w:pPr>
-              <w:rPr>
-                <w:lang w:val="es-AR"/>
-              </w:rPr>
-            </w:pPr>
-            <w:proofErr w:type="spellStart"/>
-            <w:r>
-              <w:rPr>
-                <w:lang w:val="es-AR"/>
-              </w:rPr>
-              <w:t>Router</w:t>
-            </w:r>
-            <w:proofErr w:type="spellEnd"/>
-          </w:p>
-        </w:tc>
-        <w:tc>
-          <w:tcPr>
-            <w:tcW w:w="2201" w:type="dxa"/>
-          </w:tcPr>
-          <w:p>
-            <w:pPr>
-              <w:cnfStyle w:val="000000000000" w:firstRow="0" w:lastRow="0" w:firstColumn="0" w:lastColumn="0" w:oddVBand="0" w:evenVBand="0" w:oddHBand="0" w:evenHBand="0" w:firstRowFirstColumn="0" w:firstRowLastColumn="0" w:lastRowFirstColumn="0" w:lastRowLastColumn="0"/>
-              <w:rPr>
-                <w:lang w:val="es-AR"/>
-              </w:rPr>
-            </w:pPr>
-            <w:r>
-              <w:rPr>
-                <w:lang w:val="es-AR"/>
-              </w:rPr>
-              <w:t xml:space="preserve">Intercomunicar los diferentes </w:t>
-            </w:r>
-            <w:r>
-              <w:rPr>
-                <w:lang w:val="es-AR"/>
-              </w:rPr>
-              <w:lastRenderedPageBreak/>
-              <w:t xml:space="preserve">servidores y las PC de los </w:t>
-            </w:r>
-            <w:proofErr w:type="spellStart"/>
-            <w:r>
-              <w:rPr>
-                <w:lang w:val="es-AR"/>
-              </w:rPr>
-              <w:t>usuarioes</w:t>
-            </w:r>
-            <w:proofErr w:type="spellEnd"/>
-          </w:p>
-        </w:tc>
-        <w:tc>
-          <w:tcPr>
-            <w:tcW w:w="2427" w:type="dxa"/>
-          </w:tcPr>
-          <w:p>
-            <w:pPr>
-              <w:cnfStyle w:val="000000000000" w:firstRow="0" w:lastRow="0" w:firstColumn="0" w:lastColumn="0" w:oddVBand="0" w:evenVBand="0" w:oddHBand="0" w:evenHBand="0" w:firstRowFirstColumn="0" w:firstRowLastColumn="0" w:lastRowFirstColumn="0" w:lastRowLastColumn="0"/>
-              <w:rPr>
-                <w:lang w:val="es-AR"/>
-              </w:rPr>
-            </w:pPr>
-            <w:r>
-              <w:rPr>
-                <w:lang w:val="es-AR"/>
-              </w:rPr>
-              <w:lastRenderedPageBreak/>
-              <w:t>Capacidad de transferencia:</w:t>
-            </w:r>
-          </w:p>
-          <w:p>
-            <w:pPr>
-              <w:cnfStyle w:val="000000000000" w:firstRow="0" w:lastRow="0" w:firstColumn="0" w:lastColumn="0" w:oddVBand="0" w:evenVBand="0" w:oddHBand="0" w:evenHBand="0" w:firstRowFirstColumn="0" w:firstRowLastColumn="0" w:lastRowFirstColumn="0" w:lastRowLastColumn="0"/>
-              <w:rPr>
-                <w:lang w:val="es-AR"/>
-              </w:rPr>
-            </w:pPr>
-            <w:r>
-              <w:rPr>
-                <w:lang w:val="es-AR"/>
-              </w:rPr>
-              <w:t>Usuarios simultáneos:</w:t>
-            </w:r>
-          </w:p>
-        </w:tc>
-        <w:tc>
-          <w:tcPr>
-            <w:tcW w:w="1874" w:type="dxa"/>
-          </w:tcPr>
-          <w:p>
-            <w:pPr>
-              <w:cnfStyle w:val="000000000000" w:firstRow="0" w:lastRow="0" w:firstColumn="0" w:lastColumn="0" w:oddVBand="0" w:evenVBand="0" w:oddHBand="0" w:evenHBand="0" w:firstRowFirstColumn="0" w:firstRowLastColumn="0" w:lastRowFirstColumn="0" w:lastRowLastColumn="0"/>
-              <w:rPr>
-                <w:lang w:val="es-AR"/>
-              </w:rPr>
-            </w:pPr>
-          </w:p>
-        </w:tc>
-      </w:tr>
-      <w:tr>
-        <w:trPr>
-          <w:cnfStyle w:val="000000100000" w:firstRow="0" w:lastRow="0" w:firstColumn="0" w:lastColumn="0" w:oddVBand="0" w:evenVBand="0" w:oddHBand="1" w:evenHBand="0" w:firstRowFirstColumn="0" w:firstRowLastColumn="0" w:lastRowFirstColumn="0" w:lastRowLastColumn="0"/>
-        </w:trPr>
-        <w:tc>
-          <w:tcPr>
-            <w:cnfStyle w:val="001000000000" w:firstRow="0" w:lastRow="0" w:firstColumn="1" w:lastColumn="0" w:oddVBand="0" w:evenVBand="0" w:oddHBand="0" w:evenHBand="0" w:firstRowFirstColumn="0" w:firstRowLastColumn="0" w:lastRowFirstColumn="0" w:lastRowLastColumn="0"/>
-            <w:tcW w:w="2326" w:type="dxa"/>
-          </w:tcPr>
-          <w:p>
-            <w:pPr>
-              <w:rPr>
-                <w:lang w:val="es-AR"/>
-              </w:rPr>
-            </w:pPr>
-            <w:proofErr w:type="spellStart"/>
-            <w:r>
-              <w:rPr>
-                <w:lang w:val="es-AR"/>
-              </w:rPr>
-              <w:lastRenderedPageBreak/>
-              <w:t>Router</w:t>
-            </w:r>
-            <w:proofErr w:type="spellEnd"/>
-            <w:r>
-              <w:rPr>
-                <w:lang w:val="es-AR"/>
-              </w:rPr>
-              <w:t xml:space="preserve"> wifi</w:t>
-            </w:r>
-          </w:p>
-        </w:tc>
-        <w:tc>
-          <w:tcPr>
-            <w:tcW w:w="2201" w:type="dxa"/>
-          </w:tcPr>
-          <w:p>
-            <w:pPr>
-              <w:cnfStyle w:val="000000100000" w:firstRow="0" w:lastRow="0" w:firstColumn="0" w:lastColumn="0" w:oddVBand="0" w:evenVBand="0" w:oddHBand="1" w:evenHBand="0" w:firstRowFirstColumn="0" w:firstRowLastColumn="0" w:lastRowFirstColumn="0" w:lastRowLastColumn="0"/>
-              <w:rPr>
-                <w:lang w:val="es-AR"/>
-              </w:rPr>
-            </w:pPr>
-            <w:r>
-              <w:rPr>
-                <w:lang w:val="es-AR"/>
-              </w:rPr>
-              <w:t>Intercomunicar las PC de los usuarios con la aplicación de forma inalámbrica</w:t>
-            </w:r>
-          </w:p>
-        </w:tc>
-        <w:tc>
-          <w:tcPr>
-            <w:tcW w:w="2427" w:type="dxa"/>
-          </w:tcPr>
-          <w:p>
-            <w:pPr>
-              <w:cnfStyle w:val="000000100000" w:firstRow="0" w:lastRow="0" w:firstColumn="0" w:lastColumn="0" w:oddVBand="0" w:evenVBand="0" w:oddHBand="1" w:evenHBand="0" w:firstRowFirstColumn="0" w:firstRowLastColumn="0" w:lastRowFirstColumn="0" w:lastRowLastColumn="0"/>
-              <w:rPr>
-                <w:lang w:val="es-AR"/>
-              </w:rPr>
-            </w:pPr>
-            <w:r>
-              <w:rPr>
-                <w:lang w:val="es-AR"/>
-              </w:rPr>
-              <w:t>Capacidad de transferencia:</w:t>
-            </w:r>
-          </w:p>
-          <w:p>
-            <w:pPr>
-              <w:cnfStyle w:val="000000100000" w:firstRow="0" w:lastRow="0" w:firstColumn="0" w:lastColumn="0" w:oddVBand="0" w:evenVBand="0" w:oddHBand="1" w:evenHBand="0" w:firstRowFirstColumn="0" w:firstRowLastColumn="0" w:lastRowFirstColumn="0" w:lastRowLastColumn="0"/>
-              <w:rPr>
-                <w:lang w:val="es-AR"/>
-              </w:rPr>
-            </w:pPr>
-            <w:r>
-              <w:rPr>
-                <w:lang w:val="es-AR"/>
-              </w:rPr>
-              <w:t>Usuarios simultáneos:</w:t>
-            </w:r>
-          </w:p>
-        </w:tc>
-        <w:tc>
-          <w:tcPr>
-            <w:tcW w:w="1874" w:type="dxa"/>
-          </w:tcPr>
-          <w:p>
-            <w:pPr>
-              <w:cnfStyle w:val="000000100000" w:firstRow="0" w:lastRow="0" w:firstColumn="0" w:lastColumn="0" w:oddVBand="0" w:evenVBand="0" w:oddHBand="1" w:evenHBand="0" w:firstRowFirstColumn="0" w:firstRowLastColumn="0" w:lastRowFirstColumn="0" w:lastRowLastColumn="0"/>
-              <w:rPr>
-                <w:lang w:val="es-AR"/>
-              </w:rPr>
-            </w:pPr>
-            <w:r>
-              <w:rPr>
-                <w:lang w:val="es-AR"/>
-              </w:rPr>
-              <w:t>Opcional</w:t>
-            </w:r>
-          </w:p>
-        </w:tc>
-      </w:tr>
-      <w:tr>
-        <w:tc>
-          <w:tcPr>
-            <w:cnfStyle w:val="001000000000" w:firstRow="0" w:lastRow="0" w:firstColumn="1" w:lastColumn="0" w:oddVBand="0" w:evenVBand="0" w:oddHBand="0" w:evenHBand="0" w:firstRowFirstColumn="0" w:firstRowLastColumn="0" w:lastRowFirstColumn="0" w:lastRowLastColumn="0"/>
-            <w:tcW w:w="2326" w:type="dxa"/>
-          </w:tcPr>
-          <w:p>
-            <w:pPr>
-              <w:rPr>
-                <w:lang w:val="es-AR"/>
-              </w:rPr>
-            </w:pPr>
-          </w:p>
-        </w:tc>
-        <w:tc>
-          <w:tcPr>
-            <w:tcW w:w="2201" w:type="dxa"/>
-          </w:tcPr>
-          <w:p>
-            <w:pPr>
-              <w:cnfStyle w:val="000000000000" w:firstRow="0" w:lastRow="0" w:firstColumn="0" w:lastColumn="0" w:oddVBand="0" w:evenVBand="0" w:oddHBand="0" w:evenHBand="0" w:firstRowFirstColumn="0" w:firstRowLastColumn="0" w:lastRowFirstColumn="0" w:lastRowLastColumn="0"/>
-              <w:rPr>
-                <w:lang w:val="es-AR"/>
-              </w:rPr>
-            </w:pPr>
-          </w:p>
-        </w:tc>
-        <w:tc>
-          <w:tcPr>
-            <w:tcW w:w="2427" w:type="dxa"/>
-          </w:tcPr>
-          <w:p>
-            <w:pPr>
-              <w:cnfStyle w:val="000000000000" w:firstRow="0" w:lastRow="0" w:firstColumn="0" w:lastColumn="0" w:oddVBand="0" w:evenVBand="0" w:oddHBand="0" w:evenHBand="0" w:firstRowFirstColumn="0" w:firstRowLastColumn="0" w:lastRowFirstColumn="0" w:lastRowLastColumn="0"/>
-              <w:rPr>
-                <w:lang w:val="es-AR"/>
-              </w:rPr>
-            </w:pPr>
-          </w:p>
-        </w:tc>
-        <w:tc>
-          <w:tcPr>
-            <w:tcW w:w="1874" w:type="dxa"/>
-          </w:tcPr>
-          <w:p>
-            <w:pPr>
-              <w:cnfStyle w:val="000000000000" w:firstRow="0" w:lastRow="0" w:firstColumn="0" w:lastColumn="0" w:oddVBand="0" w:evenVBand="0" w:oddHBand="0" w:evenHBand="0" w:firstRowFirstColumn="0" w:firstRowLastColumn="0" w:lastRowFirstColumn="0" w:lastRowLastColumn="0"/>
-              <w:rPr>
-                <w:lang w:val="es-AR"/>
-              </w:rPr>
-            </w:pPr>
-          </w:p>
-        </w:tc>
-      </w:tr>
-    </w:tbl>
-    <w:p>
-      <w:pPr>
-        <w:rPr>
-          <w:lang w:val="es-AR"/>
-        </w:rPr>
-      </w:pPr>
-      <w:r>
-        <w:rPr>
-          <w:lang w:val="es-AR"/>
-        </w:rPr>
-        <w:t>:</w:t>
-      </w:r>
-    </w:p>
-    <w:p>
-      <w:pPr>
-        <w:rPr>
-          <w:lang w:val="es-AR"/>
-        </w:rPr>
-      </w:pPr>
-    </w:p>
-    <w:p>
-      <w:pPr>
-        <w:rPr>
-          <w:lang w:val="es-AR"/>
-        </w:rPr>
-      </w:pPr>
-    </w:p>
-    <w:p>
-      <w:pPr>
-        <w:pStyle w:val="Heading2"/>
-        <w:ind w:left="360"/>
+        <w:t>Tecnología</w:t>
+      </w:r>
+      <w:r>
         <w:rPr>
           <w:rFonts w:ascii="Arial" w:hAnsi="Arial" w:cs="Arial"/>
           <w:b/>
@@ -4649,27 +3810,6 @@
           <w:szCs w:val="28"/>
           <w:lang w:val="es-AR"/>
         </w:rPr>
-      </w:pPr>
-      <w:r>
-        <w:rPr>
-          <w:rFonts w:ascii="Arial" w:hAnsi="Arial" w:cs="Arial"/>
-          <w:b/>
-          <w:color w:val="auto"/>
-          <w:sz w:val="24"/>
-          <w:szCs w:val="28"/>
-          <w:lang w:val="es-AR"/>
-        </w:rPr>
-        <w:t>Tecnología</w:t>
-      </w:r>
-      <w:r>
-        <w:rPr>
-          <w:rFonts w:ascii="Arial" w:hAnsi="Arial" w:cs="Arial"/>
-          <w:b/>
-          <w:color w:val="auto"/>
-          <w:sz w:val="24"/>
-          <w:szCs w:val="28"/>
-          <w:lang w:val="es-AR"/>
-        </w:rPr>
         <w:t>s</w:t>
       </w:r>
     </w:p>
@@ -4682,7 +3822,7 @@
     </w:p>
     <w:tbl>
       <w:tblPr>
-        <w:tblStyle w:val="GridTable4-Accent1"/>
+        <w:tblStyle w:val="Tabladecuadrcula4-nfasis1"/>
         <w:tblW w:w="0" w:type="auto"/>
         <w:tblLook w:val="04A0" w:firstRow="1" w:lastRow="0" w:firstColumn="1" w:lastColumn="0" w:noHBand="0" w:noVBand="1"/>
       </w:tblPr>
@@ -4966,7 +4106,7 @@
     <w:p/>
     <w:p>
       <w:pPr>
-        <w:pStyle w:val="Heading1"/>
+        <w:pStyle w:val="Ttulo1"/>
         <w:numPr>
           <w:ilvl w:val="0"/>
           <w:numId w:val="7"/>
@@ -4979,7 +4119,7 @@
           <w:lang w:val="es-ES" w:eastAsia="es-ES"/>
         </w:rPr>
       </w:pPr>
-      <w:bookmarkStart w:id="24" w:name="_Toc452739536"/>
+      <w:bookmarkStart w:id="23" w:name="_Toc452739536"/>
       <w:r>
         <w:rPr>
           <w:rFonts w:ascii="Arial Black" w:hAnsi="Arial Black" w:cs="Arial"/>
@@ -5000,7 +4140,7 @@
         </w:rPr>
         <w:t xml:space="preserve"> – Requisitos No Funcionales</w:t>
       </w:r>
-      <w:bookmarkEnd w:id="24"/>
+      <w:bookmarkEnd w:id="23"/>
     </w:p>
     <w:p>
       <w:pPr>
@@ -5270,33 +4410,454 @@
             <w:pPr>
               <w:spacing w:line="100" w:lineRule="atLeast"/>
               <w:rPr>
+                <w:rFonts w:ascii="Arial" w:hAnsi="Arial" w:cs="Arial"/>
+                <w:i/>
+                <w:color w:val="FF0000"/>
+                <w:sz w:val="22"/>
+                <w:szCs w:val="22"/>
+                <w:lang w:val="es-ES"/>
+              </w:rPr>
+            </w:pPr>
+            <w:r>
+              <w:rPr>
+                <w:rFonts w:ascii="Arial" w:hAnsi="Arial" w:cs="Arial"/>
+                <w:i/>
+                <w:sz w:val="22"/>
+                <w:szCs w:val="22"/>
+                <w:lang w:val="es-ES"/>
+              </w:rPr>
+              <w:t xml:space="preserve">Acceso al Sitio con navegadores </w:t>
+            </w:r>
+            <w:r>
+              <w:rPr>
+                <w:rFonts w:ascii="Arial" w:hAnsi="Arial" w:cs="Arial"/>
+                <w:i/>
+                <w:sz w:val="22"/>
+                <w:szCs w:val="22"/>
+                <w:lang w:val="es-ES"/>
+              </w:rPr>
+              <w:t>obsoletos</w:t>
+            </w:r>
+          </w:p>
+          <w:p>
+            <w:pPr>
+              <w:rPr>
+                <w:rFonts w:ascii="Verdana" w:hAnsi="Verdana"/>
+                <w:color w:val="704E3A"/>
+                <w:sz w:val="17"/>
+                <w:szCs w:val="17"/>
+                <w:lang w:val="es-AR" w:eastAsia="es-AR"/>
+              </w:rPr>
+            </w:pPr>
+            <w:r>
+              <w:rPr>
+                <w:noProof/>
+                <w:color w:val="0000FF"/>
+                <w:lang w:val="es-AR" w:eastAsia="es-AR"/>
+              </w:rPr>
+              <w:drawing>
+                <wp:inline distT="0" distB="0" distL="0" distR="0">
+                  <wp:extent cx="238125" cy="238125"/>
+                  <wp:effectExtent l="0" t="0" r="9525" b="9525"/>
+                  <wp:docPr id="11" name="Imagen 11" descr="http://www.henrykszeryng.net/graphx/logo_firefox.gif">
+                    <a:hlinkClick xmlns:a="http://schemas.openxmlformats.org/drawingml/2006/main" r:id="rId22" tgtFrame="&quot;_blank&quot;"/>
+                  </wp:docPr>
+                  <wp:cNvGraphicFramePr>
+                    <a:graphicFrameLocks xmlns:a="http://schemas.openxmlformats.org/drawingml/2006/main" noChangeAspect="1"/>
+                  </wp:cNvGraphicFramePr>
+                  <a:graphic xmlns:a="http://schemas.openxmlformats.org/drawingml/2006/main">
+                    <a:graphicData uri="http://schemas.openxmlformats.org/drawingml/2006/picture">
+                      <pic:pic xmlns:pic="http://schemas.openxmlformats.org/drawingml/2006/picture">
+                        <pic:nvPicPr>
+                          <pic:cNvPr id="0" name="Picture 1" descr="http://www.henrykszeryng.net/graphx/logo_firefox.gif">
+                            <a:hlinkClick r:id="rId22" tgtFrame="&quot;_blank&quot;"/>
+                          </pic:cNvPr>
+                          <pic:cNvPicPr>
+                            <a:picLocks noChangeAspect="1" noChangeArrowheads="1"/>
+                          </pic:cNvPicPr>
+                        </pic:nvPicPr>
+                        <pic:blipFill>
+                          <a:blip r:embed="rId23">
+                            <a:extLst>
+                              <a:ext uri="{28A0092B-C50C-407E-A947-70E740481C1C}">
+                                <a14:useLocalDpi xmlns:a14="http://schemas.microsoft.com/office/drawing/2010/main" val="0"/>
+                              </a:ext>
+                            </a:extLst>
+                          </a:blip>
+                          <a:srcRect/>
+                          <a:stretch>
+                            <a:fillRect/>
+                          </a:stretch>
+                        </pic:blipFill>
+                        <pic:spPr bwMode="auto">
+                          <a:xfrm>
+                            <a:off x="0" y="0"/>
+                            <a:ext cx="238125" cy="238125"/>
+                          </a:xfrm>
+                          <a:prstGeom prst="rect">
+                            <a:avLst/>
+                          </a:prstGeom>
+                          <a:noFill/>
+                          <a:ln>
+                            <a:noFill/>
+                          </a:ln>
+                        </pic:spPr>
+                      </pic:pic>
+                    </a:graphicData>
+                  </a:graphic>
+                </wp:inline>
+              </w:drawing>
+            </w:r>
+            <w:r>
+              <w:rPr>
+                <w:rFonts w:ascii="Verdana" w:hAnsi="Verdana"/>
+                <w:b/>
+                <w:bCs/>
+                <w:color w:val="704E3A"/>
+                <w:sz w:val="17"/>
+                <w:szCs w:val="17"/>
+                <w:lang w:val="es-AR" w:eastAsia="es-AR"/>
+              </w:rPr>
+              <w:t>Firefox 3</w:t>
+            </w:r>
+            <w:r>
+              <w:rPr>
+                <w:rFonts w:ascii="Verdana" w:hAnsi="Verdana"/>
+                <w:color w:val="704E3A"/>
+                <w:sz w:val="17"/>
+                <w:szCs w:val="17"/>
+                <w:lang w:val="es-AR" w:eastAsia="es-AR"/>
+              </w:rPr>
+              <w:t xml:space="preserve"> o </w:t>
+            </w:r>
+            <w:r>
+              <w:rPr>
+                <w:rFonts w:ascii="Verdana" w:hAnsi="Verdana"/>
+                <w:color w:val="704E3A"/>
+                <w:sz w:val="17"/>
+                <w:szCs w:val="17"/>
+                <w:lang w:val="es-AR" w:eastAsia="es-AR"/>
+              </w:rPr>
+              <w:t>inferior</w:t>
+            </w:r>
+          </w:p>
+          <w:p>
+            <w:pPr>
+              <w:rPr>
+                <w:rFonts w:ascii="Verdana" w:hAnsi="Verdana"/>
+                <w:color w:val="704E3A"/>
+                <w:sz w:val="17"/>
+                <w:szCs w:val="17"/>
+                <w:lang w:val="es-AR" w:eastAsia="es-AR"/>
+              </w:rPr>
+            </w:pPr>
+            <w:r>
+              <w:rPr>
+                <w:noProof/>
+                <w:color w:val="0000FF"/>
+                <w:lang w:val="es-AR" w:eastAsia="es-AR"/>
+              </w:rPr>
+              <w:lastRenderedPageBreak/>
+              <w:drawing>
+                <wp:inline distT="0" distB="0" distL="0" distR="0">
+                  <wp:extent cx="238125" cy="238125"/>
+                  <wp:effectExtent l="0" t="0" r="9525" b="9525"/>
+                  <wp:docPr id="7" name="Imagen 7" descr="http://www.henrykszeryng.net/graphx/logo_safari.gif">
+                    <a:hlinkClick xmlns:a="http://schemas.openxmlformats.org/drawingml/2006/main" r:id="rId24" tgtFrame="&quot;_blank&quot;"/>
+                  </wp:docPr>
+                  <wp:cNvGraphicFramePr>
+                    <a:graphicFrameLocks xmlns:a="http://schemas.openxmlformats.org/drawingml/2006/main" noChangeAspect="1"/>
+                  </wp:cNvGraphicFramePr>
+                  <a:graphic xmlns:a="http://schemas.openxmlformats.org/drawingml/2006/main">
+                    <a:graphicData uri="http://schemas.openxmlformats.org/drawingml/2006/picture">
+                      <pic:pic xmlns:pic="http://schemas.openxmlformats.org/drawingml/2006/picture">
+                        <pic:nvPicPr>
+                          <pic:cNvPr id="0" name="Picture 2" descr="http://www.henrykszeryng.net/graphx/logo_safari.gif">
+                            <a:hlinkClick r:id="rId24" tgtFrame="&quot;_blank&quot;"/>
+                          </pic:cNvPr>
+                          <pic:cNvPicPr>
+                            <a:picLocks noChangeAspect="1" noChangeArrowheads="1"/>
+                          </pic:cNvPicPr>
+                        </pic:nvPicPr>
+                        <pic:blipFill>
+                          <a:blip r:embed="rId25">
+                            <a:extLst>
+                              <a:ext uri="{28A0092B-C50C-407E-A947-70E740481C1C}">
+                                <a14:useLocalDpi xmlns:a14="http://schemas.microsoft.com/office/drawing/2010/main" val="0"/>
+                              </a:ext>
+                            </a:extLst>
+                          </a:blip>
+                          <a:srcRect/>
+                          <a:stretch>
+                            <a:fillRect/>
+                          </a:stretch>
+                        </pic:blipFill>
+                        <pic:spPr bwMode="auto">
+                          <a:xfrm>
+                            <a:off x="0" y="0"/>
+                            <a:ext cx="238125" cy="238125"/>
+                          </a:xfrm>
+                          <a:prstGeom prst="rect">
+                            <a:avLst/>
+                          </a:prstGeom>
+                          <a:noFill/>
+                          <a:ln>
+                            <a:noFill/>
+                          </a:ln>
+                        </pic:spPr>
+                      </pic:pic>
+                    </a:graphicData>
+                  </a:graphic>
+                </wp:inline>
+              </w:drawing>
+            </w:r>
+            <w:r>
+              <w:rPr>
+                <w:rFonts w:ascii="Verdana" w:hAnsi="Verdana"/>
+                <w:b/>
+                <w:bCs/>
+                <w:color w:val="704E3A"/>
+                <w:sz w:val="17"/>
+                <w:szCs w:val="17"/>
+                <w:lang w:val="es-AR" w:eastAsia="es-AR"/>
+              </w:rPr>
+              <w:t>Safari 3</w:t>
+            </w:r>
+            <w:r>
+              <w:rPr>
+                <w:rFonts w:ascii="Verdana" w:hAnsi="Verdana"/>
+                <w:color w:val="704E3A"/>
+                <w:sz w:val="17"/>
+                <w:szCs w:val="17"/>
+                <w:lang w:val="es-AR" w:eastAsia="es-AR"/>
+              </w:rPr>
+              <w:t xml:space="preserve"> o </w:t>
+            </w:r>
+            <w:r>
+              <w:rPr>
+                <w:rFonts w:ascii="Verdana" w:hAnsi="Verdana"/>
+                <w:color w:val="704E3A"/>
+                <w:sz w:val="17"/>
+                <w:szCs w:val="17"/>
+                <w:lang w:val="es-AR" w:eastAsia="es-AR"/>
+              </w:rPr>
+              <w:t>inferior</w:t>
+            </w:r>
+          </w:p>
+          <w:p>
+            <w:pPr>
+              <w:rPr>
+                <w:rFonts w:ascii="Verdana" w:hAnsi="Verdana"/>
+                <w:color w:val="704E3A"/>
+                <w:sz w:val="17"/>
+                <w:szCs w:val="17"/>
+                <w:lang w:val="es-AR" w:eastAsia="es-AR"/>
+              </w:rPr>
+            </w:pPr>
+            <w:r>
+              <w:rPr>
+                <w:noProof/>
+                <w:color w:val="0000FF"/>
+                <w:lang w:val="es-AR" w:eastAsia="es-AR"/>
+              </w:rPr>
+              <w:drawing>
+                <wp:inline distT="0" distB="0" distL="0" distR="0">
+                  <wp:extent cx="238125" cy="238125"/>
+                  <wp:effectExtent l="0" t="0" r="9525" b="9525"/>
+                  <wp:docPr id="6" name="Imagen 6" descr="http://www.henrykszeryng.net/graphx/logo_chrome.gif">
+                    <a:hlinkClick xmlns:a="http://schemas.openxmlformats.org/drawingml/2006/main" r:id="rId26" tgtFrame="&quot;_blank&quot;"/>
+                  </wp:docPr>
+                  <wp:cNvGraphicFramePr>
+                    <a:graphicFrameLocks xmlns:a="http://schemas.openxmlformats.org/drawingml/2006/main" noChangeAspect="1"/>
+                  </wp:cNvGraphicFramePr>
+                  <a:graphic xmlns:a="http://schemas.openxmlformats.org/drawingml/2006/main">
+                    <a:graphicData uri="http://schemas.openxmlformats.org/drawingml/2006/picture">
+                      <pic:pic xmlns:pic="http://schemas.openxmlformats.org/drawingml/2006/picture">
+                        <pic:nvPicPr>
+                          <pic:cNvPr id="0" name="Picture 3" descr="http://www.henrykszeryng.net/graphx/logo_chrome.gif">
+                            <a:hlinkClick r:id="rId26" tgtFrame="&quot;_blank&quot;"/>
+                          </pic:cNvPr>
+                          <pic:cNvPicPr>
+                            <a:picLocks noChangeAspect="1" noChangeArrowheads="1"/>
+                          </pic:cNvPicPr>
+                        </pic:nvPicPr>
+                        <pic:blipFill>
+                          <a:blip r:embed="rId27">
+                            <a:extLst>
+                              <a:ext uri="{28A0092B-C50C-407E-A947-70E740481C1C}">
+                                <a14:useLocalDpi xmlns:a14="http://schemas.microsoft.com/office/drawing/2010/main" val="0"/>
+                              </a:ext>
+                            </a:extLst>
+                          </a:blip>
+                          <a:srcRect/>
+                          <a:stretch>
+                            <a:fillRect/>
+                          </a:stretch>
+                        </pic:blipFill>
+                        <pic:spPr bwMode="auto">
+                          <a:xfrm>
+                            <a:off x="0" y="0"/>
+                            <a:ext cx="238125" cy="238125"/>
+                          </a:xfrm>
+                          <a:prstGeom prst="rect">
+                            <a:avLst/>
+                          </a:prstGeom>
+                          <a:noFill/>
+                          <a:ln>
+                            <a:noFill/>
+                          </a:ln>
+                        </pic:spPr>
+                      </pic:pic>
+                    </a:graphicData>
+                  </a:graphic>
+                </wp:inline>
+              </w:drawing>
+            </w:r>
+            <w:r>
+              <w:rPr>
+                <w:rFonts w:ascii="Verdana" w:hAnsi="Verdana"/>
+                <w:b/>
+                <w:bCs/>
+                <w:color w:val="704E3A"/>
+                <w:sz w:val="17"/>
+                <w:szCs w:val="17"/>
+                <w:lang w:val="es-AR" w:eastAsia="es-AR"/>
+              </w:rPr>
+              <w:t>Google Chrome 1</w:t>
+            </w:r>
+            <w:r>
+              <w:rPr>
+                <w:rFonts w:ascii="Verdana" w:hAnsi="Verdana"/>
+                <w:color w:val="704E3A"/>
+                <w:sz w:val="17"/>
+                <w:szCs w:val="17"/>
+                <w:lang w:val="es-AR" w:eastAsia="es-AR"/>
+              </w:rPr>
+              <w:t xml:space="preserve"> o </w:t>
+            </w:r>
+            <w:r>
+              <w:rPr>
+                <w:rFonts w:ascii="Verdana" w:hAnsi="Verdana"/>
+                <w:color w:val="704E3A"/>
+                <w:sz w:val="17"/>
+                <w:szCs w:val="17"/>
+                <w:lang w:val="es-AR" w:eastAsia="es-AR"/>
+              </w:rPr>
+              <w:t>inferior</w:t>
+            </w:r>
+          </w:p>
+          <w:p>
+            <w:pPr>
+              <w:rPr>
+                <w:rFonts w:ascii="Verdana" w:hAnsi="Verdana"/>
+                <w:color w:val="704E3A"/>
+                <w:sz w:val="17"/>
+                <w:szCs w:val="17"/>
+                <w:lang w:val="es-AR" w:eastAsia="es-AR"/>
+              </w:rPr>
+            </w:pPr>
+            <w:r>
+              <w:rPr>
+                <w:noProof/>
+                <w:color w:val="0000FF"/>
+                <w:lang w:val="es-AR" w:eastAsia="es-AR"/>
+              </w:rPr>
+              <w:drawing>
+                <wp:inline distT="0" distB="0" distL="0" distR="0">
+                  <wp:extent cx="238125" cy="238125"/>
+                  <wp:effectExtent l="0" t="0" r="9525" b="9525"/>
+                  <wp:docPr id="4" name="Imagen 4" descr="http://www.henrykszeryng.net/graphx/logo_internet_explorer.gif">
+                    <a:hlinkClick xmlns:a="http://schemas.openxmlformats.org/drawingml/2006/main" r:id="rId28" tgtFrame="&quot;_blank&quot;"/>
+                  </wp:docPr>
+                  <wp:cNvGraphicFramePr>
+                    <a:graphicFrameLocks xmlns:a="http://schemas.openxmlformats.org/drawingml/2006/main" noChangeAspect="1"/>
+                  </wp:cNvGraphicFramePr>
+                  <a:graphic xmlns:a="http://schemas.openxmlformats.org/drawingml/2006/main">
+                    <a:graphicData uri="http://schemas.openxmlformats.org/drawingml/2006/picture">
+                      <pic:pic xmlns:pic="http://schemas.openxmlformats.org/drawingml/2006/picture">
+                        <pic:nvPicPr>
+                          <pic:cNvPr id="0" name="Picture 4" descr="http://www.henrykszeryng.net/graphx/logo_internet_explorer.gif">
+                            <a:hlinkClick r:id="rId28" tgtFrame="&quot;_blank&quot;"/>
+                          </pic:cNvPr>
+                          <pic:cNvPicPr>
+                            <a:picLocks noChangeAspect="1" noChangeArrowheads="1"/>
+                          </pic:cNvPicPr>
+                        </pic:nvPicPr>
+                        <pic:blipFill>
+                          <a:blip r:embed="rId29">
+                            <a:extLst>
+                              <a:ext uri="{28A0092B-C50C-407E-A947-70E740481C1C}">
+                                <a14:useLocalDpi xmlns:a14="http://schemas.microsoft.com/office/drawing/2010/main" val="0"/>
+                              </a:ext>
+                            </a:extLst>
+                          </a:blip>
+                          <a:srcRect/>
+                          <a:stretch>
+                            <a:fillRect/>
+                          </a:stretch>
+                        </pic:blipFill>
+                        <pic:spPr bwMode="auto">
+                          <a:xfrm>
+                            <a:off x="0" y="0"/>
+                            <a:ext cx="238125" cy="238125"/>
+                          </a:xfrm>
+                          <a:prstGeom prst="rect">
+                            <a:avLst/>
+                          </a:prstGeom>
+                          <a:noFill/>
+                          <a:ln>
+                            <a:noFill/>
+                          </a:ln>
+                        </pic:spPr>
+                      </pic:pic>
+                    </a:graphicData>
+                  </a:graphic>
+                </wp:inline>
+              </w:drawing>
+            </w:r>
+            <w:r>
+              <w:rPr>
+                <w:rFonts w:ascii="Verdana" w:hAnsi="Verdana"/>
+                <w:b/>
+                <w:bCs/>
+                <w:color w:val="704E3A"/>
+                <w:sz w:val="17"/>
+                <w:szCs w:val="17"/>
+                <w:lang w:val="es-AR" w:eastAsia="es-AR"/>
+              </w:rPr>
+              <w:t>Internet Explorer 7</w:t>
+            </w:r>
+            <w:r>
+              <w:rPr>
+                <w:rFonts w:ascii="Verdana" w:hAnsi="Verdana"/>
+                <w:color w:val="704E3A"/>
+                <w:sz w:val="17"/>
+                <w:szCs w:val="17"/>
+                <w:lang w:val="es-AR" w:eastAsia="es-AR"/>
+              </w:rPr>
+              <w:t xml:space="preserve"> o </w:t>
+            </w:r>
+            <w:r>
+              <w:rPr>
+                <w:rFonts w:ascii="Verdana" w:hAnsi="Verdana"/>
+                <w:color w:val="704E3A"/>
+                <w:sz w:val="17"/>
+                <w:szCs w:val="17"/>
+                <w:lang w:val="es-AR" w:eastAsia="es-AR"/>
+              </w:rPr>
+              <w:t>inferior</w:t>
+            </w:r>
+          </w:p>
+          <w:p>
+            <w:pPr>
+              <w:spacing w:line="100" w:lineRule="atLeast"/>
+              <w:rPr>
                 <w:i/>
                 <w:sz w:val="22"/>
                 <w:szCs w:val="22"/>
                 <w:lang w:val="es-AR"/>
               </w:rPr>
             </w:pPr>
-            <w:r>
-              <w:rPr>
-                <w:rFonts w:ascii="Arial" w:hAnsi="Arial" w:cs="Arial"/>
-                <w:i/>
-                <w:sz w:val="22"/>
-                <w:szCs w:val="22"/>
-                <w:lang w:val="es-ES"/>
-              </w:rPr>
-              <w:t xml:space="preserve">Acceso al Sitio con navegadores </w:t>
-            </w:r>
-            <w:r>
-              <w:rPr>
-                <w:rFonts w:ascii="Arial" w:hAnsi="Arial" w:cs="Arial"/>
-                <w:i/>
-                <w:color w:val="FF0000"/>
-                <w:sz w:val="22"/>
-                <w:szCs w:val="22"/>
-                <w:lang w:val="es-ES"/>
-              </w:rPr>
-              <w:t>obsoletos</w:t>
-            </w:r>
           </w:p>
         </w:tc>
       </w:tr>
@@ -5337,6 +4898,7 @@
                 <w:szCs w:val="22"/>
                 <w:lang w:val="es-ES"/>
               </w:rPr>
+              <w:lastRenderedPageBreak/>
               <w:t>Ambiente</w:t>
             </w:r>
           </w:p>
@@ -6264,7 +5826,6 @@
                 <w:szCs w:val="22"/>
                 <w:lang w:val="es-ES"/>
               </w:rPr>
-              <w:lastRenderedPageBreak/>
               <w:t>Respuesta</w:t>
             </w:r>
           </w:p>
@@ -7152,6 +6713,60 @@
                 <w:lang w:val="es-AR"/>
               </w:rPr>
             </w:pPr>
+            <w:r>
+              <w:rPr>
+                <w:rFonts w:ascii="Arial" w:hAnsi="Arial" w:cs="Arial"/>
+                <w:i/>
+                <w:sz w:val="22"/>
+                <w:szCs w:val="22"/>
+                <w:lang w:val="es-ES"/>
+              </w:rPr>
+              <w:t>420</w:t>
+            </w:r>
+            <w:bookmarkStart w:id="24" w:name="_GoBack"/>
+            <w:bookmarkEnd w:id="24"/>
+            <w:r>
+              <w:rPr>
+                <w:rFonts w:ascii="Arial" w:hAnsi="Arial" w:cs="Arial"/>
+                <w:i/>
+                <w:sz w:val="22"/>
+                <w:szCs w:val="22"/>
+                <w:lang w:val="es-ES"/>
+              </w:rPr>
+              <w:t xml:space="preserve"> </w:t>
+            </w:r>
+            <w:proofErr w:type="spellStart"/>
+            <w:r>
+              <w:rPr>
+                <w:rFonts w:ascii="Arial" w:hAnsi="Arial" w:cs="Arial"/>
+                <w:i/>
+                <w:sz w:val="22"/>
+                <w:szCs w:val="22"/>
+                <w:lang w:val="es-ES"/>
+              </w:rPr>
+              <w:t>request</w:t>
+            </w:r>
+            <w:proofErr w:type="spellEnd"/>
+            <w:r>
+              <w:rPr>
+                <w:rFonts w:ascii="Arial" w:hAnsi="Arial" w:cs="Arial"/>
+                <w:i/>
+                <w:sz w:val="22"/>
+                <w:szCs w:val="22"/>
+                <w:lang w:val="es-ES"/>
+              </w:rPr>
+              <w:t xml:space="preserve"> </w:t>
+            </w:r>
+            <w:r>
+              <w:rPr>
+                <w:rFonts w:ascii="Arial" w:hAnsi="Arial" w:cs="Arial"/>
+                <w:i/>
+                <w:sz w:val="22"/>
+                <w:szCs w:val="22"/>
+                <w:lang w:val="es-ES"/>
+              </w:rPr>
+              <w:t>por segundo</w:t>
+            </w:r>
           </w:p>
         </w:tc>
       </w:tr>
@@ -7178,7 +6793,7 @@
     </w:p>
     <w:p>
       <w:pPr>
-        <w:pStyle w:val="Heading1"/>
+        <w:pStyle w:val="Ttulo1"/>
         <w:numPr>
           <w:ilvl w:val="0"/>
           <w:numId w:val="7"/>
@@ -7235,7 +6850,6 @@
         </w:rPr>
         <w:t xml:space="preserve">A </w:t>
       </w:r>
-      <w:proofErr w:type="gramStart"/>
       <w:r>
         <w:rPr>
           <w:rFonts w:ascii="Arial" w:hAnsi="Arial" w:cs="Arial"/>
@@ -7243,9 +6857,8 @@
           <w:szCs w:val="20"/>
           <w:lang w:val="es-ES" w:eastAsia="es-ES"/>
         </w:rPr>
-        <w:t>continuación</w:t>
-      </w:r>
-      <w:proofErr w:type="gramEnd"/>
+        <w:t>continuación,</w:t>
+      </w:r>
       <w:r>
         <w:rPr>
           <w:rFonts w:ascii="Arial" w:hAnsi="Arial" w:cs="Arial"/>
@@ -7271,7 +6884,7 @@
     </w:p>
     <w:p>
       <w:pPr>
-        <w:pStyle w:val="ListParagraph"/>
+        <w:pStyle w:val="Prrafodelista"/>
         <w:numPr>
           <w:ilvl w:val="0"/>
           <w:numId w:val="2"/>
@@ -7402,7 +7015,7 @@
     </w:p>
     <w:p>
       <w:pPr>
-        <w:pStyle w:val="ListParagraph"/>
+        <w:pStyle w:val="Prrafodelista"/>
         <w:numPr>
           <w:ilvl w:val="0"/>
           <w:numId w:val="2"/>
@@ -7431,7 +7044,7 @@
     </w:p>
     <w:p>
       <w:pPr>
-        <w:pStyle w:val="ListParagraph"/>
+        <w:pStyle w:val="Prrafodelista"/>
         <w:autoSpaceDE w:val="0"/>
         <w:autoSpaceDN w:val="0"/>
         <w:adjustRightInd w:val="0"/>
@@ -7478,7 +7091,7 @@
     </w:p>
     <w:p>
       <w:pPr>
-        <w:pStyle w:val="ListParagraph"/>
+        <w:pStyle w:val="Prrafodelista"/>
         <w:numPr>
           <w:ilvl w:val="0"/>
           <w:numId w:val="2"/>
@@ -7507,7 +7120,7 @@
     </w:p>
     <w:p>
       <w:pPr>
-        <w:pStyle w:val="ListParagraph"/>
+        <w:pStyle w:val="Prrafodelista"/>
         <w:autoSpaceDE w:val="0"/>
         <w:autoSpaceDN w:val="0"/>
         <w:adjustRightInd w:val="0"/>
@@ -7532,7 +7145,7 @@
     </w:p>
     <w:p>
       <w:pPr>
-        <w:pStyle w:val="ListParagraph"/>
+        <w:pStyle w:val="Prrafodelista"/>
         <w:numPr>
           <w:ilvl w:val="0"/>
           <w:numId w:val="2"/>
@@ -7561,7 +7174,7 @@
     </w:p>
     <w:p>
       <w:pPr>
-        <w:pStyle w:val="ListParagraph"/>
+        <w:pStyle w:val="Prrafodelista"/>
         <w:autoSpaceDE w:val="0"/>
         <w:autoSpaceDN w:val="0"/>
         <w:adjustRightInd w:val="0"/>
@@ -7652,17 +7265,7 @@
           <w:szCs w:val="20"/>
           <w:lang w:val="es-ES"/>
         </w:rPr>
-        <w:t xml:space="preserve"> pero también determinan la forma de comunicación entre los componentes o </w:t>
-      </w:r>
-      <w:r>
-        <w:rPr>
-          <w:rFonts w:ascii="Arial" w:hAnsi="Arial" w:cs="Arial"/>
-          <w:sz w:val="22"/>
-          <w:szCs w:val="20"/>
-          <w:lang w:val="es-ES"/>
-        </w:rPr>
-        <w:lastRenderedPageBreak/>
-        <w:t xml:space="preserve">capas de la solución escogida. Las integraciones están guiadas por los atributos de calidad escogidos o relevados del negocio. </w:t>
+        <w:t xml:space="preserve"> pero también determinan la forma de comunicación entre los componentes o capas de la solución escogida. Las integraciones están guiadas por los atributos de calidad escogidos o relevados del negocio. </w:t>
       </w:r>
     </w:p>
     <w:p>
@@ -7821,7 +7424,9 @@
           <w:noProof/>
           <w:sz w:val="22"/>
           <w:szCs w:val="20"/>
-        </w:rPr>
+          <w:lang w:val="es-AR" w:eastAsia="es-AR"/>
+        </w:rPr>
+        <w:lastRenderedPageBreak/>
         <w:drawing>
           <wp:inline distT="0" distB="0" distL="0" distR="0">
             <wp:extent cx="3342715" cy="4486275"/>
@@ -7838,7 +7443,7 @@
                     <pic:cNvPicPr/>
                   </pic:nvPicPr>
                   <pic:blipFill>
-                    <a:blip r:embed="rId22">
+                    <a:blip r:embed="rId30">
                       <a:extLst>
                         <a:ext uri="{28A0092B-C50C-407E-A947-70E740481C1C}">
                           <a14:useLocalDpi xmlns:a14="http://schemas.microsoft.com/office/drawing/2010/main" val="0"/>
@@ -7890,7 +7495,7 @@
     </w:p>
     <w:p>
       <w:pPr>
-        <w:pStyle w:val="Heading1"/>
+        <w:pStyle w:val="Ttulo1"/>
         <w:numPr>
           <w:ilvl w:val="0"/>
           <w:numId w:val="7"/>
@@ -7912,7 +7517,6 @@
           <w:szCs w:val="28"/>
           <w:lang w:val="es-ES" w:eastAsia="es-ES"/>
         </w:rPr>
-        <w:lastRenderedPageBreak/>
         <w:t>Aprobaciones</w:t>
       </w:r>
       <w:bookmarkEnd w:id="28"/>
@@ -8177,9 +7781,9 @@
       </w:pPr>
     </w:p>
     <w:sectPr>
-      <w:headerReference w:type="default" r:id="rId23"/>
-      <w:footerReference w:type="default" r:id="rId24"/>
-      <w:headerReference w:type="first" r:id="rId25"/>
+      <w:headerReference w:type="default" r:id="rId31"/>
+      <w:footerReference w:type="default" r:id="rId32"/>
+      <w:headerReference w:type="first" r:id="rId33"/>
       <w:pgSz w:w="12240" w:h="15840"/>
       <w:pgMar w:top="1417" w:right="1701" w:bottom="1417" w:left="1701" w:header="708" w:footer="708" w:gutter="0"/>
       <w:cols w:space="708"/>
@@ -8213,7 +7817,7 @@
 <w:ftr xmlns:wpc="http://schemas.microsoft.com/office/word/2010/wordprocessingCanvas" xmlns:cx="http://schemas.microsoft.com/office/drawing/2014/chartex" xmlns:cx1="http://schemas.microsoft.com/office/drawing/2015/9/8/chartex" xmlns:mc="http://schemas.openxmlformats.org/markup-compatibility/2006" xmlns:o="urn:schemas-microsoft-com:office:office" xmlns:r="http://schemas.openxmlformats.org/officeDocument/2006/relationships" xmlns:m="http://schemas.openxmlformats.org/officeDocument/2006/math" xmlns:v="urn:schemas-microsoft-com:vml" xmlns:wp14="http://schemas.microsoft.com/office/word/2010/wordprocessingDrawing" xmlns:wp="http://schemas.openxmlformats.org/drawingml/2006/wordprocessingDrawing" xmlns:w10="urn:schemas-microsoft-com:office:word" xmlns:w="http://schemas.openxmlformats.org/wordprocessingml/2006/main" xmlns:w14="http://schemas.microsoft.com/office/word/2010/wordml" xmlns:w15="http://schemas.microsoft.com/office/word/2012/wordml" xmlns:w16se="http://schemas.microsoft.com/office/word/2015/wordml/symex" xmlns:wpg="http://schemas.microsoft.com/office/word/2010/wordprocessingGroup" xmlns:wpi="http://schemas.microsoft.com/office/word/2010/wordprocessingInk" xmlns:wne="http://schemas.microsoft.com/office/word/2006/wordml" xmlns:wps="http://schemas.microsoft.com/office/word/2010/wordprocessingShape" mc:Ignorable="w14 w15 w16se wp14">
   <w:p>
     <w:pPr>
-      <w:pStyle w:val="Footer"/>
+      <w:pStyle w:val="Piedepgina"/>
       <w:jc w:val="center"/>
       <w:rPr>
         <w:sz w:val="20"/>
@@ -8269,7 +7873,7 @@
         <w:sz w:val="20"/>
         <w:szCs w:val="20"/>
       </w:rPr>
-      <w:t>6</w:t>
+      <w:t>8</w:t>
     </w:r>
     <w:r>
       <w:rPr>
@@ -8331,7 +7935,7 @@
   </w:p>
   <w:p>
     <w:pPr>
-      <w:pStyle w:val="Footer"/>
+      <w:pStyle w:val="Piedepgina"/>
     </w:pPr>
   </w:p>
 </w:ftr>
@@ -8360,7 +7964,7 @@
 <w:hdr xmlns:wpc="http://schemas.microsoft.com/office/word/2010/wordprocessingCanvas" xmlns:cx="http://schemas.microsoft.com/office/drawing/2014/chartex" xmlns:cx1="http://schemas.microsoft.com/office/drawing/2015/9/8/chartex" xmlns:mc="http://schemas.openxmlformats.org/markup-compatibility/2006" xmlns:o="urn:schemas-microsoft-com:office:office" xmlns:r="http://schemas.openxmlformats.org/officeDocument/2006/relationships" xmlns:m="http://schemas.openxmlformats.org/officeDocument/2006/math" xmlns:v="urn:schemas-microsoft-com:vml" xmlns:wp14="http://schemas.microsoft.com/office/word/2010/wordprocessingDrawing" xmlns:wp="http://schemas.openxmlformats.org/drawingml/2006/wordprocessingDrawing" xmlns:w10="urn:schemas-microsoft-com:office:word" xmlns:w="http://schemas.openxmlformats.org/wordprocessingml/2006/main" xmlns:w14="http://schemas.microsoft.com/office/word/2010/wordml" xmlns:w15="http://schemas.microsoft.com/office/word/2012/wordml" xmlns:w16se="http://schemas.microsoft.com/office/word/2015/wordml/symex" xmlns:wpg="http://schemas.microsoft.com/office/word/2010/wordprocessingGroup" xmlns:wpi="http://schemas.microsoft.com/office/word/2010/wordprocessingInk" xmlns:wne="http://schemas.microsoft.com/office/word/2006/wordml" xmlns:wps="http://schemas.microsoft.com/office/word/2010/wordprocessingShape" mc:Ignorable="w14 w15 w16se wp14">
   <w:p>
     <w:pPr>
-      <w:pStyle w:val="Header"/>
+      <w:pStyle w:val="Encabezado"/>
       <w:tabs>
         <w:tab w:val="clear" w:pos="4320"/>
         <w:tab w:val="clear" w:pos="8640"/>
@@ -8414,6 +8018,7 @@
           <w:r>
             <w:rPr>
               <w:noProof/>
+              <w:lang w:val="es-AR" w:eastAsia="es-AR"/>
             </w:rPr>
             <w:drawing>
               <wp:inline distT="0" distB="0" distL="0" distR="0" wp14:anchorId="2082649E" wp14:editId="455AC150">
@@ -8515,6 +8120,7 @@
           <w:r>
             <w:rPr>
               <w:noProof/>
+              <w:lang w:val="es-AR" w:eastAsia="es-AR"/>
             </w:rPr>
             <w:drawing>
               <wp:inline distT="114300" distB="114300" distL="114300" distR="114300" wp14:anchorId="71B94AD9" wp14:editId="6C794BC2">
@@ -8742,7 +8348,7 @@
   </w:tbl>
   <w:p>
     <w:pPr>
-      <w:pStyle w:val="Header"/>
+      <w:pStyle w:val="Encabezado"/>
       <w:tabs>
         <w:tab w:val="clear" w:pos="4320"/>
         <w:tab w:val="clear" w:pos="8640"/>
@@ -8798,6 +8404,7 @@
           <w:r>
             <w:rPr>
               <w:noProof/>
+              <w:lang w:val="es-AR" w:eastAsia="es-AR"/>
             </w:rPr>
             <w:drawing>
               <wp:inline distT="0" distB="0" distL="0" distR="0" wp14:anchorId="7EDA0DB3" wp14:editId="0E4C784D">
@@ -8899,6 +8506,7 @@
           <w:r>
             <w:rPr>
               <w:noProof/>
+              <w:lang w:val="es-AR" w:eastAsia="es-AR"/>
             </w:rPr>
             <w:drawing>
               <wp:inline distT="114300" distB="114300" distL="114300" distR="114300" wp14:anchorId="00AD4281" wp14:editId="11DD0497">
@@ -9117,7 +8725,7 @@
   </w:tbl>
   <w:p>
     <w:pPr>
-      <w:pStyle w:val="Header"/>
+      <w:pStyle w:val="Encabezado"/>
     </w:pPr>
   </w:p>
 </w:hdr>
@@ -10265,11 +9873,11 @@
       <w:lang w:val="en-US"/>
     </w:rPr>
   </w:style>
-  <w:style w:type="paragraph" w:styleId="Heading1">
+  <w:style w:type="paragraph" w:styleId="Ttulo1">
     <w:name w:val="heading 1"/>
     <w:basedOn w:val="Normal"/>
     <w:next w:val="Normal"/>
-    <w:link w:val="Heading1Char"/>
+    <w:link w:val="Ttulo1Car"/>
     <w:uiPriority w:val="9"/>
     <w:qFormat/>
     <w:rsid w:val="007F18A7"/>
@@ -10286,11 +9894,11 @@
       <w:szCs w:val="32"/>
     </w:rPr>
   </w:style>
-  <w:style w:type="paragraph" w:styleId="Heading2">
+  <w:style w:type="paragraph" w:styleId="Ttulo2">
     <w:name w:val="heading 2"/>
     <w:basedOn w:val="Normal"/>
     <w:next w:val="Normal"/>
-    <w:link w:val="Heading2Char"/>
+    <w:link w:val="Ttulo2Car"/>
     <w:uiPriority w:val="9"/>
     <w:unhideWhenUsed/>
     <w:qFormat/>
@@ -10308,13 +9916,13 @@
       <w:szCs w:val="26"/>
     </w:rPr>
   </w:style>
-  <w:style w:type="character" w:default="1" w:styleId="DefaultParagraphFont">
+  <w:style w:type="character" w:default="1" w:styleId="Fuentedeprrafopredeter">
     <w:name w:val="Default Paragraph Font"/>
     <w:uiPriority w:val="1"/>
     <w:semiHidden/>
     <w:unhideWhenUsed/>
   </w:style>
-  <w:style w:type="table" w:default="1" w:styleId="TableNormal">
+  <w:style w:type="table" w:default="1" w:styleId="Tablanormal">
     <w:name w:val="Normal Table"/>
     <w:uiPriority w:val="99"/>
     <w:semiHidden/>
@@ -10329,16 +9937,16 @@
       </w:tblCellMar>
     </w:tblPr>
   </w:style>
-  <w:style w:type="numbering" w:default="1" w:styleId="NoList">
+  <w:style w:type="numbering" w:default="1" w:styleId="Sinlista">
     <w:name w:val="No List"/>
     <w:uiPriority w:val="99"/>
     <w:semiHidden/>
     <w:unhideWhenUsed/>
   </w:style>
-  <w:style w:type="paragraph" w:styleId="Header">
+  <w:style w:type="paragraph" w:styleId="Encabezado">
     <w:name w:val="header"/>
     <w:basedOn w:val="Normal"/>
-    <w:link w:val="HeaderChar"/>
+    <w:link w:val="EncabezadoCar"/>
     <w:rsid w:val="009C62AA"/>
     <w:pPr>
       <w:tabs>
@@ -10347,10 +9955,10 @@
       </w:tabs>
     </w:pPr>
   </w:style>
-  <w:style w:type="character" w:customStyle="1" w:styleId="HeaderChar">
-    <w:name w:val="Header Char"/>
-    <w:basedOn w:val="DefaultParagraphFont"/>
-    <w:link w:val="Header"/>
+  <w:style w:type="character" w:customStyle="1" w:styleId="EncabezadoCar">
+    <w:name w:val="Encabezado Car"/>
+    <w:basedOn w:val="Fuentedeprrafopredeter"/>
+    <w:link w:val="Encabezado"/>
     <w:rsid w:val="009C62AA"/>
     <w:rPr>
       <w:rFonts w:ascii="Times New Roman" w:eastAsia="Times New Roman" w:hAnsi="Times New Roman" w:cs="Times New Roman"/>
@@ -10359,10 +9967,10 @@
       <w:lang w:val="en-US"/>
     </w:rPr>
   </w:style>
-  <w:style w:type="paragraph" w:styleId="Title">
+  <w:style w:type="paragraph" w:styleId="Ttulo">
     <w:name w:val="Title"/>
     <w:basedOn w:val="Normal"/>
-    <w:link w:val="TitleChar"/>
+    <w:link w:val="TtuloCar"/>
     <w:qFormat/>
     <w:rsid w:val="009C62AA"/>
     <w:pPr>
@@ -10378,10 +9986,10 @@
       <w:lang w:val="es-ES" w:eastAsia="es-ES"/>
     </w:rPr>
   </w:style>
-  <w:style w:type="character" w:customStyle="1" w:styleId="TitleChar">
-    <w:name w:val="Title Char"/>
-    <w:basedOn w:val="DefaultParagraphFont"/>
-    <w:link w:val="Title"/>
+  <w:style w:type="character" w:customStyle="1" w:styleId="TtuloCar">
+    <w:name w:val="Título Car"/>
+    <w:basedOn w:val="Fuentedeprrafopredeter"/>
+    <w:link w:val="Ttulo"/>
     <w:rsid w:val="009C62AA"/>
     <w:rPr>
       <w:rFonts w:ascii="Arial" w:eastAsia="Times New Roman" w:hAnsi="Arial" w:cs="Arial"/>
@@ -10409,10 +10017,10 @@
       <w:lang w:val="es-ES"/>
     </w:rPr>
   </w:style>
-  <w:style w:type="paragraph" w:styleId="Footer">
+  <w:style w:type="paragraph" w:styleId="Piedepgina">
     <w:name w:val="footer"/>
     <w:basedOn w:val="Normal"/>
-    <w:link w:val="FooterChar"/>
+    <w:link w:val="PiedepginaCar"/>
     <w:unhideWhenUsed/>
     <w:rsid w:val="009C62AA"/>
     <w:pPr>
@@ -10422,10 +10030,10 @@
       </w:tabs>
     </w:pPr>
   </w:style>
-  <w:style w:type="character" w:customStyle="1" w:styleId="FooterChar">
-    <w:name w:val="Footer Char"/>
-    <w:basedOn w:val="DefaultParagraphFont"/>
-    <w:link w:val="Footer"/>
+  <w:style w:type="character" w:customStyle="1" w:styleId="PiedepginaCar">
+    <w:name w:val="Pie de página Car"/>
+    <w:basedOn w:val="Fuentedeprrafopredeter"/>
+    <w:link w:val="Piedepgina"/>
     <w:uiPriority w:val="99"/>
     <w:rsid w:val="009C62AA"/>
     <w:rPr>
@@ -10435,10 +10043,10 @@
       <w:lang w:val="en-US"/>
     </w:rPr>
   </w:style>
-  <w:style w:type="paragraph" w:styleId="BodyText">
+  <w:style w:type="paragraph" w:styleId="Textoindependiente">
     <w:name w:val="Body Text"/>
     <w:basedOn w:val="Normal"/>
-    <w:link w:val="BodyTextChar"/>
+    <w:link w:val="TextoindependienteCar"/>
     <w:semiHidden/>
     <w:unhideWhenUsed/>
     <w:rsid w:val="009C62AA"/>
@@ -10452,10 +10060,10 @@
       <w:lang w:val="es-ES" w:eastAsia="es-ES"/>
     </w:rPr>
   </w:style>
-  <w:style w:type="character" w:customStyle="1" w:styleId="BodyTextChar">
-    <w:name w:val="Body Text Char"/>
-    <w:basedOn w:val="DefaultParagraphFont"/>
-    <w:link w:val="BodyText"/>
+  <w:style w:type="character" w:customStyle="1" w:styleId="TextoindependienteCar">
+    <w:name w:val="Texto independiente Car"/>
+    <w:basedOn w:val="Fuentedeprrafopredeter"/>
+    <w:link w:val="Textoindependiente"/>
     <w:semiHidden/>
     <w:rsid w:val="009C62AA"/>
     <w:rPr>
@@ -10465,7 +10073,7 @@
       <w:lang w:val="es-ES" w:eastAsia="es-ES"/>
     </w:rPr>
   </w:style>
-  <w:style w:type="paragraph" w:styleId="ListParagraph">
+  <w:style w:type="paragraph" w:styleId="Prrafodelista">
     <w:name w:val="List Paragraph"/>
     <w:basedOn w:val="Normal"/>
     <w:uiPriority w:val="34"/>
@@ -10476,10 +10084,10 @@
       <w:contextualSpacing/>
     </w:pPr>
   </w:style>
-  <w:style w:type="character" w:customStyle="1" w:styleId="Heading1Char">
-    <w:name w:val="Heading 1 Char"/>
-    <w:basedOn w:val="DefaultParagraphFont"/>
-    <w:link w:val="Heading1"/>
+  <w:style w:type="character" w:customStyle="1" w:styleId="Ttulo1Car">
+    <w:name w:val="Título 1 Car"/>
+    <w:basedOn w:val="Fuentedeprrafopredeter"/>
+    <w:link w:val="Ttulo1"/>
     <w:uiPriority w:val="9"/>
     <w:rsid w:val="007F18A7"/>
     <w:rPr>
@@ -10490,9 +10098,9 @@
       <w:lang w:val="en-US"/>
     </w:rPr>
   </w:style>
-  <w:style w:type="paragraph" w:styleId="TOCHeading">
+  <w:style w:type="paragraph" w:styleId="TtuloTDC">
     <w:name w:val="TOC Heading"/>
-    <w:basedOn w:val="Heading1"/>
+    <w:basedOn w:val="Ttulo1"/>
     <w:next w:val="Normal"/>
     <w:uiPriority w:val="39"/>
     <w:unhideWhenUsed/>
@@ -10506,7 +10114,7 @@
       <w:lang w:val="es-AR" w:eastAsia="es-AR"/>
     </w:rPr>
   </w:style>
-  <w:style w:type="paragraph" w:styleId="TOC1">
+  <w:style w:type="paragraph" w:styleId="TDC1">
     <w:name w:val="toc 1"/>
     <w:basedOn w:val="Normal"/>
     <w:next w:val="Normal"/>
@@ -10518,9 +10126,9 @@
       <w:spacing w:after="100"/>
     </w:pPr>
   </w:style>
-  <w:style w:type="character" w:styleId="Hyperlink">
+  <w:style w:type="character" w:styleId="Hipervnculo">
     <w:name w:val="Hyperlink"/>
-    <w:basedOn w:val="DefaultParagraphFont"/>
+    <w:basedOn w:val="Fuentedeprrafopredeter"/>
     <w:uiPriority w:val="99"/>
     <w:unhideWhenUsed/>
     <w:rsid w:val="007F18A7"/>
@@ -10544,10 +10152,10 @@
       <w:lang w:val="en-US"/>
     </w:rPr>
   </w:style>
-  <w:style w:type="character" w:customStyle="1" w:styleId="Heading2Char">
-    <w:name w:val="Heading 2 Char"/>
-    <w:basedOn w:val="DefaultParagraphFont"/>
-    <w:link w:val="Heading2"/>
+  <w:style w:type="character" w:customStyle="1" w:styleId="Ttulo2Car">
+    <w:name w:val="Título 2 Car"/>
+    <w:basedOn w:val="Fuentedeprrafopredeter"/>
+    <w:link w:val="Ttulo2"/>
     <w:uiPriority w:val="9"/>
     <w:rsid w:val="001D7F7D"/>
     <w:rPr>
@@ -10558,7 +10166,7 @@
       <w:lang w:val="en-US"/>
     </w:rPr>
   </w:style>
-  <w:style w:type="paragraph" w:styleId="TOC2">
+  <w:style w:type="paragraph" w:styleId="TDC2">
     <w:name w:val="toc 2"/>
     <w:basedOn w:val="Normal"/>
     <w:next w:val="Normal"/>
@@ -10571,11 +10179,11 @@
       <w:ind w:left="240"/>
     </w:pPr>
   </w:style>
-  <w:style w:type="paragraph" w:styleId="Subtitle">
+  <w:style w:type="paragraph" w:styleId="Subttulo">
     <w:name w:val="Subtitle"/>
     <w:basedOn w:val="Normal"/>
     <w:next w:val="Normal"/>
-    <w:link w:val="SubtitleChar"/>
+    <w:link w:val="SubttuloCar"/>
     <w:uiPriority w:val="11"/>
     <w:qFormat/>
     <w:rsid w:val="000333BF"/>
@@ -10593,10 +10201,10 @@
       <w:szCs w:val="22"/>
     </w:rPr>
   </w:style>
-  <w:style w:type="character" w:customStyle="1" w:styleId="SubtitleChar">
-    <w:name w:val="Subtitle Char"/>
-    <w:basedOn w:val="DefaultParagraphFont"/>
-    <w:link w:val="Subtitle"/>
+  <w:style w:type="character" w:customStyle="1" w:styleId="SubttuloCar">
+    <w:name w:val="Subtítulo Car"/>
+    <w:basedOn w:val="Fuentedeprrafopredeter"/>
+    <w:link w:val="Subttulo"/>
     <w:uiPriority w:val="11"/>
     <w:rsid w:val="000333BF"/>
     <w:rPr>
@@ -10606,9 +10214,9 @@
       <w:lang w:val="en-US"/>
     </w:rPr>
   </w:style>
-  <w:style w:type="character" w:styleId="CommentReference">
+  <w:style w:type="character" w:styleId="Refdecomentario">
     <w:name w:val="annotation reference"/>
-    <w:basedOn w:val="DefaultParagraphFont"/>
+    <w:basedOn w:val="Fuentedeprrafopredeter"/>
     <w:uiPriority w:val="99"/>
     <w:semiHidden/>
     <w:unhideWhenUsed/>
@@ -10618,10 +10226,10 @@
       <w:szCs w:val="16"/>
     </w:rPr>
   </w:style>
-  <w:style w:type="paragraph" w:styleId="CommentText">
+  <w:style w:type="paragraph" w:styleId="Textocomentario">
     <w:name w:val="annotation text"/>
     <w:basedOn w:val="Normal"/>
-    <w:link w:val="CommentTextChar"/>
+    <w:link w:val="TextocomentarioCar"/>
     <w:uiPriority w:val="99"/>
     <w:semiHidden/>
     <w:unhideWhenUsed/>
@@ -10631,10 +10239,10 @@
       <w:szCs w:val="20"/>
     </w:rPr>
   </w:style>
-  <w:style w:type="character" w:customStyle="1" w:styleId="CommentTextChar">
-    <w:name w:val="Comment Text Char"/>
-    <w:basedOn w:val="DefaultParagraphFont"/>
-    <w:link w:val="CommentText"/>
+  <w:style w:type="character" w:customStyle="1" w:styleId="TextocomentarioCar">
+    <w:name w:val="Texto comentario Car"/>
+    <w:basedOn w:val="Fuentedeprrafopredeter"/>
+    <w:link w:val="Textocomentario"/>
     <w:uiPriority w:val="99"/>
     <w:semiHidden/>
     <w:rsid w:val="00F8171A"/>
@@ -10645,11 +10253,11 @@
       <w:lang w:val="en-US"/>
     </w:rPr>
   </w:style>
-  <w:style w:type="paragraph" w:styleId="CommentSubject">
+  <w:style w:type="paragraph" w:styleId="Asuntodelcomentario">
     <w:name w:val="annotation subject"/>
-    <w:basedOn w:val="CommentText"/>
-    <w:next w:val="CommentText"/>
-    <w:link w:val="CommentSubjectChar"/>
+    <w:basedOn w:val="Textocomentario"/>
+    <w:next w:val="Textocomentario"/>
+    <w:link w:val="AsuntodelcomentarioCar"/>
     <w:uiPriority w:val="99"/>
     <w:semiHidden/>
     <w:unhideWhenUsed/>
@@ -10659,10 +10267,10 @@
       <w:bCs/>
     </w:rPr>
   </w:style>
-  <w:style w:type="character" w:customStyle="1" w:styleId="CommentSubjectChar">
-    <w:name w:val="Comment Subject Char"/>
-    <w:basedOn w:val="CommentTextChar"/>
-    <w:link w:val="CommentSubject"/>
+  <w:style w:type="character" w:customStyle="1" w:styleId="AsuntodelcomentarioCar">
+    <w:name w:val="Asunto del comentario Car"/>
+    <w:basedOn w:val="TextocomentarioCar"/>
+    <w:link w:val="Asuntodelcomentario"/>
     <w:uiPriority w:val="99"/>
     <w:semiHidden/>
     <w:rsid w:val="00F8171A"/>
@@ -10675,10 +10283,10 @@
       <w:lang w:val="en-US"/>
     </w:rPr>
   </w:style>
-  <w:style w:type="paragraph" w:styleId="BalloonText">
+  <w:style w:type="paragraph" w:styleId="Textodeglobo">
     <w:name w:val="Balloon Text"/>
     <w:basedOn w:val="Normal"/>
-    <w:link w:val="BalloonTextChar"/>
+    <w:link w:val="TextodegloboCar"/>
     <w:uiPriority w:val="99"/>
     <w:semiHidden/>
     <w:unhideWhenUsed/>
@@ -10689,10 +10297,10 @@
       <w:szCs w:val="18"/>
     </w:rPr>
   </w:style>
-  <w:style w:type="character" w:customStyle="1" w:styleId="BalloonTextChar">
-    <w:name w:val="Balloon Text Char"/>
-    <w:basedOn w:val="DefaultParagraphFont"/>
-    <w:link w:val="BalloonText"/>
+  <w:style w:type="character" w:customStyle="1" w:styleId="TextodegloboCar">
+    <w:name w:val="Texto de globo Car"/>
+    <w:basedOn w:val="Fuentedeprrafopredeter"/>
+    <w:link w:val="Textodeglobo"/>
     <w:uiPriority w:val="99"/>
     <w:semiHidden/>
     <w:rsid w:val="00F8171A"/>
@@ -10703,9 +10311,9 @@
       <w:lang w:val="en-US"/>
     </w:rPr>
   </w:style>
-  <w:style w:type="table" w:styleId="TableGrid">
+  <w:style w:type="table" w:styleId="Tablaconcuadrcula">
     <w:name w:val="Table Grid"/>
-    <w:basedOn w:val="TableNormal"/>
+    <w:basedOn w:val="Tablanormal"/>
     <w:uiPriority w:val="39"/>
     <w:rsid w:val="00962392"/>
     <w:pPr>
@@ -10722,9 +10330,9 @@
       </w:tblBorders>
     </w:tblPr>
   </w:style>
-  <w:style w:type="table" w:styleId="GridTable1Light-Accent5">
+  <w:style w:type="table" w:styleId="Tabladecuadrcula1clara-nfasis5">
     <w:name w:val="Grid Table 1 Light Accent 5"/>
-    <w:basedOn w:val="TableNormal"/>
+    <w:basedOn w:val="Tablanormal"/>
     <w:uiPriority w:val="46"/>
     <w:rsid w:val="00E00A29"/>
     <w:pPr>
@@ -10779,9 +10387,9 @@
       </w:rPr>
     </w:tblStylePr>
   </w:style>
-  <w:style w:type="table" w:styleId="GridTable2-Accent5">
+  <w:style w:type="table" w:styleId="Tabladecuadrcula2-nfasis5">
     <w:name w:val="Grid Table 2 Accent 5"/>
-    <w:basedOn w:val="TableNormal"/>
+    <w:basedOn w:val="Tablanormal"/>
     <w:uiPriority w:val="47"/>
     <w:rsid w:val="00E00A29"/>
     <w:pPr>
@@ -10854,9 +10462,9 @@
       </w:tcPr>
     </w:tblStylePr>
   </w:style>
-  <w:style w:type="table" w:styleId="GridTable4-Accent1">
+  <w:style w:type="table" w:styleId="Tabladecuadrcula4-nfasis1">
     <w:name w:val="Grid Table 4 Accent 1"/>
-    <w:basedOn w:val="TableNormal"/>
+    <w:basedOn w:val="Tablanormal"/>
     <w:uiPriority w:val="49"/>
     <w:rsid w:val="00E00A29"/>
     <w:pPr>
@@ -10929,6 +10537,22 @@
         <w:shd w:val="clear" w:color="auto" w:fill="DEEAF6" w:themeFill="accent1" w:themeFillTint="33"/>
       </w:tcPr>
     </w:tblStylePr>
+  </w:style>
+  <w:style w:type="paragraph" w:customStyle="1" w:styleId="maintextm">
+    <w:name w:val="main_text_m"/>
+    <w:basedOn w:val="Normal"/>
+    <w:rsid w:val="008C47AA"/>
+    <w:pPr>
+      <w:spacing w:before="100" w:beforeAutospacing="1" w:after="100" w:afterAutospacing="1"/>
+    </w:pPr>
+    <w:rPr>
+      <w:lang w:val="es-AR" w:eastAsia="es-AR"/>
+    </w:rPr>
+  </w:style>
+  <w:style w:type="character" w:customStyle="1" w:styleId="apple-converted-space">
+    <w:name w:val="apple-converted-space"/>
+    <w:basedOn w:val="Fuentedeprrafopredeter"/>
+    <w:rsid w:val="008C47AA"/>
   </w:style>
 </w:styles>
 </file>
@@ -11199,7 +10823,7 @@
 </file>
 
 <file path=customXml/itemProps1.xml><?xml version="1.0" encoding="utf-8"?>
-<ds:datastoreItem xmlns:ds="http://schemas.openxmlformats.org/officeDocument/2006/customXml" ds:itemID="{1309B0B7-4AF2-43EB-A187-9EAB5EF7D28E}">
+<ds:datastoreItem xmlns:ds="http://schemas.openxmlformats.org/officeDocument/2006/customXml" ds:itemID="{C10DB559-F2C5-4ADE-B083-F9B520A71DE8}">
   <ds:schemaRefs>
     <ds:schemaRef ds:uri="http://schemas.openxmlformats.org/officeDocument/2006/bibliography"/>
   </ds:schemaRefs>

</xml_diff>